<commit_message>
testing word doc format
added text to doc
</commit_message>
<xml_diff>
--- a/Design Document - Databases Project - Classics Library.docx
+++ b/Design Document - Databases Project - Classics Library.docx
@@ -1,40 +1,33 @@
 
 <file path=word/document.xml><?xml version="1.0" encoding="utf-8"?>
-<w:document xmlns:mc="http://schemas.openxmlformats.org/markup-compatibility/2006" xmlns:o="urn:schemas-microsoft-com:office:office" xmlns:r="http://schemas.openxmlformats.org/officeDocument/2006/relationships" xmlns:m="http://schemas.openxmlformats.org/officeDocument/2006/math" xmlns:v="urn:schemas-microsoft-com:vml" xmlns:wp="http://schemas.openxmlformats.org/drawingml/2006/wordprocessingDrawing" xmlns:w10="urn:schemas-microsoft-com:office:word" xmlns:w="http://schemas.openxmlformats.org/wordprocessingml/2006/main" xmlns:wne="http://schemas.microsoft.com/office/word/2006/wordml" xmlns:sl="http://schemas.openxmlformats.org/schemaLibrary/2006/main" xmlns:a="http://schemas.openxmlformats.org/drawingml/2006/main" xmlns:pic="http://schemas.openxmlformats.org/drawingml/2006/picture" xmlns:c="http://schemas.openxmlformats.org/drawingml/2006/chart" xmlns:lc="http://schemas.openxmlformats.org/drawingml/2006/lockedCanvas" xmlns:dgm="http://schemas.openxmlformats.org/drawingml/2006/diagram" xmlns:wps="http://schemas.microsoft.com/office/word/2010/wordprocessingShape" xmlns:wpg="http://schemas.microsoft.com/office/word/2010/wordprocessingGroup" xmlns:w14="http://schemas.microsoft.com/office/word/2010/wordml" xmlns:w15="http://schemas.microsoft.com/office/word/2012/wordml">
+<w:document xmlns:wpc="http://schemas.microsoft.com/office/word/2010/wordprocessingCanvas" xmlns:cx="http://schemas.microsoft.com/office/drawing/2014/chartex" xmlns:cx1="http://schemas.microsoft.com/office/drawing/2015/9/8/chartex" xmlns:cx2="http://schemas.microsoft.com/office/drawing/2015/10/21/chartex" xmlns:cx3="http://schemas.microsoft.com/office/drawing/2016/5/9/chartex" xmlns:cx4="http://schemas.microsoft.com/office/drawing/2016/5/10/chartex" xmlns:cx5="http://schemas.microsoft.com/office/drawing/2016/5/11/chartex" xmlns:cx6="http://schemas.microsoft.com/office/drawing/2016/5/12/chartex" xmlns:cx7="http://schemas.microsoft.com/office/drawing/2016/5/13/chartex" xmlns:cx8="http://schemas.microsoft.com/office/drawing/2016/5/14/chartex" xmlns:mc="http://schemas.openxmlformats.org/markup-compatibility/2006" xmlns:aink="http://schemas.microsoft.com/office/drawing/2016/ink" xmlns:am3d="http://schemas.microsoft.com/office/drawing/2017/model3d" xmlns:o="urn:schemas-microsoft-com:office:office" xmlns:oel="http://schemas.microsoft.com/office/2019/extlst" xmlns:r="http://schemas.openxmlformats.org/officeDocument/2006/relationships" xmlns:m="http://schemas.openxmlformats.org/officeDocument/2006/math" xmlns:v="urn:schemas-microsoft-com:vml" xmlns:wp14="http://schemas.microsoft.com/office/word/2010/wordprocessingDrawing" xmlns:wp="http://schemas.openxmlformats.org/drawingml/2006/wordprocessingDrawing" xmlns:w10="urn:schemas-microsoft-com:office:word" xmlns:w="http://schemas.openxmlformats.org/wordprocessingml/2006/main" xmlns:w14="http://schemas.microsoft.com/office/word/2010/wordml" xmlns:w15="http://schemas.microsoft.com/office/word/2012/wordml" xmlns:w16cex="http://schemas.microsoft.com/office/word/2018/wordml/cex" xmlns:w16cid="http://schemas.microsoft.com/office/word/2016/wordml/cid" xmlns:w16="http://schemas.microsoft.com/office/word/2018/wordml" xmlns:w16sdtdh="http://schemas.microsoft.com/office/word/2020/wordml/sdtdatahash" xmlns:w16se="http://schemas.microsoft.com/office/word/2015/wordml/symex" xmlns:wpg="http://schemas.microsoft.com/office/word/2010/wordprocessingGroup" xmlns:wpi="http://schemas.microsoft.com/office/word/2010/wordprocessingInk" xmlns:wne="http://schemas.microsoft.com/office/word/2006/wordml" xmlns:wps="http://schemas.microsoft.com/office/word/2010/wordprocessingShape" mc:Ignorable="w14 w15 w16se w16cid w16 w16cex w16sdtdh wp14">
   <w:background w:color="FFFFFF"/>
   <w:body>
     <w:p>
-      <w:pPr>
-        <w:rPr/>
-      </w:pPr>
       <w:r>
-        <w:rPr>
-          <w:rtl w:val="0"/>
-        </w:rPr>
+        <w:t>Test Word Doc Format</w:t>
       </w:r>
     </w:p>
+    <w:p/>
     <w:sectPr>
-      <w:pgSz w:h="15840" w:w="12240" w:orient="portrait"/>
-      <w:pgMar w:bottom="1440" w:top="1440" w:left="1440" w:right="1440" w:header="720" w:footer="720"/>
+      <w:pgSz w:w="12240" w:h="15840"/>
+      <w:pgMar w:top="1440" w:right="1440" w:bottom="1440" w:left="1440" w:header="720" w:footer="720" w:gutter="0"/>
       <w:pgNumType w:start="1"/>
+      <w:cols w:space="720"/>
     </w:sectPr>
   </w:body>
 </w:document>
 </file>
 
-<file path=word/numbering.xml><?xml version="1.0" encoding="utf-8"?>
-<w:numbering xmlns:mc="http://schemas.openxmlformats.org/markup-compatibility/2006" xmlns:o="urn:schemas-microsoft-com:office:office" xmlns:r="http://schemas.openxmlformats.org/officeDocument/2006/relationships" xmlns:m="http://schemas.openxmlformats.org/officeDocument/2006/math" xmlns:v="urn:schemas-microsoft-com:vml" xmlns:wp="http://schemas.openxmlformats.org/drawingml/2006/wordprocessingDrawing" xmlns:w10="urn:schemas-microsoft-com:office:word" xmlns:w="http://schemas.openxmlformats.org/wordprocessingml/2006/main" xmlns:wne="http://schemas.microsoft.com/office/word/2006/wordml" xmlns:sl="http://schemas.openxmlformats.org/schemaLibrary/2006/main" xmlns:a="http://schemas.openxmlformats.org/drawingml/2006/main" xmlns:pic="http://schemas.openxmlformats.org/drawingml/2006/picture" xmlns:c="http://schemas.openxmlformats.org/drawingml/2006/chart" xmlns:lc="http://schemas.openxmlformats.org/drawingml/2006/lockedCanvas" xmlns:dgm="http://schemas.openxmlformats.org/drawingml/2006/diagram" xmlns:wps="http://schemas.microsoft.com/office/word/2010/wordprocessingShape" xmlns:wpg="http://schemas.microsoft.com/office/word/2010/wordprocessingGroup" xmlns:w14="http://schemas.microsoft.com/office/word/2010/wordml" xmlns:w15="http://schemas.microsoft.com/office/word/2012/wordml"/>
-</file>
-
 <file path=word/styles.xml><?xml version="1.0" encoding="utf-8"?>
-<w:styles xmlns:mc="http://schemas.openxmlformats.org/markup-compatibility/2006" xmlns:o="urn:schemas-microsoft-com:office:office" xmlns:r="http://schemas.openxmlformats.org/officeDocument/2006/relationships" xmlns:m="http://schemas.openxmlformats.org/officeDocument/2006/math" xmlns:v="urn:schemas-microsoft-com:vml" xmlns:wp="http://schemas.openxmlformats.org/drawingml/2006/wordprocessingDrawing" xmlns:w10="urn:schemas-microsoft-com:office:word" xmlns:w="http://schemas.openxmlformats.org/wordprocessingml/2006/main" xmlns:wne="http://schemas.microsoft.com/office/word/2006/wordml" xmlns:sl="http://schemas.openxmlformats.org/schemaLibrary/2006/main" xmlns:a="http://schemas.openxmlformats.org/drawingml/2006/main" xmlns:pic="http://schemas.openxmlformats.org/drawingml/2006/picture" xmlns:c="http://schemas.openxmlformats.org/drawingml/2006/chart" xmlns:lc="http://schemas.openxmlformats.org/drawingml/2006/lockedCanvas" xmlns:dgm="http://schemas.openxmlformats.org/drawingml/2006/diagram" xmlns:wps="http://schemas.microsoft.com/office/word/2010/wordprocessingShape" xmlns:wpg="http://schemas.microsoft.com/office/word/2010/wordprocessingGroup" xmlns:w14="http://schemas.microsoft.com/office/word/2010/wordml" xmlns:w15="http://schemas.microsoft.com/office/word/2012/wordml">
+<w:styles xmlns:mc="http://schemas.openxmlformats.org/markup-compatibility/2006" xmlns:r="http://schemas.openxmlformats.org/officeDocument/2006/relationships" xmlns:w="http://schemas.openxmlformats.org/wordprocessingml/2006/main" xmlns:w14="http://schemas.microsoft.com/office/word/2010/wordml" xmlns:w15="http://schemas.microsoft.com/office/word/2012/wordml" xmlns:w16cex="http://schemas.microsoft.com/office/word/2018/wordml/cex" xmlns:w16cid="http://schemas.microsoft.com/office/word/2016/wordml/cid" xmlns:w16="http://schemas.microsoft.com/office/word/2018/wordml" xmlns:w16sdtdh="http://schemas.microsoft.com/office/word/2020/wordml/sdtdatahash" xmlns:w16se="http://schemas.microsoft.com/office/word/2015/wordml/symex" mc:Ignorable="w14 w15 w16se w16cid w16 w16cex w16sdtdh">
   <w:docDefaults>
     <w:rPrDefault>
       <w:rPr>
-        <w:rFonts w:ascii="Arial" w:cs="Arial" w:eastAsia="Arial" w:hAnsi="Arial"/>
+        <w:rFonts w:ascii="Arial" w:eastAsia="Arial" w:hAnsi="Arial" w:cs="Arial"/>
         <w:sz w:val="22"/>
         <w:szCs w:val="22"/>
-        <w:lang w:val="en"/>
+        <w:lang w:val="en" w:eastAsia="en-US" w:bidi="ar-SA"/>
       </w:rPr>
     </w:rPrDefault>
     <w:pPrDefault>
@@ -43,21 +36,399 @@
       </w:pPr>
     </w:pPrDefault>
   </w:docDefaults>
-  <w:style w:type="paragraph" w:styleId="Normal" w:default="1">
-    <w:name w:val="normal"/>
-  </w:style>
-  <w:style w:type="table" w:styleId="TableNormal" w:default="1">
-    <w:name w:val="Table Normal"/>
+  <w:latentStyles w:defLockedState="0" w:defUIPriority="99" w:defSemiHidden="0" w:defUnhideWhenUsed="0" w:defQFormat="0" w:count="376">
+    <w:lsdException w:name="Normal" w:uiPriority="0" w:qFormat="1"/>
+    <w:lsdException w:name="heading 1" w:uiPriority="9" w:qFormat="1"/>
+    <w:lsdException w:name="heading 2" w:semiHidden="1" w:uiPriority="9" w:unhideWhenUsed="1" w:qFormat="1"/>
+    <w:lsdException w:name="heading 3" w:semiHidden="1" w:uiPriority="9" w:unhideWhenUsed="1" w:qFormat="1"/>
+    <w:lsdException w:name="heading 4" w:semiHidden="1" w:uiPriority="9" w:unhideWhenUsed="1" w:qFormat="1"/>
+    <w:lsdException w:name="heading 5" w:semiHidden="1" w:uiPriority="9" w:unhideWhenUsed="1" w:qFormat="1"/>
+    <w:lsdException w:name="heading 6" w:semiHidden="1" w:uiPriority="9" w:unhideWhenUsed="1" w:qFormat="1"/>
+    <w:lsdException w:name="heading 7" w:semiHidden="1" w:uiPriority="9" w:unhideWhenUsed="1" w:qFormat="1"/>
+    <w:lsdException w:name="heading 8" w:semiHidden="1" w:uiPriority="9" w:unhideWhenUsed="1" w:qFormat="1"/>
+    <w:lsdException w:name="heading 9" w:semiHidden="1" w:uiPriority="9" w:unhideWhenUsed="1" w:qFormat="1"/>
+    <w:lsdException w:name="index 1" w:semiHidden="1" w:unhideWhenUsed="1"/>
+    <w:lsdException w:name="index 2" w:semiHidden="1" w:unhideWhenUsed="1"/>
+    <w:lsdException w:name="index 3" w:semiHidden="1" w:unhideWhenUsed="1"/>
+    <w:lsdException w:name="index 4" w:semiHidden="1" w:unhideWhenUsed="1"/>
+    <w:lsdException w:name="index 5" w:semiHidden="1" w:unhideWhenUsed="1"/>
+    <w:lsdException w:name="index 6" w:semiHidden="1" w:unhideWhenUsed="1"/>
+    <w:lsdException w:name="index 7" w:semiHidden="1" w:unhideWhenUsed="1"/>
+    <w:lsdException w:name="index 8" w:semiHidden="1" w:unhideWhenUsed="1"/>
+    <w:lsdException w:name="index 9" w:semiHidden="1" w:unhideWhenUsed="1"/>
+    <w:lsdException w:name="toc 1" w:semiHidden="1" w:uiPriority="39" w:unhideWhenUsed="1"/>
+    <w:lsdException w:name="toc 2" w:semiHidden="1" w:uiPriority="39" w:unhideWhenUsed="1"/>
+    <w:lsdException w:name="toc 3" w:semiHidden="1" w:uiPriority="39" w:unhideWhenUsed="1"/>
+    <w:lsdException w:name="toc 4" w:semiHidden="1" w:uiPriority="39" w:unhideWhenUsed="1"/>
+    <w:lsdException w:name="toc 5" w:semiHidden="1" w:uiPriority="39" w:unhideWhenUsed="1"/>
+    <w:lsdException w:name="toc 6" w:semiHidden="1" w:uiPriority="39" w:unhideWhenUsed="1"/>
+    <w:lsdException w:name="toc 7" w:semiHidden="1" w:uiPriority="39" w:unhideWhenUsed="1"/>
+    <w:lsdException w:name="toc 8" w:semiHidden="1" w:uiPriority="39" w:unhideWhenUsed="1"/>
+    <w:lsdException w:name="toc 9" w:semiHidden="1" w:uiPriority="39" w:unhideWhenUsed="1"/>
+    <w:lsdException w:name="Normal Indent" w:semiHidden="1" w:unhideWhenUsed="1"/>
+    <w:lsdException w:name="footnote text" w:semiHidden="1" w:unhideWhenUsed="1"/>
+    <w:lsdException w:name="annotation text" w:semiHidden="1" w:unhideWhenUsed="1"/>
+    <w:lsdException w:name="header" w:semiHidden="1" w:unhideWhenUsed="1"/>
+    <w:lsdException w:name="footer" w:semiHidden="1" w:unhideWhenUsed="1"/>
+    <w:lsdException w:name="index heading" w:semiHidden="1" w:unhideWhenUsed="1"/>
+    <w:lsdException w:name="caption" w:semiHidden="1" w:uiPriority="35" w:unhideWhenUsed="1" w:qFormat="1"/>
+    <w:lsdException w:name="table of figures" w:semiHidden="1" w:unhideWhenUsed="1"/>
+    <w:lsdException w:name="envelope address" w:semiHidden="1" w:unhideWhenUsed="1"/>
+    <w:lsdException w:name="envelope return" w:semiHidden="1" w:unhideWhenUsed="1"/>
+    <w:lsdException w:name="footnote reference" w:semiHidden="1" w:unhideWhenUsed="1"/>
+    <w:lsdException w:name="annotation reference" w:semiHidden="1" w:unhideWhenUsed="1"/>
+    <w:lsdException w:name="line number" w:semiHidden="1" w:unhideWhenUsed="1"/>
+    <w:lsdException w:name="page number" w:semiHidden="1" w:unhideWhenUsed="1"/>
+    <w:lsdException w:name="endnote reference" w:semiHidden="1" w:unhideWhenUsed="1"/>
+    <w:lsdException w:name="endnote text" w:semiHidden="1" w:unhideWhenUsed="1"/>
+    <w:lsdException w:name="table of authorities" w:semiHidden="1" w:unhideWhenUsed="1"/>
+    <w:lsdException w:name="macro" w:semiHidden="1" w:unhideWhenUsed="1"/>
+    <w:lsdException w:name="toa heading" w:semiHidden="1" w:unhideWhenUsed="1"/>
+    <w:lsdException w:name="List" w:semiHidden="1" w:unhideWhenUsed="1"/>
+    <w:lsdException w:name="List Bullet" w:semiHidden="1" w:unhideWhenUsed="1"/>
+    <w:lsdException w:name="List Number" w:semiHidden="1" w:unhideWhenUsed="1"/>
+    <w:lsdException w:name="List 2" w:semiHidden="1" w:unhideWhenUsed="1"/>
+    <w:lsdException w:name="List 3" w:semiHidden="1" w:unhideWhenUsed="1"/>
+    <w:lsdException w:name="List 4" w:semiHidden="1" w:unhideWhenUsed="1"/>
+    <w:lsdException w:name="List 5" w:semiHidden="1" w:unhideWhenUsed="1"/>
+    <w:lsdException w:name="List Bullet 2" w:semiHidden="1" w:unhideWhenUsed="1"/>
+    <w:lsdException w:name="List Bullet 3" w:semiHidden="1" w:unhideWhenUsed="1"/>
+    <w:lsdException w:name="List Bullet 4" w:semiHidden="1" w:unhideWhenUsed="1"/>
+    <w:lsdException w:name="List Bullet 5" w:semiHidden="1" w:unhideWhenUsed="1"/>
+    <w:lsdException w:name="List Number 2" w:semiHidden="1" w:unhideWhenUsed="1"/>
+    <w:lsdException w:name="List Number 3" w:semiHidden="1" w:unhideWhenUsed="1"/>
+    <w:lsdException w:name="List Number 4" w:semiHidden="1" w:unhideWhenUsed="1"/>
+    <w:lsdException w:name="List Number 5" w:semiHidden="1" w:unhideWhenUsed="1"/>
+    <w:lsdException w:name="Title" w:uiPriority="10" w:qFormat="1"/>
+    <w:lsdException w:name="Closing" w:semiHidden="1" w:unhideWhenUsed="1"/>
+    <w:lsdException w:name="Signature" w:semiHidden="1" w:unhideWhenUsed="1"/>
+    <w:lsdException w:name="Default Paragraph Font" w:semiHidden="1" w:uiPriority="1" w:unhideWhenUsed="1"/>
+    <w:lsdException w:name="Body Text" w:semiHidden="1" w:unhideWhenUsed="1"/>
+    <w:lsdException w:name="Body Text Indent" w:semiHidden="1" w:unhideWhenUsed="1"/>
+    <w:lsdException w:name="List Continue" w:semiHidden="1" w:unhideWhenUsed="1"/>
+    <w:lsdException w:name="List Continue 2" w:semiHidden="1" w:unhideWhenUsed="1"/>
+    <w:lsdException w:name="List Continue 3" w:semiHidden="1" w:unhideWhenUsed="1"/>
+    <w:lsdException w:name="List Continue 4" w:semiHidden="1" w:unhideWhenUsed="1"/>
+    <w:lsdException w:name="List Continue 5" w:semiHidden="1" w:unhideWhenUsed="1"/>
+    <w:lsdException w:name="Message Header" w:semiHidden="1" w:unhideWhenUsed="1"/>
+    <w:lsdException w:name="Subtitle" w:uiPriority="11" w:qFormat="1"/>
+    <w:lsdException w:name="Salutation" w:semiHidden="1" w:unhideWhenUsed="1"/>
+    <w:lsdException w:name="Date" w:semiHidden="1" w:unhideWhenUsed="1"/>
+    <w:lsdException w:name="Body Text First Indent" w:semiHidden="1" w:unhideWhenUsed="1"/>
+    <w:lsdException w:name="Body Text First Indent 2" w:semiHidden="1" w:unhideWhenUsed="1"/>
+    <w:lsdException w:name="Note Heading" w:semiHidden="1" w:unhideWhenUsed="1"/>
+    <w:lsdException w:name="Body Text 2" w:semiHidden="1" w:unhideWhenUsed="1"/>
+    <w:lsdException w:name="Body Text 3" w:semiHidden="1" w:unhideWhenUsed="1"/>
+    <w:lsdException w:name="Body Text Indent 2" w:semiHidden="1" w:unhideWhenUsed="1"/>
+    <w:lsdException w:name="Body Text Indent 3" w:semiHidden="1" w:unhideWhenUsed="1"/>
+    <w:lsdException w:name="Block Text" w:semiHidden="1" w:unhideWhenUsed="1"/>
+    <w:lsdException w:name="Hyperlink" w:semiHidden="1" w:unhideWhenUsed="1"/>
+    <w:lsdException w:name="FollowedHyperlink" w:semiHidden="1" w:unhideWhenUsed="1"/>
+    <w:lsdException w:name="Strong" w:uiPriority="22" w:qFormat="1"/>
+    <w:lsdException w:name="Emphasis" w:uiPriority="20" w:qFormat="1"/>
+    <w:lsdException w:name="Document Map" w:semiHidden="1" w:unhideWhenUsed="1"/>
+    <w:lsdException w:name="Plain Text" w:semiHidden="1" w:unhideWhenUsed="1"/>
+    <w:lsdException w:name="E-mail Signature" w:semiHidden="1" w:unhideWhenUsed="1"/>
+    <w:lsdException w:name="HTML Top of Form" w:semiHidden="1" w:unhideWhenUsed="1"/>
+    <w:lsdException w:name="HTML Bottom of Form" w:semiHidden="1" w:unhideWhenUsed="1"/>
+    <w:lsdException w:name="Normal (Web)" w:semiHidden="1" w:unhideWhenUsed="1"/>
+    <w:lsdException w:name="HTML Acronym" w:semiHidden="1" w:unhideWhenUsed="1"/>
+    <w:lsdException w:name="HTML Address" w:semiHidden="1" w:unhideWhenUsed="1"/>
+    <w:lsdException w:name="HTML Cite" w:semiHidden="1" w:unhideWhenUsed="1"/>
+    <w:lsdException w:name="HTML Code" w:semiHidden="1" w:unhideWhenUsed="1"/>
+    <w:lsdException w:name="HTML Definition" w:semiHidden="1" w:unhideWhenUsed="1"/>
+    <w:lsdException w:name="HTML Keyboard" w:semiHidden="1" w:unhideWhenUsed="1"/>
+    <w:lsdException w:name="HTML Preformatted" w:semiHidden="1" w:unhideWhenUsed="1"/>
+    <w:lsdException w:name="HTML Sample" w:semiHidden="1" w:unhideWhenUsed="1"/>
+    <w:lsdException w:name="HTML Typewriter" w:semiHidden="1" w:unhideWhenUsed="1"/>
+    <w:lsdException w:name="HTML Variable" w:semiHidden="1" w:unhideWhenUsed="1"/>
+    <w:lsdException w:name="Normal Table" w:semiHidden="1" w:unhideWhenUsed="1"/>
+    <w:lsdException w:name="annotation subject" w:semiHidden="1" w:unhideWhenUsed="1"/>
+    <w:lsdException w:name="No List" w:semiHidden="1" w:unhideWhenUsed="1"/>
+    <w:lsdException w:name="Outline List 1" w:semiHidden="1" w:unhideWhenUsed="1"/>
+    <w:lsdException w:name="Outline List 2" w:semiHidden="1" w:unhideWhenUsed="1"/>
+    <w:lsdException w:name="Outline List 3" w:semiHidden="1" w:unhideWhenUsed="1"/>
+    <w:lsdException w:name="Table Simple 1" w:semiHidden="1" w:unhideWhenUsed="1"/>
+    <w:lsdException w:name="Table Simple 2" w:semiHidden="1" w:unhideWhenUsed="1"/>
+    <w:lsdException w:name="Table Simple 3" w:semiHidden="1" w:unhideWhenUsed="1"/>
+    <w:lsdException w:name="Table Classic 1" w:semiHidden="1" w:unhideWhenUsed="1"/>
+    <w:lsdException w:name="Table Classic 2" w:semiHidden="1" w:unhideWhenUsed="1"/>
+    <w:lsdException w:name="Table Classic 3" w:semiHidden="1" w:unhideWhenUsed="1"/>
+    <w:lsdException w:name="Table Classic 4" w:semiHidden="1" w:unhideWhenUsed="1"/>
+    <w:lsdException w:name="Table Colorful 1" w:semiHidden="1" w:unhideWhenUsed="1"/>
+    <w:lsdException w:name="Table Colorful 2" w:semiHidden="1" w:unhideWhenUsed="1"/>
+    <w:lsdException w:name="Table Colorful 3" w:semiHidden="1" w:unhideWhenUsed="1"/>
+    <w:lsdException w:name="Table Columns 1" w:semiHidden="1" w:unhideWhenUsed="1"/>
+    <w:lsdException w:name="Table Columns 2" w:semiHidden="1" w:unhideWhenUsed="1"/>
+    <w:lsdException w:name="Table Columns 3" w:semiHidden="1" w:unhideWhenUsed="1"/>
+    <w:lsdException w:name="Table Columns 4" w:semiHidden="1" w:unhideWhenUsed="1"/>
+    <w:lsdException w:name="Table Columns 5" w:semiHidden="1" w:unhideWhenUsed="1"/>
+    <w:lsdException w:name="Table Grid 1" w:semiHidden="1" w:unhideWhenUsed="1"/>
+    <w:lsdException w:name="Table Grid 2" w:semiHidden="1" w:unhideWhenUsed="1"/>
+    <w:lsdException w:name="Table Grid 3" w:semiHidden="1" w:unhideWhenUsed="1"/>
+    <w:lsdException w:name="Table Grid 4" w:semiHidden="1" w:unhideWhenUsed="1"/>
+    <w:lsdException w:name="Table Grid 5" w:semiHidden="1" w:unhideWhenUsed="1"/>
+    <w:lsdException w:name="Table Grid 6" w:semiHidden="1" w:unhideWhenUsed="1"/>
+    <w:lsdException w:name="Table Grid 7" w:semiHidden="1" w:unhideWhenUsed="1"/>
+    <w:lsdException w:name="Table Grid 8" w:semiHidden="1" w:unhideWhenUsed="1"/>
+    <w:lsdException w:name="Table List 1" w:semiHidden="1" w:unhideWhenUsed="1"/>
+    <w:lsdException w:name="Table List 2" w:semiHidden="1" w:unhideWhenUsed="1"/>
+    <w:lsdException w:name="Table List 3" w:semiHidden="1" w:unhideWhenUsed="1"/>
+    <w:lsdException w:name="Table List 4" w:semiHidden="1" w:unhideWhenUsed="1"/>
+    <w:lsdException w:name="Table List 5" w:semiHidden="1" w:unhideWhenUsed="1"/>
+    <w:lsdException w:name="Table List 6" w:semiHidden="1" w:unhideWhenUsed="1"/>
+    <w:lsdException w:name="Table List 7" w:semiHidden="1" w:unhideWhenUsed="1"/>
+    <w:lsdException w:name="Table List 8" w:semiHidden="1" w:unhideWhenUsed="1"/>
+    <w:lsdException w:name="Table 3D effects 1" w:semiHidden="1" w:unhideWhenUsed="1"/>
+    <w:lsdException w:name="Table 3D effects 2" w:semiHidden="1" w:unhideWhenUsed="1"/>
+    <w:lsdException w:name="Table 3D effects 3" w:semiHidden="1" w:unhideWhenUsed="1"/>
+    <w:lsdException w:name="Table Contemporary" w:semiHidden="1" w:unhideWhenUsed="1"/>
+    <w:lsdException w:name="Table Elegant" w:semiHidden="1" w:unhideWhenUsed="1"/>
+    <w:lsdException w:name="Table Professional" w:semiHidden="1" w:unhideWhenUsed="1"/>
+    <w:lsdException w:name="Table Subtle 1" w:semiHidden="1" w:unhideWhenUsed="1"/>
+    <w:lsdException w:name="Table Subtle 2" w:semiHidden="1" w:unhideWhenUsed="1"/>
+    <w:lsdException w:name="Table Web 1" w:semiHidden="1" w:unhideWhenUsed="1"/>
+    <w:lsdException w:name="Table Web 2" w:semiHidden="1" w:unhideWhenUsed="1"/>
+    <w:lsdException w:name="Table Web 3" w:semiHidden="1" w:unhideWhenUsed="1"/>
+    <w:lsdException w:name="Balloon Text" w:semiHidden="1" w:unhideWhenUsed="1"/>
+    <w:lsdException w:name="Table Grid" w:uiPriority="39"/>
+    <w:lsdException w:name="Table Theme" w:semiHidden="1" w:unhideWhenUsed="1"/>
+    <w:lsdException w:name="Placeholder Text" w:semiHidden="1"/>
+    <w:lsdException w:name="No Spacing" w:uiPriority="1" w:qFormat="1"/>
+    <w:lsdException w:name="Light Shading" w:uiPriority="60"/>
+    <w:lsdException w:name="Light List" w:uiPriority="61"/>
+    <w:lsdException w:name="Light Grid" w:uiPriority="62"/>
+    <w:lsdException w:name="Medium Shading 1" w:uiPriority="63"/>
+    <w:lsdException w:name="Medium Shading 2" w:uiPriority="64"/>
+    <w:lsdException w:name="Medium List 1" w:uiPriority="65"/>
+    <w:lsdException w:name="Medium List 2" w:uiPriority="66"/>
+    <w:lsdException w:name="Medium Grid 1" w:uiPriority="67"/>
+    <w:lsdException w:name="Medium Grid 2" w:uiPriority="68"/>
+    <w:lsdException w:name="Medium Grid 3" w:uiPriority="69"/>
+    <w:lsdException w:name="Dark List" w:uiPriority="70"/>
+    <w:lsdException w:name="Colorful Shading" w:uiPriority="71"/>
+    <w:lsdException w:name="Colorful List" w:uiPriority="72"/>
+    <w:lsdException w:name="Colorful Grid" w:uiPriority="73"/>
+    <w:lsdException w:name="Light Shading Accent 1" w:uiPriority="60"/>
+    <w:lsdException w:name="Light List Accent 1" w:uiPriority="61"/>
+    <w:lsdException w:name="Light Grid Accent 1" w:uiPriority="62"/>
+    <w:lsdException w:name="Medium Shading 1 Accent 1" w:uiPriority="63"/>
+    <w:lsdException w:name="Medium Shading 2 Accent 1" w:uiPriority="64"/>
+    <w:lsdException w:name="Medium List 1 Accent 1" w:uiPriority="65"/>
+    <w:lsdException w:name="Revision" w:semiHidden="1"/>
+    <w:lsdException w:name="List Paragraph" w:uiPriority="34" w:qFormat="1"/>
+    <w:lsdException w:name="Quote" w:uiPriority="29" w:qFormat="1"/>
+    <w:lsdException w:name="Intense Quote" w:uiPriority="30" w:qFormat="1"/>
+    <w:lsdException w:name="Medium List 2 Accent 1" w:uiPriority="66"/>
+    <w:lsdException w:name="Medium Grid 1 Accent 1" w:uiPriority="67"/>
+    <w:lsdException w:name="Medium Grid 2 Accent 1" w:uiPriority="68"/>
+    <w:lsdException w:name="Medium Grid 3 Accent 1" w:uiPriority="69"/>
+    <w:lsdException w:name="Dark List Accent 1" w:uiPriority="70"/>
+    <w:lsdException w:name="Colorful Shading Accent 1" w:uiPriority="71"/>
+    <w:lsdException w:name="Colorful List Accent 1" w:uiPriority="72"/>
+    <w:lsdException w:name="Colorful Grid Accent 1" w:uiPriority="73"/>
+    <w:lsdException w:name="Light Shading Accent 2" w:uiPriority="60"/>
+    <w:lsdException w:name="Light List Accent 2" w:uiPriority="61"/>
+    <w:lsdException w:name="Light Grid Accent 2" w:uiPriority="62"/>
+    <w:lsdException w:name="Medium Shading 1 Accent 2" w:uiPriority="63"/>
+    <w:lsdException w:name="Medium Shading 2 Accent 2" w:uiPriority="64"/>
+    <w:lsdException w:name="Medium List 1 Accent 2" w:uiPriority="65"/>
+    <w:lsdException w:name="Medium List 2 Accent 2" w:uiPriority="66"/>
+    <w:lsdException w:name="Medium Grid 1 Accent 2" w:uiPriority="67"/>
+    <w:lsdException w:name="Medium Grid 2 Accent 2" w:uiPriority="68"/>
+    <w:lsdException w:name="Medium Grid 3 Accent 2" w:uiPriority="69"/>
+    <w:lsdException w:name="Dark List Accent 2" w:uiPriority="70"/>
+    <w:lsdException w:name="Colorful Shading Accent 2" w:uiPriority="71"/>
+    <w:lsdException w:name="Colorful List Accent 2" w:uiPriority="72"/>
+    <w:lsdException w:name="Colorful Grid Accent 2" w:uiPriority="73"/>
+    <w:lsdException w:name="Light Shading Accent 3" w:uiPriority="60"/>
+    <w:lsdException w:name="Light List Accent 3" w:uiPriority="61"/>
+    <w:lsdException w:name="Light Grid Accent 3" w:uiPriority="62"/>
+    <w:lsdException w:name="Medium Shading 1 Accent 3" w:uiPriority="63"/>
+    <w:lsdException w:name="Medium Shading 2 Accent 3" w:uiPriority="64"/>
+    <w:lsdException w:name="Medium List 1 Accent 3" w:uiPriority="65"/>
+    <w:lsdException w:name="Medium List 2 Accent 3" w:uiPriority="66"/>
+    <w:lsdException w:name="Medium Grid 1 Accent 3" w:uiPriority="67"/>
+    <w:lsdException w:name="Medium Grid 2 Accent 3" w:uiPriority="68"/>
+    <w:lsdException w:name="Medium Grid 3 Accent 3" w:uiPriority="69"/>
+    <w:lsdException w:name="Dark List Accent 3" w:uiPriority="70"/>
+    <w:lsdException w:name="Colorful Shading Accent 3" w:uiPriority="71"/>
+    <w:lsdException w:name="Colorful List Accent 3" w:uiPriority="72"/>
+    <w:lsdException w:name="Colorful Grid Accent 3" w:uiPriority="73"/>
+    <w:lsdException w:name="Light Shading Accent 4" w:uiPriority="60"/>
+    <w:lsdException w:name="Light List Accent 4" w:uiPriority="61"/>
+    <w:lsdException w:name="Light Grid Accent 4" w:uiPriority="62"/>
+    <w:lsdException w:name="Medium Shading 1 Accent 4" w:uiPriority="63"/>
+    <w:lsdException w:name="Medium Shading 2 Accent 4" w:uiPriority="64"/>
+    <w:lsdException w:name="Medium List 1 Accent 4" w:uiPriority="65"/>
+    <w:lsdException w:name="Medium List 2 Accent 4" w:uiPriority="66"/>
+    <w:lsdException w:name="Medium Grid 1 Accent 4" w:uiPriority="67"/>
+    <w:lsdException w:name="Medium Grid 2 Accent 4" w:uiPriority="68"/>
+    <w:lsdException w:name="Medium Grid 3 Accent 4" w:uiPriority="69"/>
+    <w:lsdException w:name="Dark List Accent 4" w:uiPriority="70"/>
+    <w:lsdException w:name="Colorful Shading Accent 4" w:uiPriority="71"/>
+    <w:lsdException w:name="Colorful List Accent 4" w:uiPriority="72"/>
+    <w:lsdException w:name="Colorful Grid Accent 4" w:uiPriority="73"/>
+    <w:lsdException w:name="Light Shading Accent 5" w:uiPriority="60"/>
+    <w:lsdException w:name="Light List Accent 5" w:uiPriority="61"/>
+    <w:lsdException w:name="Light Grid Accent 5" w:uiPriority="62"/>
+    <w:lsdException w:name="Medium Shading 1 Accent 5" w:uiPriority="63"/>
+    <w:lsdException w:name="Medium Shading 2 Accent 5" w:uiPriority="64"/>
+    <w:lsdException w:name="Medium List 1 Accent 5" w:uiPriority="65"/>
+    <w:lsdException w:name="Medium List 2 Accent 5" w:uiPriority="66"/>
+    <w:lsdException w:name="Medium Grid 1 Accent 5" w:uiPriority="67"/>
+    <w:lsdException w:name="Medium Grid 2 Accent 5" w:uiPriority="68"/>
+    <w:lsdException w:name="Medium Grid 3 Accent 5" w:uiPriority="69"/>
+    <w:lsdException w:name="Dark List Accent 5" w:uiPriority="70"/>
+    <w:lsdException w:name="Colorful Shading Accent 5" w:uiPriority="71"/>
+    <w:lsdException w:name="Colorful List Accent 5" w:uiPriority="72"/>
+    <w:lsdException w:name="Colorful Grid Accent 5" w:uiPriority="73"/>
+    <w:lsdException w:name="Light Shading Accent 6" w:uiPriority="60"/>
+    <w:lsdException w:name="Light List Accent 6" w:uiPriority="61"/>
+    <w:lsdException w:name="Light Grid Accent 6" w:uiPriority="62"/>
+    <w:lsdException w:name="Medium Shading 1 Accent 6" w:uiPriority="63"/>
+    <w:lsdException w:name="Medium Shading 2 Accent 6" w:uiPriority="64"/>
+    <w:lsdException w:name="Medium List 1 Accent 6" w:uiPriority="65"/>
+    <w:lsdException w:name="Medium List 2 Accent 6" w:uiPriority="66"/>
+    <w:lsdException w:name="Medium Grid 1 Accent 6" w:uiPriority="67"/>
+    <w:lsdException w:name="Medium Grid 2 Accent 6" w:uiPriority="68"/>
+    <w:lsdException w:name="Medium Grid 3 Accent 6" w:uiPriority="69"/>
+    <w:lsdException w:name="Dark List Accent 6" w:uiPriority="70"/>
+    <w:lsdException w:name="Colorful Shading Accent 6" w:uiPriority="71"/>
+    <w:lsdException w:name="Colorful List Accent 6" w:uiPriority="72"/>
+    <w:lsdException w:name="Colorful Grid Accent 6" w:uiPriority="73"/>
+    <w:lsdException w:name="Subtle Emphasis" w:uiPriority="19" w:qFormat="1"/>
+    <w:lsdException w:name="Intense Emphasis" w:uiPriority="21" w:qFormat="1"/>
+    <w:lsdException w:name="Subtle Reference" w:uiPriority="31" w:qFormat="1"/>
+    <w:lsdException w:name="Intense Reference" w:uiPriority="32" w:qFormat="1"/>
+    <w:lsdException w:name="Book Title" w:uiPriority="33" w:qFormat="1"/>
+    <w:lsdException w:name="Bibliography" w:semiHidden="1" w:uiPriority="37" w:unhideWhenUsed="1"/>
+    <w:lsdException w:name="TOC Heading" w:semiHidden="1" w:uiPriority="39" w:unhideWhenUsed="1" w:qFormat="1"/>
+    <w:lsdException w:name="Plain Table 1" w:uiPriority="41"/>
+    <w:lsdException w:name="Plain Table 2" w:uiPriority="42"/>
+    <w:lsdException w:name="Plain Table 3" w:uiPriority="43"/>
+    <w:lsdException w:name="Plain Table 4" w:uiPriority="44"/>
+    <w:lsdException w:name="Plain Table 5" w:uiPriority="45"/>
+    <w:lsdException w:name="Grid Table Light" w:uiPriority="40"/>
+    <w:lsdException w:name="Grid Table 1 Light" w:uiPriority="46"/>
+    <w:lsdException w:name="Grid Table 2" w:uiPriority="47"/>
+    <w:lsdException w:name="Grid Table 3" w:uiPriority="48"/>
+    <w:lsdException w:name="Grid Table 4" w:uiPriority="49"/>
+    <w:lsdException w:name="Grid Table 5 Dark" w:uiPriority="50"/>
+    <w:lsdException w:name="Grid Table 6 Colorful" w:uiPriority="51"/>
+    <w:lsdException w:name="Grid Table 7 Colorful" w:uiPriority="52"/>
+    <w:lsdException w:name="Grid Table 1 Light Accent 1" w:uiPriority="46"/>
+    <w:lsdException w:name="Grid Table 2 Accent 1" w:uiPriority="47"/>
+    <w:lsdException w:name="Grid Table 3 Accent 1" w:uiPriority="48"/>
+    <w:lsdException w:name="Grid Table 4 Accent 1" w:uiPriority="49"/>
+    <w:lsdException w:name="Grid Table 5 Dark Accent 1" w:uiPriority="50"/>
+    <w:lsdException w:name="Grid Table 6 Colorful Accent 1" w:uiPriority="51"/>
+    <w:lsdException w:name="Grid Table 7 Colorful Accent 1" w:uiPriority="52"/>
+    <w:lsdException w:name="Grid Table 1 Light Accent 2" w:uiPriority="46"/>
+    <w:lsdException w:name="Grid Table 2 Accent 2" w:uiPriority="47"/>
+    <w:lsdException w:name="Grid Table 3 Accent 2" w:uiPriority="48"/>
+    <w:lsdException w:name="Grid Table 4 Accent 2" w:uiPriority="49"/>
+    <w:lsdException w:name="Grid Table 5 Dark Accent 2" w:uiPriority="50"/>
+    <w:lsdException w:name="Grid Table 6 Colorful Accent 2" w:uiPriority="51"/>
+    <w:lsdException w:name="Grid Table 7 Colorful Accent 2" w:uiPriority="52"/>
+    <w:lsdException w:name="Grid Table 1 Light Accent 3" w:uiPriority="46"/>
+    <w:lsdException w:name="Grid Table 2 Accent 3" w:uiPriority="47"/>
+    <w:lsdException w:name="Grid Table 3 Accent 3" w:uiPriority="48"/>
+    <w:lsdException w:name="Grid Table 4 Accent 3" w:uiPriority="49"/>
+    <w:lsdException w:name="Grid Table 5 Dark Accent 3" w:uiPriority="50"/>
+    <w:lsdException w:name="Grid Table 6 Colorful Accent 3" w:uiPriority="51"/>
+    <w:lsdException w:name="Grid Table 7 Colorful Accent 3" w:uiPriority="52"/>
+    <w:lsdException w:name="Grid Table 1 Light Accent 4" w:uiPriority="46"/>
+    <w:lsdException w:name="Grid Table 2 Accent 4" w:uiPriority="47"/>
+    <w:lsdException w:name="Grid Table 3 Accent 4" w:uiPriority="48"/>
+    <w:lsdException w:name="Grid Table 4 Accent 4" w:uiPriority="49"/>
+    <w:lsdException w:name="Grid Table 5 Dark Accent 4" w:uiPriority="50"/>
+    <w:lsdException w:name="Grid Table 6 Colorful Accent 4" w:uiPriority="51"/>
+    <w:lsdException w:name="Grid Table 7 Colorful Accent 4" w:uiPriority="52"/>
+    <w:lsdException w:name="Grid Table 1 Light Accent 5" w:uiPriority="46"/>
+    <w:lsdException w:name="Grid Table 2 Accent 5" w:uiPriority="47"/>
+    <w:lsdException w:name="Grid Table 3 Accent 5" w:uiPriority="48"/>
+    <w:lsdException w:name="Grid Table 4 Accent 5" w:uiPriority="49"/>
+    <w:lsdException w:name="Grid Table 5 Dark Accent 5" w:uiPriority="50"/>
+    <w:lsdException w:name="Grid Table 6 Colorful Accent 5" w:uiPriority="51"/>
+    <w:lsdException w:name="Grid Table 7 Colorful Accent 5" w:uiPriority="52"/>
+    <w:lsdException w:name="Grid Table 1 Light Accent 6" w:uiPriority="46"/>
+    <w:lsdException w:name="Grid Table 2 Accent 6" w:uiPriority="47"/>
+    <w:lsdException w:name="Grid Table 3 Accent 6" w:uiPriority="48"/>
+    <w:lsdException w:name="Grid Table 4 Accent 6" w:uiPriority="49"/>
+    <w:lsdException w:name="Grid Table 5 Dark Accent 6" w:uiPriority="50"/>
+    <w:lsdException w:name="Grid Table 6 Colorful Accent 6" w:uiPriority="51"/>
+    <w:lsdException w:name="Grid Table 7 Colorful Accent 6" w:uiPriority="52"/>
+    <w:lsdException w:name="List Table 1 Light" w:uiPriority="46"/>
+    <w:lsdException w:name="List Table 2" w:uiPriority="47"/>
+    <w:lsdException w:name="List Table 3" w:uiPriority="48"/>
+    <w:lsdException w:name="List Table 4" w:uiPriority="49"/>
+    <w:lsdException w:name="List Table 5 Dark" w:uiPriority="50"/>
+    <w:lsdException w:name="List Table 6 Colorful" w:uiPriority="51"/>
+    <w:lsdException w:name="List Table 7 Colorful" w:uiPriority="52"/>
+    <w:lsdException w:name="List Table 1 Light Accent 1" w:uiPriority="46"/>
+    <w:lsdException w:name="List Table 2 Accent 1" w:uiPriority="47"/>
+    <w:lsdException w:name="List Table 3 Accent 1" w:uiPriority="48"/>
+    <w:lsdException w:name="List Table 4 Accent 1" w:uiPriority="49"/>
+    <w:lsdException w:name="List Table 5 Dark Accent 1" w:uiPriority="50"/>
+    <w:lsdException w:name="List Table 6 Colorful Accent 1" w:uiPriority="51"/>
+    <w:lsdException w:name="List Table 7 Colorful Accent 1" w:uiPriority="52"/>
+    <w:lsdException w:name="List Table 1 Light Accent 2" w:uiPriority="46"/>
+    <w:lsdException w:name="List Table 2 Accent 2" w:uiPriority="47"/>
+    <w:lsdException w:name="List Table 3 Accent 2" w:uiPriority="48"/>
+    <w:lsdException w:name="List Table 4 Accent 2" w:uiPriority="49"/>
+    <w:lsdException w:name="List Table 5 Dark Accent 2" w:uiPriority="50"/>
+    <w:lsdException w:name="List Table 6 Colorful Accent 2" w:uiPriority="51"/>
+    <w:lsdException w:name="List Table 7 Colorful Accent 2" w:uiPriority="52"/>
+    <w:lsdException w:name="List Table 1 Light Accent 3" w:uiPriority="46"/>
+    <w:lsdException w:name="List Table 2 Accent 3" w:uiPriority="47"/>
+    <w:lsdException w:name="List Table 3 Accent 3" w:uiPriority="48"/>
+    <w:lsdException w:name="List Table 4 Accent 3" w:uiPriority="49"/>
+    <w:lsdException w:name="List Table 5 Dark Accent 3" w:uiPriority="50"/>
+    <w:lsdException w:name="List Table 6 Colorful Accent 3" w:uiPriority="51"/>
+    <w:lsdException w:name="List Table 7 Colorful Accent 3" w:uiPriority="52"/>
+    <w:lsdException w:name="List Table 1 Light Accent 4" w:uiPriority="46"/>
+    <w:lsdException w:name="List Table 2 Accent 4" w:uiPriority="47"/>
+    <w:lsdException w:name="List Table 3 Accent 4" w:uiPriority="48"/>
+    <w:lsdException w:name="List Table 4 Accent 4" w:uiPriority="49"/>
+    <w:lsdException w:name="List Table 5 Dark Accent 4" w:uiPriority="50"/>
+    <w:lsdException w:name="List Table 6 Colorful Accent 4" w:uiPriority="51"/>
+    <w:lsdException w:name="List Table 7 Colorful Accent 4" w:uiPriority="52"/>
+    <w:lsdException w:name="List Table 1 Light Accent 5" w:uiPriority="46"/>
+    <w:lsdException w:name="List Table 2 Accent 5" w:uiPriority="47"/>
+    <w:lsdException w:name="List Table 3 Accent 5" w:uiPriority="48"/>
+    <w:lsdException w:name="List Table 4 Accent 5" w:uiPriority="49"/>
+    <w:lsdException w:name="List Table 5 Dark Accent 5" w:uiPriority="50"/>
+    <w:lsdException w:name="List Table 6 Colorful Accent 5" w:uiPriority="51"/>
+    <w:lsdException w:name="List Table 7 Colorful Accent 5" w:uiPriority="52"/>
+    <w:lsdException w:name="List Table 1 Light Accent 6" w:uiPriority="46"/>
+    <w:lsdException w:name="List Table 2 Accent 6" w:uiPriority="47"/>
+    <w:lsdException w:name="List Table 3 Accent 6" w:uiPriority="48"/>
+    <w:lsdException w:name="List Table 4 Accent 6" w:uiPriority="49"/>
+    <w:lsdException w:name="List Table 5 Dark Accent 6" w:uiPriority="50"/>
+    <w:lsdException w:name="List Table 6 Colorful Accent 6" w:uiPriority="51"/>
+    <w:lsdException w:name="List Table 7 Colorful Accent 6" w:uiPriority="52"/>
+    <w:lsdException w:name="Mention" w:semiHidden="1" w:unhideWhenUsed="1"/>
+    <w:lsdException w:name="Smart Hyperlink" w:semiHidden="1" w:unhideWhenUsed="1"/>
+    <w:lsdException w:name="Hashtag" w:semiHidden="1" w:unhideWhenUsed="1"/>
+    <w:lsdException w:name="Unresolved Mention" w:semiHidden="1" w:unhideWhenUsed="1"/>
+    <w:lsdException w:name="Smart Link" w:semiHidden="1" w:unhideWhenUsed="1"/>
+  </w:latentStyles>
+  <w:style w:type="paragraph" w:default="1" w:styleId="Normal">
+    <w:name w:val="Normal"/>
+    <w:qFormat/>
   </w:style>
   <w:style w:type="paragraph" w:styleId="Heading1">
     <w:name w:val="heading 1"/>
     <w:basedOn w:val="Normal"/>
     <w:next w:val="Normal"/>
+    <w:uiPriority w:val="9"/>
+    <w:qFormat/>
     <w:pPr>
-      <w:keepNext w:val="1"/>
-      <w:keepLines w:val="1"/>
-      <w:pageBreakBefore w:val="0"/>
-      <w:spacing w:after="120" w:before="400" w:lineRule="auto"/>
+      <w:keepNext/>
+      <w:keepLines/>
+      <w:spacing w:before="400" w:after="120"/>
+      <w:outlineLvl w:val="0"/>
     </w:pPr>
     <w:rPr>
       <w:sz w:val="40"/>
@@ -68,14 +439,17 @@
     <w:name w:val="heading 2"/>
     <w:basedOn w:val="Normal"/>
     <w:next w:val="Normal"/>
+    <w:uiPriority w:val="9"/>
+    <w:semiHidden/>
+    <w:unhideWhenUsed/>
+    <w:qFormat/>
     <w:pPr>
-      <w:keepNext w:val="1"/>
-      <w:keepLines w:val="1"/>
-      <w:pageBreakBefore w:val="0"/>
-      <w:spacing w:after="120" w:before="360" w:lineRule="auto"/>
+      <w:keepNext/>
+      <w:keepLines/>
+      <w:spacing w:before="360" w:after="120"/>
+      <w:outlineLvl w:val="1"/>
     </w:pPr>
     <w:rPr>
-      <w:b w:val="0"/>
       <w:sz w:val="32"/>
       <w:szCs w:val="32"/>
     </w:rPr>
@@ -84,14 +458,17 @@
     <w:name w:val="heading 3"/>
     <w:basedOn w:val="Normal"/>
     <w:next w:val="Normal"/>
+    <w:uiPriority w:val="9"/>
+    <w:semiHidden/>
+    <w:unhideWhenUsed/>
+    <w:qFormat/>
     <w:pPr>
-      <w:keepNext w:val="1"/>
-      <w:keepLines w:val="1"/>
-      <w:pageBreakBefore w:val="0"/>
-      <w:spacing w:after="80" w:before="320" w:lineRule="auto"/>
+      <w:keepNext/>
+      <w:keepLines/>
+      <w:spacing w:before="320" w:after="80"/>
+      <w:outlineLvl w:val="2"/>
     </w:pPr>
     <w:rPr>
-      <w:b w:val="0"/>
       <w:color w:val="434343"/>
       <w:sz w:val="28"/>
       <w:szCs w:val="28"/>
@@ -101,11 +478,15 @@
     <w:name w:val="heading 4"/>
     <w:basedOn w:val="Normal"/>
     <w:next w:val="Normal"/>
+    <w:uiPriority w:val="9"/>
+    <w:semiHidden/>
+    <w:unhideWhenUsed/>
+    <w:qFormat/>
     <w:pPr>
-      <w:keepNext w:val="1"/>
-      <w:keepLines w:val="1"/>
-      <w:pageBreakBefore w:val="0"/>
-      <w:spacing w:after="80" w:before="280" w:lineRule="auto"/>
+      <w:keepNext/>
+      <w:keepLines/>
+      <w:spacing w:before="280" w:after="80"/>
+      <w:outlineLvl w:val="3"/>
     </w:pPr>
     <w:rPr>
       <w:color w:val="666666"/>
@@ -117,44 +498,76 @@
     <w:name w:val="heading 5"/>
     <w:basedOn w:val="Normal"/>
     <w:next w:val="Normal"/>
+    <w:uiPriority w:val="9"/>
+    <w:semiHidden/>
+    <w:unhideWhenUsed/>
+    <w:qFormat/>
     <w:pPr>
-      <w:keepNext w:val="1"/>
-      <w:keepLines w:val="1"/>
-      <w:pageBreakBefore w:val="0"/>
-      <w:spacing w:after="80" w:before="240" w:lineRule="auto"/>
+      <w:keepNext/>
+      <w:keepLines/>
+      <w:spacing w:before="240" w:after="80"/>
+      <w:outlineLvl w:val="4"/>
     </w:pPr>
     <w:rPr>
       <w:color w:val="666666"/>
-      <w:sz w:val="22"/>
-      <w:szCs w:val="22"/>
     </w:rPr>
   </w:style>
   <w:style w:type="paragraph" w:styleId="Heading6">
     <w:name w:val="heading 6"/>
     <w:basedOn w:val="Normal"/>
     <w:next w:val="Normal"/>
+    <w:uiPriority w:val="9"/>
+    <w:semiHidden/>
+    <w:unhideWhenUsed/>
+    <w:qFormat/>
     <w:pPr>
-      <w:keepNext w:val="1"/>
-      <w:keepLines w:val="1"/>
-      <w:pageBreakBefore w:val="0"/>
-      <w:spacing w:after="80" w:before="240" w:lineRule="auto"/>
+      <w:keepNext/>
+      <w:keepLines/>
+      <w:spacing w:before="240" w:after="80"/>
+      <w:outlineLvl w:val="5"/>
     </w:pPr>
     <w:rPr>
-      <w:i w:val="1"/>
+      <w:i/>
       <w:color w:val="666666"/>
-      <w:sz w:val="22"/>
-      <w:szCs w:val="22"/>
     </w:rPr>
+  </w:style>
+  <w:style w:type="character" w:default="1" w:styleId="DefaultParagraphFont">
+    <w:name w:val="Default Paragraph Font"/>
+    <w:uiPriority w:val="1"/>
+    <w:semiHidden/>
+    <w:unhideWhenUsed/>
+  </w:style>
+  <w:style w:type="table" w:default="1" w:styleId="TableNormal">
+    <w:name w:val="Normal Table"/>
+    <w:uiPriority w:val="99"/>
+    <w:semiHidden/>
+    <w:unhideWhenUsed/>
+    <w:tblPr>
+      <w:tblInd w:w="0" w:type="dxa"/>
+      <w:tblCellMar>
+        <w:top w:w="0" w:type="dxa"/>
+        <w:left w:w="108" w:type="dxa"/>
+        <w:bottom w:w="0" w:type="dxa"/>
+        <w:right w:w="108" w:type="dxa"/>
+      </w:tblCellMar>
+    </w:tblPr>
+  </w:style>
+  <w:style w:type="numbering" w:default="1" w:styleId="NoList">
+    <w:name w:val="No List"/>
+    <w:uiPriority w:val="99"/>
+    <w:semiHidden/>
+    <w:unhideWhenUsed/>
   </w:style>
   <w:style w:type="paragraph" w:styleId="Title">
     <w:name w:val="Title"/>
     <w:basedOn w:val="Normal"/>
     <w:next w:val="Normal"/>
+    <w:uiPriority w:val="10"/>
+    <w:qFormat/>
     <w:pPr>
-      <w:keepNext w:val="1"/>
-      <w:keepLines w:val="1"/>
-      <w:pageBreakBefore w:val="0"/>
-      <w:spacing w:after="60" w:before="0" w:lineRule="auto"/>
+      <w:keepNext/>
+      <w:keepLines/>
+      <w:spacing w:after="60"/>
     </w:pPr>
     <w:rPr>
       <w:sz w:val="52"/>
@@ -165,15 +578,14 @@
     <w:name w:val="Subtitle"/>
     <w:basedOn w:val="Normal"/>
     <w:next w:val="Normal"/>
+    <w:uiPriority w:val="11"/>
+    <w:qFormat/>
     <w:pPr>
-      <w:keepNext w:val="1"/>
-      <w:keepLines w:val="1"/>
-      <w:pageBreakBefore w:val="0"/>
-      <w:spacing w:after="320" w:before="0" w:lineRule="auto"/>
+      <w:keepNext/>
+      <w:keepLines/>
+      <w:spacing w:after="320"/>
     </w:pPr>
     <w:rPr>
-      <w:rFonts w:ascii="Arial" w:cs="Arial" w:eastAsia="Arial" w:hAnsi="Arial"/>
-      <w:i w:val="0"/>
       <w:color w:val="666666"/>
       <w:sz w:val="30"/>
       <w:szCs w:val="30"/>

</xml_diff>

<commit_message>
Added sections to be filled out in the design document
</commit_message>
<xml_diff>
--- a/Design Document - Databases Project - Classics Library.docx
+++ b/Design Document - Databases Project - Classics Library.docx
@@ -12,88 +12,46 @@
         <w:rPr>
           <w:color w:val="000000"/>
         </w:rPr>
-        <w:t>Ali Sbeih</w:t>
-      </w:r>
-      <w:r>
-        <w:rPr>
-          <w:color w:val="000000"/>
-        </w:rPr>
-        <w:t>, Ahmad Ziada, Hamza Shemsu, Jason Nunez</w:t>
-      </w:r>
-    </w:p>
-    <w:p>
-      <w:pPr>
-        <w:pStyle w:val="NormalWeb"/>
-        <w:spacing w:before="0" w:beforeAutospacing="0" w:after="0" w:afterAutospacing="0" w:line="480" w:lineRule="auto"/>
-      </w:pPr>
-      <w:r>
-        <w:rPr>
-          <w:color w:val="000000"/>
-        </w:rPr>
-        <w:t xml:space="preserve">Professor </w:t>
-      </w:r>
-      <w:r>
-        <w:rPr>
-          <w:color w:val="000000"/>
-        </w:rPr>
-        <w:t>Riondato</w:t>
-      </w:r>
-    </w:p>
-    <w:p>
-      <w:pPr>
-        <w:pStyle w:val="NormalWeb"/>
-        <w:spacing w:before="0" w:beforeAutospacing="0" w:after="0" w:afterAutospacing="0" w:line="480" w:lineRule="auto"/>
-      </w:pPr>
-      <w:r>
-        <w:rPr>
-          <w:color w:val="000000"/>
-        </w:rPr>
-        <w:t>COSC 257 –</w:t>
-      </w:r>
-      <w:r>
-        <w:rPr>
-          <w:color w:val="000000"/>
-        </w:rPr>
-        <w:t xml:space="preserve"> </w:t>
-      </w:r>
-      <w:r>
-        <w:rPr>
-          <w:color w:val="000000"/>
-        </w:rPr>
-        <w:t>Design Document</w:t>
-      </w:r>
-    </w:p>
-    <w:p>
-      <w:pPr>
-        <w:pStyle w:val="NormalWeb"/>
-        <w:spacing w:before="0" w:beforeAutospacing="0" w:after="0" w:afterAutospacing="0" w:line="480" w:lineRule="auto"/>
-        <w:rPr>
-          <w:color w:val="000000"/>
-        </w:rPr>
-      </w:pPr>
-      <w:r>
-        <w:rPr>
-          <w:color w:val="000000"/>
-        </w:rPr>
-        <w:t>24</w:t>
-      </w:r>
-      <w:r>
-        <w:rPr>
-          <w:color w:val="000000"/>
-        </w:rPr>
-        <w:t xml:space="preserve"> </w:t>
-      </w:r>
-      <w:r>
-        <w:rPr>
-          <w:color w:val="000000"/>
-        </w:rPr>
-        <w:t>September</w:t>
-      </w:r>
-      <w:r>
-        <w:rPr>
-          <w:color w:val="000000"/>
-        </w:rPr>
-        <w:t xml:space="preserve"> 2023</w:t>
+        <w:t>Ali Sbeih, Ahmad Ziada, Hamza Shemsu, Jason Nunez</w:t>
+      </w:r>
+    </w:p>
+    <w:p>
+      <w:pPr>
+        <w:pStyle w:val="NormalWeb"/>
+        <w:spacing w:before="0" w:beforeAutospacing="0" w:after="0" w:afterAutospacing="0" w:line="480" w:lineRule="auto"/>
+      </w:pPr>
+      <w:r>
+        <w:rPr>
+          <w:color w:val="000000"/>
+        </w:rPr>
+        <w:t>Professor Riondato</w:t>
+      </w:r>
+    </w:p>
+    <w:p>
+      <w:pPr>
+        <w:pStyle w:val="NormalWeb"/>
+        <w:spacing w:before="0" w:beforeAutospacing="0" w:after="0" w:afterAutospacing="0" w:line="480" w:lineRule="auto"/>
+      </w:pPr>
+      <w:r>
+        <w:rPr>
+          <w:color w:val="000000"/>
+        </w:rPr>
+        <w:t>COSC 257 – Design Document</w:t>
+      </w:r>
+    </w:p>
+    <w:p>
+      <w:pPr>
+        <w:pStyle w:val="NormalWeb"/>
+        <w:spacing w:before="0" w:beforeAutospacing="0" w:after="0" w:afterAutospacing="0" w:line="480" w:lineRule="auto"/>
+        <w:rPr>
+          <w:color w:val="000000"/>
+        </w:rPr>
+      </w:pPr>
+      <w:r>
+        <w:rPr>
+          <w:color w:val="000000"/>
+        </w:rPr>
+        <w:t>24 September 2023</w:t>
       </w:r>
     </w:p>
     <w:p>
@@ -155,175 +113,320 @@
           <w:b/>
           <w:bCs/>
           <w:color w:val="000000"/>
-          <w:u w:val="single"/>
-        </w:rPr>
-      </w:pPr>
-    </w:p>
-    <w:p>
-      <w:pPr>
-        <w:pStyle w:val="NormalWeb"/>
-        <w:spacing w:before="0" w:beforeAutospacing="0" w:after="0" w:afterAutospacing="0" w:line="480" w:lineRule="auto"/>
-        <w:rPr>
-          <w:b/>
-          <w:bCs/>
-          <w:color w:val="000000"/>
-          <w:u w:val="single"/>
-        </w:rPr>
-      </w:pPr>
-    </w:p>
-    <w:p>
-      <w:pPr>
-        <w:pStyle w:val="NormalWeb"/>
-        <w:spacing w:before="0" w:beforeAutospacing="0" w:after="0" w:afterAutospacing="0" w:line="480" w:lineRule="auto"/>
-        <w:rPr>
-          <w:b/>
-          <w:bCs/>
-          <w:color w:val="000000"/>
-          <w:u w:val="single"/>
-        </w:rPr>
-      </w:pPr>
-    </w:p>
-    <w:p>
-      <w:pPr>
-        <w:pStyle w:val="NormalWeb"/>
-        <w:spacing w:before="0" w:beforeAutospacing="0" w:after="0" w:afterAutospacing="0" w:line="480" w:lineRule="auto"/>
-        <w:rPr>
-          <w:b/>
-          <w:bCs/>
-          <w:color w:val="000000"/>
-          <w:u w:val="single"/>
-        </w:rPr>
-      </w:pPr>
-    </w:p>
-    <w:p>
-      <w:pPr>
-        <w:pStyle w:val="NormalWeb"/>
-        <w:spacing w:before="0" w:beforeAutospacing="0" w:after="0" w:afterAutospacing="0" w:line="480" w:lineRule="auto"/>
-        <w:rPr>
-          <w:b/>
-          <w:bCs/>
-          <w:color w:val="000000"/>
-          <w:u w:val="single"/>
-        </w:rPr>
-      </w:pPr>
-    </w:p>
-    <w:p>
-      <w:pPr>
-        <w:pStyle w:val="NormalWeb"/>
-        <w:spacing w:before="0" w:beforeAutospacing="0" w:after="0" w:afterAutospacing="0" w:line="480" w:lineRule="auto"/>
-        <w:rPr>
-          <w:b/>
-          <w:bCs/>
-          <w:color w:val="000000"/>
-          <w:u w:val="single"/>
-        </w:rPr>
-      </w:pPr>
-    </w:p>
-    <w:p>
-      <w:pPr>
-        <w:pStyle w:val="NormalWeb"/>
-        <w:spacing w:before="0" w:beforeAutospacing="0" w:after="0" w:afterAutospacing="0" w:line="480" w:lineRule="auto"/>
-        <w:rPr>
-          <w:b/>
-          <w:bCs/>
-          <w:color w:val="000000"/>
-          <w:u w:val="single"/>
-        </w:rPr>
-      </w:pPr>
-    </w:p>
-    <w:p>
-      <w:pPr>
-        <w:pStyle w:val="NormalWeb"/>
-        <w:spacing w:before="0" w:beforeAutospacing="0" w:after="0" w:afterAutospacing="0" w:line="480" w:lineRule="auto"/>
-        <w:rPr>
-          <w:b/>
-          <w:bCs/>
-          <w:color w:val="000000"/>
-          <w:u w:val="single"/>
-        </w:rPr>
-      </w:pPr>
-    </w:p>
-    <w:p>
-      <w:pPr>
-        <w:pStyle w:val="NormalWeb"/>
-        <w:spacing w:before="0" w:beforeAutospacing="0" w:after="0" w:afterAutospacing="0" w:line="480" w:lineRule="auto"/>
-        <w:rPr>
-          <w:b/>
-          <w:bCs/>
-          <w:color w:val="000000"/>
-          <w:u w:val="single"/>
-        </w:rPr>
-      </w:pPr>
-    </w:p>
-    <w:p>
-      <w:pPr>
-        <w:pStyle w:val="NormalWeb"/>
-        <w:spacing w:before="0" w:beforeAutospacing="0" w:after="0" w:afterAutospacing="0" w:line="480" w:lineRule="auto"/>
-        <w:rPr>
-          <w:b/>
-          <w:bCs/>
-          <w:color w:val="000000"/>
-          <w:u w:val="single"/>
-        </w:rPr>
-      </w:pPr>
-    </w:p>
-    <w:p>
-      <w:pPr>
-        <w:pStyle w:val="NormalWeb"/>
-        <w:spacing w:before="0" w:beforeAutospacing="0" w:after="0" w:afterAutospacing="0" w:line="480" w:lineRule="auto"/>
-        <w:rPr>
-          <w:b/>
-          <w:bCs/>
-          <w:color w:val="000000"/>
-          <w:u w:val="single"/>
-        </w:rPr>
-      </w:pPr>
-    </w:p>
-    <w:p>
-      <w:pPr>
-        <w:pStyle w:val="NormalWeb"/>
-        <w:spacing w:before="0" w:beforeAutospacing="0" w:after="0" w:afterAutospacing="0" w:line="480" w:lineRule="auto"/>
-        <w:rPr>
-          <w:b/>
-          <w:bCs/>
-          <w:color w:val="000000"/>
-          <w:u w:val="single"/>
-        </w:rPr>
-      </w:pPr>
-    </w:p>
-    <w:p>
-      <w:pPr>
-        <w:pStyle w:val="NormalWeb"/>
-        <w:spacing w:before="0" w:beforeAutospacing="0" w:after="0" w:afterAutospacing="0" w:line="480" w:lineRule="auto"/>
-        <w:rPr>
-          <w:b/>
-          <w:bCs/>
-          <w:color w:val="000000"/>
-          <w:u w:val="single"/>
-        </w:rPr>
-      </w:pPr>
-    </w:p>
-    <w:p>
-      <w:pPr>
-        <w:pStyle w:val="NormalWeb"/>
-        <w:spacing w:before="0" w:beforeAutospacing="0" w:after="0" w:afterAutospacing="0" w:line="480" w:lineRule="auto"/>
-        <w:rPr>
-          <w:b/>
-          <w:bCs/>
-          <w:color w:val="000000"/>
-          <w:u w:val="single"/>
-        </w:rPr>
-      </w:pPr>
-    </w:p>
-    <w:p>
-      <w:pPr>
-        <w:pStyle w:val="NormalWeb"/>
-        <w:spacing w:before="0" w:beforeAutospacing="0" w:after="0" w:afterAutospacing="0" w:line="480" w:lineRule="auto"/>
-        <w:rPr>
-          <w:b/>
-          <w:bCs/>
-          <w:color w:val="000000"/>
-          <w:u w:val="single"/>
+        </w:rPr>
+      </w:pPr>
+      <w:r>
+        <w:rPr>
+          <w:b/>
+          <w:bCs/>
+          <w:color w:val="000000"/>
+        </w:rPr>
+        <w:t>S</w:t>
+      </w:r>
+      <w:r>
+        <w:rPr>
+          <w:b/>
+          <w:bCs/>
+          <w:color w:val="000000"/>
+        </w:rPr>
+        <w:t xml:space="preserve">hort </w:t>
+      </w:r>
+      <w:r>
+        <w:rPr>
+          <w:b/>
+          <w:bCs/>
+          <w:color w:val="000000"/>
+        </w:rPr>
+        <w:t>D</w:t>
+      </w:r>
+      <w:r>
+        <w:rPr>
+          <w:b/>
+          <w:bCs/>
+          <w:color w:val="000000"/>
+        </w:rPr>
+        <w:t>escription</w:t>
+      </w:r>
+      <w:r>
+        <w:rPr>
+          <w:b/>
+          <w:bCs/>
+          <w:color w:val="000000"/>
+        </w:rPr>
+        <w:t>:</w:t>
+      </w:r>
+    </w:p>
+    <w:p>
+      <w:pPr>
+        <w:pStyle w:val="NormalWeb"/>
+        <w:spacing w:before="0" w:beforeAutospacing="0" w:after="0" w:afterAutospacing="0" w:line="480" w:lineRule="auto"/>
+        <w:rPr>
+          <w:color w:val="000000"/>
+        </w:rPr>
+      </w:pPr>
+    </w:p>
+    <w:p>
+      <w:pPr>
+        <w:pStyle w:val="NormalWeb"/>
+        <w:spacing w:before="0" w:beforeAutospacing="0" w:after="0" w:afterAutospacing="0" w:line="480" w:lineRule="auto"/>
+        <w:rPr>
+          <w:b/>
+          <w:bCs/>
+          <w:color w:val="000000"/>
+        </w:rPr>
+      </w:pPr>
+      <w:r>
+        <w:rPr>
+          <w:b/>
+          <w:bCs/>
+          <w:color w:val="000000"/>
+        </w:rPr>
+        <w:t>I</w:t>
+      </w:r>
+      <w:r>
+        <w:rPr>
+          <w:b/>
+          <w:bCs/>
+          <w:color w:val="000000"/>
+        </w:rPr>
+        <w:t>nteractions that the users will be able to have with the database</w:t>
+      </w:r>
+      <w:r>
+        <w:rPr>
+          <w:b/>
+          <w:bCs/>
+          <w:color w:val="000000"/>
+        </w:rPr>
+        <w:t>:</w:t>
+      </w:r>
+    </w:p>
+    <w:p>
+      <w:pPr>
+        <w:pStyle w:val="NormalWeb"/>
+        <w:spacing w:before="0" w:beforeAutospacing="0" w:after="0" w:afterAutospacing="0" w:line="480" w:lineRule="auto"/>
+        <w:rPr>
+          <w:color w:val="000000"/>
+        </w:rPr>
+      </w:pPr>
+    </w:p>
+    <w:p>
+      <w:pPr>
+        <w:pStyle w:val="NormalWeb"/>
+        <w:spacing w:before="0" w:beforeAutospacing="0" w:after="0" w:afterAutospacing="0" w:line="480" w:lineRule="auto"/>
+        <w:rPr>
+          <w:b/>
+          <w:bCs/>
+          <w:color w:val="000000"/>
+        </w:rPr>
+      </w:pPr>
+      <w:r>
+        <w:rPr>
+          <w:b/>
+          <w:bCs/>
+          <w:color w:val="000000"/>
+        </w:rPr>
+        <w:t>C</w:t>
+      </w:r>
+      <w:r>
+        <w:rPr>
+          <w:b/>
+          <w:bCs/>
+          <w:color w:val="000000"/>
+        </w:rPr>
+        <w:t>urrent state of the data</w:t>
+      </w:r>
+      <w:r>
+        <w:rPr>
+          <w:b/>
+          <w:bCs/>
+          <w:color w:val="000000"/>
+        </w:rPr>
+        <w:t xml:space="preserve">: </w:t>
+      </w:r>
+    </w:p>
+    <w:p>
+      <w:pPr>
+        <w:pStyle w:val="NormalWeb"/>
+        <w:spacing w:before="0" w:beforeAutospacing="0" w:after="0" w:afterAutospacing="0" w:line="480" w:lineRule="auto"/>
+        <w:rPr>
+          <w:color w:val="000000"/>
+        </w:rPr>
+      </w:pPr>
+    </w:p>
+    <w:p>
+      <w:pPr>
+        <w:pStyle w:val="NormalWeb"/>
+        <w:spacing w:before="0" w:beforeAutospacing="0" w:after="0" w:afterAutospacing="0" w:line="480" w:lineRule="auto"/>
+        <w:rPr>
+          <w:b/>
+          <w:bCs/>
+          <w:color w:val="000000"/>
+        </w:rPr>
+      </w:pPr>
+      <w:r>
+        <w:rPr>
+          <w:b/>
+          <w:bCs/>
+          <w:color w:val="000000"/>
+        </w:rPr>
+        <w:t>D</w:t>
+      </w:r>
+      <w:r>
+        <w:rPr>
+          <w:b/>
+          <w:bCs/>
+          <w:color w:val="000000"/>
+        </w:rPr>
+        <w:t>eliverables</w:t>
+      </w:r>
+      <w:r>
+        <w:rPr>
+          <w:b/>
+          <w:bCs/>
+          <w:color w:val="000000"/>
+        </w:rPr>
+        <w:t>:</w:t>
+      </w:r>
+    </w:p>
+    <w:p>
+      <w:pPr>
+        <w:pStyle w:val="NormalWeb"/>
+        <w:spacing w:before="0" w:beforeAutospacing="0" w:after="0" w:afterAutospacing="0" w:line="480" w:lineRule="auto"/>
+        <w:rPr>
+          <w:color w:val="000000"/>
+        </w:rPr>
+      </w:pPr>
+    </w:p>
+    <w:p>
+      <w:pPr>
+        <w:pStyle w:val="NormalWeb"/>
+        <w:spacing w:before="0" w:beforeAutospacing="0" w:after="0" w:afterAutospacing="0" w:line="480" w:lineRule="auto"/>
+        <w:rPr>
+          <w:b/>
+          <w:bCs/>
+          <w:color w:val="000000"/>
+        </w:rPr>
+      </w:pPr>
+      <w:r>
+        <w:rPr>
+          <w:b/>
+          <w:bCs/>
+          <w:color w:val="000000"/>
+        </w:rPr>
+        <w:t>S</w:t>
+      </w:r>
+      <w:r>
+        <w:rPr>
+          <w:b/>
+          <w:bCs/>
+          <w:color w:val="000000"/>
+        </w:rPr>
+        <w:t>oftware that you will use</w:t>
+      </w:r>
+      <w:r>
+        <w:rPr>
+          <w:b/>
+          <w:bCs/>
+          <w:color w:val="000000"/>
+        </w:rPr>
+        <w:t>:</w:t>
+      </w:r>
+    </w:p>
+    <w:p>
+      <w:pPr>
+        <w:pStyle w:val="NormalWeb"/>
+        <w:spacing w:before="0" w:beforeAutospacing="0" w:after="0" w:afterAutospacing="0" w:line="480" w:lineRule="auto"/>
+        <w:rPr>
+          <w:color w:val="000000"/>
+        </w:rPr>
+      </w:pPr>
+    </w:p>
+    <w:p>
+      <w:pPr>
+        <w:pStyle w:val="NormalWeb"/>
+        <w:spacing w:before="0" w:beforeAutospacing="0" w:after="0" w:afterAutospacing="0" w:line="480" w:lineRule="auto"/>
+        <w:rPr>
+          <w:b/>
+          <w:bCs/>
+          <w:color w:val="000000"/>
+        </w:rPr>
+      </w:pPr>
+      <w:r>
+        <w:rPr>
+          <w:b/>
+          <w:bCs/>
+          <w:color w:val="000000"/>
+        </w:rPr>
+        <w:t>A</w:t>
+      </w:r>
+      <w:r>
+        <w:rPr>
+          <w:b/>
+          <w:bCs/>
+          <w:color w:val="000000"/>
+        </w:rPr>
+        <w:t xml:space="preserve">ny other detail that will help you </w:t>
+      </w:r>
+      <w:proofErr w:type="gramStart"/>
+      <w:r>
+        <w:rPr>
+          <w:b/>
+          <w:bCs/>
+          <w:color w:val="000000"/>
+        </w:rPr>
+        <w:t>actually completing</w:t>
+      </w:r>
+      <w:proofErr w:type="gramEnd"/>
+      <w:r>
+        <w:rPr>
+          <w:b/>
+          <w:bCs/>
+          <w:color w:val="000000"/>
+        </w:rPr>
+        <w:t xml:space="preserve"> the project</w:t>
+      </w:r>
+      <w:r>
+        <w:rPr>
+          <w:b/>
+          <w:bCs/>
+          <w:color w:val="000000"/>
+        </w:rPr>
+        <w:t>:</w:t>
+      </w:r>
+    </w:p>
+    <w:p>
+      <w:pPr>
+        <w:pStyle w:val="NormalWeb"/>
+        <w:spacing w:before="0" w:beforeAutospacing="0" w:after="0" w:afterAutospacing="0" w:line="480" w:lineRule="auto"/>
+        <w:rPr>
+          <w:color w:val="000000"/>
+        </w:rPr>
+      </w:pPr>
+    </w:p>
+    <w:p>
+      <w:pPr>
+        <w:pStyle w:val="NormalWeb"/>
+        <w:spacing w:before="0" w:beforeAutospacing="0" w:after="0" w:afterAutospacing="0" w:line="480" w:lineRule="auto"/>
+        <w:rPr>
+          <w:color w:val="000000"/>
+        </w:rPr>
+      </w:pPr>
+    </w:p>
+    <w:p>
+      <w:pPr>
+        <w:pStyle w:val="NormalWeb"/>
+        <w:spacing w:before="0" w:beforeAutospacing="0" w:after="0" w:afterAutospacing="0" w:line="480" w:lineRule="auto"/>
+        <w:rPr>
+          <w:color w:val="000000"/>
+        </w:rPr>
+      </w:pPr>
+    </w:p>
+    <w:p>
+      <w:pPr>
+        <w:pStyle w:val="NormalWeb"/>
+        <w:spacing w:before="0" w:beforeAutospacing="0" w:after="0" w:afterAutospacing="0" w:line="480" w:lineRule="auto"/>
+        <w:rPr>
+          <w:color w:val="000000"/>
         </w:rPr>
       </w:pPr>
     </w:p>

</xml_diff>

<commit_message>
added responses to all sections
</commit_message>
<xml_diff>
--- a/Design Document - Databases Project - Classics Library.docx
+++ b/Design Document - Databases Project - Classics Library.docx
@@ -51,7 +51,19 @@
         <w:rPr>
           <w:color w:val="000000"/>
         </w:rPr>
-        <w:t>24 September 2023</w:t>
+        <w:t>2</w:t>
+      </w:r>
+      <w:r>
+        <w:rPr>
+          <w:color w:val="000000"/>
+        </w:rPr>
+        <w:t>5</w:t>
+      </w:r>
+      <w:r>
+        <w:rPr>
+          <w:color w:val="000000"/>
+        </w:rPr>
+        <w:t xml:space="preserve"> September 2023</w:t>
       </w:r>
     </w:p>
     <w:p>
@@ -159,11 +171,49 @@
     <w:p>
       <w:pPr>
         <w:pStyle w:val="NormalWeb"/>
-        <w:spacing w:before="0" w:beforeAutospacing="0" w:after="0" w:afterAutospacing="0" w:line="480" w:lineRule="auto"/>
-        <w:rPr>
-          <w:color w:val="000000"/>
-        </w:rPr>
-      </w:pPr>
+        <w:numPr>
+          <w:ilvl w:val="0"/>
+          <w:numId w:val="2"/>
+        </w:numPr>
+        <w:spacing w:before="0" w:beforeAutospacing="0" w:after="0" w:afterAutospacing="0"/>
+        <w:textAlignment w:val="baseline"/>
+        <w:rPr>
+          <w:rFonts w:ascii="Arial" w:hAnsi="Arial" w:cs="Arial"/>
+          <w:color w:val="000000"/>
+          <w:sz w:val="26"/>
+          <w:szCs w:val="26"/>
+        </w:rPr>
+      </w:pPr>
+      <w:r>
+        <w:rPr>
+          <w:color w:val="000000"/>
+        </w:rPr>
+        <w:t xml:space="preserve">Our project idea is improving the Classics library database. The current database is not functional. Our idea is to build a new </w:t>
+      </w:r>
+      <w:r>
+        <w:rPr>
+          <w:color w:val="000000"/>
+        </w:rPr>
+        <w:t xml:space="preserve">database system and display the data in a website. The goal is to allow users to search by multiple categories, such as, title, author, editor, etc. We also would like the user to be able to search without the need for an exact match. For the books displayed, we would like the entries to contain all information about a book, its location, its status, and additional notes. Additionally, we would like to provide the faculty members managing the library </w:t>
+      </w:r>
+      <w:r>
+        <w:rPr>
+          <w:color w:val="000000"/>
+        </w:rPr>
+        <w:t>with the power to insert and update book entries.</w:t>
+      </w:r>
+      <w:r>
+        <w:rPr>
+          <w:color w:val="000000"/>
+        </w:rPr>
+        <w:t xml:space="preserve"> Ultimately, </w:t>
+      </w:r>
+      <w:r>
+        <w:rPr>
+          <w:color w:val="000000"/>
+        </w:rPr>
+        <w:t>we want provide users with efficient access to the Classics Library with a user-friendly interface and advanced search capabilities.</w:t>
+      </w:r>
     </w:p>
     <w:p>
       <w:pPr>
@@ -203,11 +253,174 @@
     <w:p>
       <w:pPr>
         <w:pStyle w:val="NormalWeb"/>
-        <w:spacing w:before="0" w:beforeAutospacing="0" w:after="0" w:afterAutospacing="0" w:line="480" w:lineRule="auto"/>
-        <w:rPr>
-          <w:color w:val="000000"/>
-        </w:rPr>
-      </w:pPr>
+        <w:numPr>
+          <w:ilvl w:val="0"/>
+          <w:numId w:val="4"/>
+        </w:numPr>
+        <w:spacing w:before="0" w:beforeAutospacing="0" w:after="0" w:afterAutospacing="0" w:line="480" w:lineRule="auto"/>
+        <w:rPr>
+          <w:color w:val="000000"/>
+        </w:rPr>
+      </w:pPr>
+      <w:r>
+        <w:rPr>
+          <w:color w:val="000000"/>
+        </w:rPr>
+        <w:t>Search: Keyword searches to find books</w:t>
+      </w:r>
+    </w:p>
+    <w:p>
+      <w:pPr>
+        <w:pStyle w:val="NormalWeb"/>
+        <w:numPr>
+          <w:ilvl w:val="0"/>
+          <w:numId w:val="4"/>
+        </w:numPr>
+        <w:spacing w:before="0" w:beforeAutospacing="0" w:after="0" w:afterAutospacing="0" w:line="480" w:lineRule="auto"/>
+        <w:rPr>
+          <w:color w:val="000000"/>
+        </w:rPr>
+      </w:pPr>
+      <w:r>
+        <w:rPr>
+          <w:color w:val="000000"/>
+        </w:rPr>
+        <w:t xml:space="preserve">Advanced search options:  filters by author, category, editor, translator </w:t>
+      </w:r>
+    </w:p>
+    <w:p>
+      <w:pPr>
+        <w:pStyle w:val="NormalWeb"/>
+        <w:numPr>
+          <w:ilvl w:val="0"/>
+          <w:numId w:val="4"/>
+        </w:numPr>
+        <w:spacing w:before="0" w:beforeAutospacing="0" w:after="0" w:afterAutospacing="0" w:line="480" w:lineRule="auto"/>
+        <w:rPr>
+          <w:color w:val="000000"/>
+        </w:rPr>
+      </w:pPr>
+      <w:r>
+        <w:rPr>
+          <w:color w:val="000000"/>
+        </w:rPr>
+        <w:t>Viewing Catalog Information: Display detailed information about books including, title, author, editor, edition, translator, and publisher</w:t>
+      </w:r>
+    </w:p>
+    <w:p>
+      <w:pPr>
+        <w:pStyle w:val="NormalWeb"/>
+        <w:numPr>
+          <w:ilvl w:val="0"/>
+          <w:numId w:val="4"/>
+        </w:numPr>
+        <w:spacing w:before="0" w:beforeAutospacing="0" w:after="0" w:afterAutospacing="0" w:line="480" w:lineRule="auto"/>
+        <w:rPr>
+          <w:color w:val="000000"/>
+        </w:rPr>
+      </w:pPr>
+      <w:r>
+        <w:rPr>
+          <w:color w:val="000000"/>
+        </w:rPr>
+        <w:t>Access metadata:  cover images</w:t>
+      </w:r>
+    </w:p>
+    <w:p>
+      <w:pPr>
+        <w:pStyle w:val="NormalWeb"/>
+        <w:numPr>
+          <w:ilvl w:val="0"/>
+          <w:numId w:val="4"/>
+        </w:numPr>
+        <w:spacing w:before="0" w:beforeAutospacing="0" w:after="0" w:afterAutospacing="0" w:line="480" w:lineRule="auto"/>
+        <w:rPr>
+          <w:color w:val="000000"/>
+        </w:rPr>
+      </w:pPr>
+      <w:r>
+        <w:rPr>
+          <w:color w:val="000000"/>
+        </w:rPr>
+        <w:t>Checking availability: check the status of a book and whether it is missing</w:t>
+      </w:r>
+    </w:p>
+    <w:p>
+      <w:pPr>
+        <w:pStyle w:val="NormalWeb"/>
+        <w:numPr>
+          <w:ilvl w:val="0"/>
+          <w:numId w:val="4"/>
+        </w:numPr>
+        <w:spacing w:before="0" w:beforeAutospacing="0" w:after="0" w:afterAutospacing="0" w:line="480" w:lineRule="auto"/>
+        <w:rPr>
+          <w:color w:val="000000"/>
+        </w:rPr>
+      </w:pPr>
+      <w:r>
+        <w:rPr>
+          <w:color w:val="000000"/>
+        </w:rPr>
+        <w:t>Requesting borrowing or reservation</w:t>
+      </w:r>
+    </w:p>
+    <w:p>
+      <w:pPr>
+        <w:pStyle w:val="NormalWeb"/>
+        <w:numPr>
+          <w:ilvl w:val="0"/>
+          <w:numId w:val="4"/>
+        </w:numPr>
+        <w:spacing w:before="0" w:beforeAutospacing="0" w:after="0" w:afterAutospacing="0" w:line="480" w:lineRule="auto"/>
+        <w:rPr>
+          <w:color w:val="000000"/>
+        </w:rPr>
+      </w:pPr>
+      <w:r>
+        <w:rPr>
+          <w:color w:val="000000"/>
+        </w:rPr>
+        <w:t>Renewing and returing books</w:t>
+      </w:r>
+    </w:p>
+    <w:p>
+      <w:pPr>
+        <w:pStyle w:val="NormalWeb"/>
+        <w:numPr>
+          <w:ilvl w:val="0"/>
+          <w:numId w:val="4"/>
+        </w:numPr>
+        <w:spacing w:before="0" w:beforeAutospacing="0" w:after="0" w:afterAutospacing="0" w:line="480" w:lineRule="auto"/>
+        <w:rPr>
+          <w:color w:val="000000"/>
+        </w:rPr>
+      </w:pPr>
+      <w:r>
+        <w:rPr>
+          <w:color w:val="000000"/>
+        </w:rPr>
+        <w:t>Rating: allow user to rate books</w:t>
+      </w:r>
+    </w:p>
+    <w:p>
+      <w:pPr>
+        <w:pStyle w:val="NormalWeb"/>
+        <w:numPr>
+          <w:ilvl w:val="0"/>
+          <w:numId w:val="4"/>
+        </w:numPr>
+        <w:spacing w:before="0" w:beforeAutospacing="0" w:after="0" w:afterAutospacing="0" w:line="480" w:lineRule="auto"/>
+        <w:rPr>
+          <w:color w:val="000000"/>
+        </w:rPr>
+      </w:pPr>
+      <w:r>
+        <w:rPr>
+          <w:color w:val="000000"/>
+        </w:rPr>
+        <w:lastRenderedPageBreak/>
+        <w:t>Feedback: allow user to report issues, provide feedback, and contact responsible faculty</w:t>
+      </w:r>
     </w:p>
     <w:p>
       <w:pPr>
@@ -247,11 +460,78 @@
     <w:p>
       <w:pPr>
         <w:pStyle w:val="NormalWeb"/>
-        <w:spacing w:before="0" w:beforeAutospacing="0" w:after="0" w:afterAutospacing="0" w:line="480" w:lineRule="auto"/>
-        <w:rPr>
-          <w:color w:val="000000"/>
-        </w:rPr>
-      </w:pPr>
+        <w:numPr>
+          <w:ilvl w:val="0"/>
+          <w:numId w:val="3"/>
+        </w:numPr>
+        <w:spacing w:before="0" w:beforeAutospacing="0" w:after="0" w:afterAutospacing="0" w:line="480" w:lineRule="auto"/>
+        <w:rPr>
+          <w:color w:val="000000"/>
+        </w:rPr>
+      </w:pPr>
+      <w:r>
+        <w:rPr>
+          <w:color w:val="000000"/>
+        </w:rPr>
+        <w:t>Data Source: manually entered into google excel sheet</w:t>
+      </w:r>
+    </w:p>
+    <w:p>
+      <w:pPr>
+        <w:pStyle w:val="NormalWeb"/>
+        <w:numPr>
+          <w:ilvl w:val="0"/>
+          <w:numId w:val="3"/>
+        </w:numPr>
+        <w:spacing w:before="0" w:beforeAutospacing="0" w:after="0" w:afterAutospacing="0" w:line="480" w:lineRule="auto"/>
+        <w:rPr>
+          <w:color w:val="000000"/>
+        </w:rPr>
+      </w:pPr>
+      <w:r>
+        <w:rPr>
+          <w:color w:val="000000"/>
+        </w:rPr>
+        <w:t>Data Volume: Around 2500 rows</w:t>
+      </w:r>
+    </w:p>
+    <w:p>
+      <w:pPr>
+        <w:pStyle w:val="NormalWeb"/>
+        <w:numPr>
+          <w:ilvl w:val="0"/>
+          <w:numId w:val="3"/>
+        </w:numPr>
+        <w:spacing w:before="0" w:beforeAutospacing="0" w:after="0" w:afterAutospacing="0" w:line="480" w:lineRule="auto"/>
+        <w:rPr>
+          <w:color w:val="000000"/>
+        </w:rPr>
+      </w:pPr>
+      <w:r>
+        <w:rPr>
+          <w:color w:val="000000"/>
+        </w:rPr>
+        <w:t>Data Structure: Each entry consists of title, category, donor, edition, editor, original author, publisher, and year of publication</w:t>
+      </w:r>
+    </w:p>
+    <w:p>
+      <w:pPr>
+        <w:pStyle w:val="NormalWeb"/>
+        <w:numPr>
+          <w:ilvl w:val="0"/>
+          <w:numId w:val="3"/>
+        </w:numPr>
+        <w:spacing w:before="0" w:beforeAutospacing="0" w:after="0" w:afterAutospacing="0" w:line="480" w:lineRule="auto"/>
+        <w:rPr>
+          <w:color w:val="000000"/>
+        </w:rPr>
+      </w:pPr>
+      <w:r>
+        <w:rPr>
+          <w:color w:val="000000"/>
+        </w:rPr>
+        <w:t>Data Quality: not all attributes are available for most books; titles contain unnecessary asterisks</w:t>
+      </w:r>
     </w:p>
     <w:p>
       <w:pPr>
@@ -291,11 +571,97 @@
     <w:p>
       <w:pPr>
         <w:pStyle w:val="NormalWeb"/>
-        <w:spacing w:before="0" w:beforeAutospacing="0" w:after="0" w:afterAutospacing="0" w:line="480" w:lineRule="auto"/>
-        <w:rPr>
-          <w:color w:val="000000"/>
-        </w:rPr>
-      </w:pPr>
+        <w:numPr>
+          <w:ilvl w:val="0"/>
+          <w:numId w:val="3"/>
+        </w:numPr>
+        <w:spacing w:before="0" w:beforeAutospacing="0" w:after="0" w:afterAutospacing="0" w:line="480" w:lineRule="auto"/>
+        <w:rPr>
+          <w:color w:val="000000"/>
+        </w:rPr>
+      </w:pPr>
+      <w:r>
+        <w:rPr>
+          <w:color w:val="000000"/>
+        </w:rPr>
+        <w:t>Design Document: Project details and ER diagram</w:t>
+      </w:r>
+    </w:p>
+    <w:p>
+      <w:pPr>
+        <w:pStyle w:val="NormalWeb"/>
+        <w:numPr>
+          <w:ilvl w:val="0"/>
+          <w:numId w:val="3"/>
+        </w:numPr>
+        <w:spacing w:before="0" w:beforeAutospacing="0" w:after="0" w:afterAutospacing="0" w:line="480" w:lineRule="auto"/>
+        <w:rPr>
+          <w:color w:val="000000"/>
+        </w:rPr>
+      </w:pPr>
+      <w:r>
+        <w:rPr>
+          <w:color w:val="000000"/>
+        </w:rPr>
+        <w:t>ER diagram</w:t>
+      </w:r>
+    </w:p>
+    <w:p>
+      <w:pPr>
+        <w:pStyle w:val="NormalWeb"/>
+        <w:numPr>
+          <w:ilvl w:val="0"/>
+          <w:numId w:val="3"/>
+        </w:numPr>
+        <w:spacing w:before="0" w:beforeAutospacing="0" w:after="0" w:afterAutospacing="0" w:line="480" w:lineRule="auto"/>
+        <w:rPr>
+          <w:color w:val="000000"/>
+        </w:rPr>
+      </w:pPr>
+      <w:r>
+        <w:rPr>
+          <w:color w:val="000000"/>
+        </w:rPr>
+        <w:t>Database implementation</w:t>
+      </w:r>
+    </w:p>
+    <w:p>
+      <w:pPr>
+        <w:pStyle w:val="NormalWeb"/>
+        <w:numPr>
+          <w:ilvl w:val="0"/>
+          <w:numId w:val="3"/>
+        </w:numPr>
+        <w:spacing w:before="0" w:beforeAutospacing="0" w:after="0" w:afterAutospacing="0" w:line="480" w:lineRule="auto"/>
+        <w:rPr>
+          <w:color w:val="000000"/>
+        </w:rPr>
+      </w:pPr>
+      <w:r>
+        <w:rPr>
+          <w:color w:val="000000"/>
+        </w:rPr>
+        <w:t>SQL scripts</w:t>
+      </w:r>
+    </w:p>
+    <w:p>
+      <w:pPr>
+        <w:pStyle w:val="NormalWeb"/>
+        <w:numPr>
+          <w:ilvl w:val="0"/>
+          <w:numId w:val="3"/>
+        </w:numPr>
+        <w:spacing w:before="0" w:beforeAutospacing="0" w:after="0" w:afterAutospacing="0" w:line="480" w:lineRule="auto"/>
+        <w:rPr>
+          <w:color w:val="000000"/>
+        </w:rPr>
+      </w:pPr>
+      <w:r>
+        <w:rPr>
+          <w:color w:val="000000"/>
+        </w:rPr>
+        <w:t>Web User Interface implementation</w:t>
+      </w:r>
     </w:p>
     <w:p>
       <w:pPr>
@@ -335,11 +701,71 @@
     <w:p>
       <w:pPr>
         <w:pStyle w:val="NormalWeb"/>
-        <w:spacing w:before="0" w:beforeAutospacing="0" w:after="0" w:afterAutospacing="0" w:line="480" w:lineRule="auto"/>
-        <w:rPr>
-          <w:color w:val="000000"/>
-        </w:rPr>
-      </w:pPr>
+        <w:numPr>
+          <w:ilvl w:val="0"/>
+          <w:numId w:val="3"/>
+        </w:numPr>
+        <w:spacing w:before="0" w:beforeAutospacing="0" w:after="0" w:afterAutospacing="0" w:line="480" w:lineRule="auto"/>
+        <w:rPr>
+          <w:color w:val="000000"/>
+        </w:rPr>
+      </w:pPr>
+      <w:r>
+        <w:rPr>
+          <w:color w:val="000000"/>
+        </w:rPr>
+        <w:t>DBMS: PostgreSQL</w:t>
+      </w:r>
+    </w:p>
+    <w:p>
+      <w:pPr>
+        <w:pStyle w:val="NormalWeb"/>
+        <w:numPr>
+          <w:ilvl w:val="0"/>
+          <w:numId w:val="3"/>
+        </w:numPr>
+        <w:spacing w:before="0" w:beforeAutospacing="0" w:after="0" w:afterAutospacing="0" w:line="480" w:lineRule="auto"/>
+        <w:rPr>
+          <w:color w:val="000000"/>
+        </w:rPr>
+      </w:pPr>
+      <w:r>
+        <w:rPr>
+          <w:color w:val="000000"/>
+        </w:rPr>
+        <w:t>Programming Languages: SQL,</w:t>
+      </w:r>
+      <w:r>
+        <w:rPr>
+          <w:color w:val="000000"/>
+        </w:rPr>
+        <w:t xml:space="preserve"> </w:t>
+      </w:r>
+      <w:r>
+        <w:rPr>
+          <w:color w:val="000000"/>
+        </w:rPr>
+        <w:t>HTML, CSS, JS</w:t>
+      </w:r>
+    </w:p>
+    <w:p>
+      <w:pPr>
+        <w:pStyle w:val="NormalWeb"/>
+        <w:numPr>
+          <w:ilvl w:val="0"/>
+          <w:numId w:val="3"/>
+        </w:numPr>
+        <w:spacing w:before="0" w:beforeAutospacing="0" w:after="0" w:afterAutospacing="0" w:line="480" w:lineRule="auto"/>
+        <w:rPr>
+          <w:color w:val="000000"/>
+        </w:rPr>
+      </w:pPr>
+      <w:r>
+        <w:rPr>
+          <w:color w:val="000000"/>
+        </w:rPr>
+        <w:t>Git and GitHub</w:t>
+      </w:r>
     </w:p>
     <w:p>
       <w:pPr>
@@ -365,25 +791,7 @@
           <w:bCs/>
           <w:color w:val="000000"/>
         </w:rPr>
-        <w:t xml:space="preserve">ny other detail that will help you </w:t>
-      </w:r>
-      <w:proofErr w:type="gramStart"/>
-      <w:r>
-        <w:rPr>
-          <w:b/>
-          <w:bCs/>
-          <w:color w:val="000000"/>
-        </w:rPr>
-        <w:t>actually completing</w:t>
-      </w:r>
-      <w:proofErr w:type="gramEnd"/>
-      <w:r>
-        <w:rPr>
-          <w:b/>
-          <w:bCs/>
-          <w:color w:val="000000"/>
-        </w:rPr>
-        <w:t xml:space="preserve"> the project</w:t>
+        <w:t>ny other detail that will help you actually completing the project</w:t>
       </w:r>
       <w:r>
         <w:rPr>
@@ -684,8 +1092,392 @@
       </w:rPr>
     </w:lvl>
   </w:abstractNum>
+  <w:abstractNum w:abstractNumId="1" w15:restartNumberingAfterBreak="0">
+    <w:nsid w:val="27B33F26"/>
+    <w:multiLevelType w:val="hybridMultilevel"/>
+    <w:tmpl w:val="0052C5B4"/>
+    <w:lvl w:ilvl="0" w:tplc="04090001">
+      <w:start w:val="1"/>
+      <w:numFmt w:val="bullet"/>
+      <w:lvlText w:val=""/>
+      <w:lvlJc w:val="left"/>
+      <w:pPr>
+        <w:ind w:left="720" w:hanging="360"/>
+      </w:pPr>
+      <w:rPr>
+        <w:rFonts w:ascii="Symbol" w:hAnsi="Symbol" w:hint="default"/>
+      </w:rPr>
+    </w:lvl>
+    <w:lvl w:ilvl="1" w:tplc="04090003" w:tentative="1">
+      <w:start w:val="1"/>
+      <w:numFmt w:val="bullet"/>
+      <w:lvlText w:val="o"/>
+      <w:lvlJc w:val="left"/>
+      <w:pPr>
+        <w:ind w:left="1440" w:hanging="360"/>
+      </w:pPr>
+      <w:rPr>
+        <w:rFonts w:ascii="Courier New" w:hAnsi="Courier New" w:cs="Courier New" w:hint="default"/>
+      </w:rPr>
+    </w:lvl>
+    <w:lvl w:ilvl="2" w:tplc="04090005" w:tentative="1">
+      <w:start w:val="1"/>
+      <w:numFmt w:val="bullet"/>
+      <w:lvlText w:val=""/>
+      <w:lvlJc w:val="left"/>
+      <w:pPr>
+        <w:ind w:left="2160" w:hanging="360"/>
+      </w:pPr>
+      <w:rPr>
+        <w:rFonts w:ascii="Wingdings" w:hAnsi="Wingdings" w:hint="default"/>
+      </w:rPr>
+    </w:lvl>
+    <w:lvl w:ilvl="3" w:tplc="04090001" w:tentative="1">
+      <w:start w:val="1"/>
+      <w:numFmt w:val="bullet"/>
+      <w:lvlText w:val=""/>
+      <w:lvlJc w:val="left"/>
+      <w:pPr>
+        <w:ind w:left="2880" w:hanging="360"/>
+      </w:pPr>
+      <w:rPr>
+        <w:rFonts w:ascii="Symbol" w:hAnsi="Symbol" w:hint="default"/>
+      </w:rPr>
+    </w:lvl>
+    <w:lvl w:ilvl="4" w:tplc="04090003" w:tentative="1">
+      <w:start w:val="1"/>
+      <w:numFmt w:val="bullet"/>
+      <w:lvlText w:val="o"/>
+      <w:lvlJc w:val="left"/>
+      <w:pPr>
+        <w:ind w:left="3600" w:hanging="360"/>
+      </w:pPr>
+      <w:rPr>
+        <w:rFonts w:ascii="Courier New" w:hAnsi="Courier New" w:cs="Courier New" w:hint="default"/>
+      </w:rPr>
+    </w:lvl>
+    <w:lvl w:ilvl="5" w:tplc="04090005" w:tentative="1">
+      <w:start w:val="1"/>
+      <w:numFmt w:val="bullet"/>
+      <w:lvlText w:val=""/>
+      <w:lvlJc w:val="left"/>
+      <w:pPr>
+        <w:ind w:left="4320" w:hanging="360"/>
+      </w:pPr>
+      <w:rPr>
+        <w:rFonts w:ascii="Wingdings" w:hAnsi="Wingdings" w:hint="default"/>
+      </w:rPr>
+    </w:lvl>
+    <w:lvl w:ilvl="6" w:tplc="04090001" w:tentative="1">
+      <w:start w:val="1"/>
+      <w:numFmt w:val="bullet"/>
+      <w:lvlText w:val=""/>
+      <w:lvlJc w:val="left"/>
+      <w:pPr>
+        <w:ind w:left="5040" w:hanging="360"/>
+      </w:pPr>
+      <w:rPr>
+        <w:rFonts w:ascii="Symbol" w:hAnsi="Symbol" w:hint="default"/>
+      </w:rPr>
+    </w:lvl>
+    <w:lvl w:ilvl="7" w:tplc="04090003" w:tentative="1">
+      <w:start w:val="1"/>
+      <w:numFmt w:val="bullet"/>
+      <w:lvlText w:val="o"/>
+      <w:lvlJc w:val="left"/>
+      <w:pPr>
+        <w:ind w:left="5760" w:hanging="360"/>
+      </w:pPr>
+      <w:rPr>
+        <w:rFonts w:ascii="Courier New" w:hAnsi="Courier New" w:cs="Courier New" w:hint="default"/>
+      </w:rPr>
+    </w:lvl>
+    <w:lvl w:ilvl="8" w:tplc="04090005" w:tentative="1">
+      <w:start w:val="1"/>
+      <w:numFmt w:val="bullet"/>
+      <w:lvlText w:val=""/>
+      <w:lvlJc w:val="left"/>
+      <w:pPr>
+        <w:ind w:left="6480" w:hanging="360"/>
+      </w:pPr>
+      <w:rPr>
+        <w:rFonts w:ascii="Wingdings" w:hAnsi="Wingdings" w:hint="default"/>
+      </w:rPr>
+    </w:lvl>
+  </w:abstractNum>
+  <w:abstractNum w:abstractNumId="2" w15:restartNumberingAfterBreak="0">
+    <w:nsid w:val="539541AC"/>
+    <w:multiLevelType w:val="hybridMultilevel"/>
+    <w:tmpl w:val="2D2E8ABA"/>
+    <w:lvl w:ilvl="0" w:tplc="04090001">
+      <w:start w:val="1"/>
+      <w:numFmt w:val="bullet"/>
+      <w:lvlText w:val=""/>
+      <w:lvlJc w:val="left"/>
+      <w:pPr>
+        <w:ind w:left="720" w:hanging="360"/>
+      </w:pPr>
+      <w:rPr>
+        <w:rFonts w:ascii="Symbol" w:hAnsi="Symbol" w:hint="default"/>
+      </w:rPr>
+    </w:lvl>
+    <w:lvl w:ilvl="1" w:tplc="04090003" w:tentative="1">
+      <w:start w:val="1"/>
+      <w:numFmt w:val="bullet"/>
+      <w:lvlText w:val="o"/>
+      <w:lvlJc w:val="left"/>
+      <w:pPr>
+        <w:ind w:left="1440" w:hanging="360"/>
+      </w:pPr>
+      <w:rPr>
+        <w:rFonts w:ascii="Courier New" w:hAnsi="Courier New" w:cs="Courier New" w:hint="default"/>
+      </w:rPr>
+    </w:lvl>
+    <w:lvl w:ilvl="2" w:tplc="04090005" w:tentative="1">
+      <w:start w:val="1"/>
+      <w:numFmt w:val="bullet"/>
+      <w:lvlText w:val=""/>
+      <w:lvlJc w:val="left"/>
+      <w:pPr>
+        <w:ind w:left="2160" w:hanging="360"/>
+      </w:pPr>
+      <w:rPr>
+        <w:rFonts w:ascii="Wingdings" w:hAnsi="Wingdings" w:hint="default"/>
+      </w:rPr>
+    </w:lvl>
+    <w:lvl w:ilvl="3" w:tplc="04090001" w:tentative="1">
+      <w:start w:val="1"/>
+      <w:numFmt w:val="bullet"/>
+      <w:lvlText w:val=""/>
+      <w:lvlJc w:val="left"/>
+      <w:pPr>
+        <w:ind w:left="2880" w:hanging="360"/>
+      </w:pPr>
+      <w:rPr>
+        <w:rFonts w:ascii="Symbol" w:hAnsi="Symbol" w:hint="default"/>
+      </w:rPr>
+    </w:lvl>
+    <w:lvl w:ilvl="4" w:tplc="04090003" w:tentative="1">
+      <w:start w:val="1"/>
+      <w:numFmt w:val="bullet"/>
+      <w:lvlText w:val="o"/>
+      <w:lvlJc w:val="left"/>
+      <w:pPr>
+        <w:ind w:left="3600" w:hanging="360"/>
+      </w:pPr>
+      <w:rPr>
+        <w:rFonts w:ascii="Courier New" w:hAnsi="Courier New" w:cs="Courier New" w:hint="default"/>
+      </w:rPr>
+    </w:lvl>
+    <w:lvl w:ilvl="5" w:tplc="04090005" w:tentative="1">
+      <w:start w:val="1"/>
+      <w:numFmt w:val="bullet"/>
+      <w:lvlText w:val=""/>
+      <w:lvlJc w:val="left"/>
+      <w:pPr>
+        <w:ind w:left="4320" w:hanging="360"/>
+      </w:pPr>
+      <w:rPr>
+        <w:rFonts w:ascii="Wingdings" w:hAnsi="Wingdings" w:hint="default"/>
+      </w:rPr>
+    </w:lvl>
+    <w:lvl w:ilvl="6" w:tplc="04090001" w:tentative="1">
+      <w:start w:val="1"/>
+      <w:numFmt w:val="bullet"/>
+      <w:lvlText w:val=""/>
+      <w:lvlJc w:val="left"/>
+      <w:pPr>
+        <w:ind w:left="5040" w:hanging="360"/>
+      </w:pPr>
+      <w:rPr>
+        <w:rFonts w:ascii="Symbol" w:hAnsi="Symbol" w:hint="default"/>
+      </w:rPr>
+    </w:lvl>
+    <w:lvl w:ilvl="7" w:tplc="04090003" w:tentative="1">
+      <w:start w:val="1"/>
+      <w:numFmt w:val="bullet"/>
+      <w:lvlText w:val="o"/>
+      <w:lvlJc w:val="left"/>
+      <w:pPr>
+        <w:ind w:left="5760" w:hanging="360"/>
+      </w:pPr>
+      <w:rPr>
+        <w:rFonts w:ascii="Courier New" w:hAnsi="Courier New" w:cs="Courier New" w:hint="default"/>
+      </w:rPr>
+    </w:lvl>
+    <w:lvl w:ilvl="8" w:tplc="04090005" w:tentative="1">
+      <w:start w:val="1"/>
+      <w:numFmt w:val="bullet"/>
+      <w:lvlText w:val=""/>
+      <w:lvlJc w:val="left"/>
+      <w:pPr>
+        <w:ind w:left="6480" w:hanging="360"/>
+      </w:pPr>
+      <w:rPr>
+        <w:rFonts w:ascii="Wingdings" w:hAnsi="Wingdings" w:hint="default"/>
+      </w:rPr>
+    </w:lvl>
+  </w:abstractNum>
+  <w:abstractNum w:abstractNumId="3" w15:restartNumberingAfterBreak="0">
+    <w:nsid w:val="545B77D1"/>
+    <w:multiLevelType w:val="multilevel"/>
+    <w:tmpl w:val="C37E6FB0"/>
+    <w:lvl w:ilvl="0">
+      <w:start w:val="1"/>
+      <w:numFmt w:val="bullet"/>
+      <w:lvlText w:val=""/>
+      <w:lvlJc w:val="left"/>
+      <w:pPr>
+        <w:tabs>
+          <w:tab w:val="num" w:pos="720"/>
+        </w:tabs>
+        <w:ind w:left="720" w:hanging="360"/>
+      </w:pPr>
+      <w:rPr>
+        <w:rFonts w:ascii="Symbol" w:hAnsi="Symbol" w:hint="default"/>
+        <w:sz w:val="20"/>
+      </w:rPr>
+    </w:lvl>
+    <w:lvl w:ilvl="1" w:tentative="1">
+      <w:start w:val="1"/>
+      <w:numFmt w:val="bullet"/>
+      <w:lvlText w:val="o"/>
+      <w:lvlJc w:val="left"/>
+      <w:pPr>
+        <w:tabs>
+          <w:tab w:val="num" w:pos="1440"/>
+        </w:tabs>
+        <w:ind w:left="1440" w:hanging="360"/>
+      </w:pPr>
+      <w:rPr>
+        <w:rFonts w:ascii="Courier New" w:hAnsi="Courier New" w:hint="default"/>
+        <w:sz w:val="20"/>
+      </w:rPr>
+    </w:lvl>
+    <w:lvl w:ilvl="2" w:tentative="1">
+      <w:start w:val="1"/>
+      <w:numFmt w:val="bullet"/>
+      <w:lvlText w:val=""/>
+      <w:lvlJc w:val="left"/>
+      <w:pPr>
+        <w:tabs>
+          <w:tab w:val="num" w:pos="2160"/>
+        </w:tabs>
+        <w:ind w:left="2160" w:hanging="360"/>
+      </w:pPr>
+      <w:rPr>
+        <w:rFonts w:ascii="Wingdings" w:hAnsi="Wingdings" w:hint="default"/>
+        <w:sz w:val="20"/>
+      </w:rPr>
+    </w:lvl>
+    <w:lvl w:ilvl="3" w:tentative="1">
+      <w:start w:val="1"/>
+      <w:numFmt w:val="bullet"/>
+      <w:lvlText w:val=""/>
+      <w:lvlJc w:val="left"/>
+      <w:pPr>
+        <w:tabs>
+          <w:tab w:val="num" w:pos="2880"/>
+        </w:tabs>
+        <w:ind w:left="2880" w:hanging="360"/>
+      </w:pPr>
+      <w:rPr>
+        <w:rFonts w:ascii="Wingdings" w:hAnsi="Wingdings" w:hint="default"/>
+        <w:sz w:val="20"/>
+      </w:rPr>
+    </w:lvl>
+    <w:lvl w:ilvl="4" w:tentative="1">
+      <w:start w:val="1"/>
+      <w:numFmt w:val="bullet"/>
+      <w:lvlText w:val=""/>
+      <w:lvlJc w:val="left"/>
+      <w:pPr>
+        <w:tabs>
+          <w:tab w:val="num" w:pos="3600"/>
+        </w:tabs>
+        <w:ind w:left="3600" w:hanging="360"/>
+      </w:pPr>
+      <w:rPr>
+        <w:rFonts w:ascii="Wingdings" w:hAnsi="Wingdings" w:hint="default"/>
+        <w:sz w:val="20"/>
+      </w:rPr>
+    </w:lvl>
+    <w:lvl w:ilvl="5" w:tentative="1">
+      <w:start w:val="1"/>
+      <w:numFmt w:val="bullet"/>
+      <w:lvlText w:val=""/>
+      <w:lvlJc w:val="left"/>
+      <w:pPr>
+        <w:tabs>
+          <w:tab w:val="num" w:pos="4320"/>
+        </w:tabs>
+        <w:ind w:left="4320" w:hanging="360"/>
+      </w:pPr>
+      <w:rPr>
+        <w:rFonts w:ascii="Wingdings" w:hAnsi="Wingdings" w:hint="default"/>
+        <w:sz w:val="20"/>
+      </w:rPr>
+    </w:lvl>
+    <w:lvl w:ilvl="6" w:tentative="1">
+      <w:start w:val="1"/>
+      <w:numFmt w:val="bullet"/>
+      <w:lvlText w:val=""/>
+      <w:lvlJc w:val="left"/>
+      <w:pPr>
+        <w:tabs>
+          <w:tab w:val="num" w:pos="5040"/>
+        </w:tabs>
+        <w:ind w:left="5040" w:hanging="360"/>
+      </w:pPr>
+      <w:rPr>
+        <w:rFonts w:ascii="Wingdings" w:hAnsi="Wingdings" w:hint="default"/>
+        <w:sz w:val="20"/>
+      </w:rPr>
+    </w:lvl>
+    <w:lvl w:ilvl="7" w:tentative="1">
+      <w:start w:val="1"/>
+      <w:numFmt w:val="bullet"/>
+      <w:lvlText w:val=""/>
+      <w:lvlJc w:val="left"/>
+      <w:pPr>
+        <w:tabs>
+          <w:tab w:val="num" w:pos="5760"/>
+        </w:tabs>
+        <w:ind w:left="5760" w:hanging="360"/>
+      </w:pPr>
+      <w:rPr>
+        <w:rFonts w:ascii="Wingdings" w:hAnsi="Wingdings" w:hint="default"/>
+        <w:sz w:val="20"/>
+      </w:rPr>
+    </w:lvl>
+    <w:lvl w:ilvl="8" w:tentative="1">
+      <w:start w:val="1"/>
+      <w:numFmt w:val="bullet"/>
+      <w:lvlText w:val=""/>
+      <w:lvlJc w:val="left"/>
+      <w:pPr>
+        <w:tabs>
+          <w:tab w:val="num" w:pos="6480"/>
+        </w:tabs>
+        <w:ind w:left="6480" w:hanging="360"/>
+      </w:pPr>
+      <w:rPr>
+        <w:rFonts w:ascii="Wingdings" w:hAnsi="Wingdings" w:hint="default"/>
+        <w:sz w:val="20"/>
+      </w:rPr>
+    </w:lvl>
+  </w:abstractNum>
   <w:num w:numId="1" w16cid:durableId="171143507">
     <w:abstractNumId w:val="0"/>
+  </w:num>
+  <w:num w:numId="2" w16cid:durableId="1899970530">
+    <w:abstractNumId w:val="3"/>
+  </w:num>
+  <w:num w:numId="3" w16cid:durableId="278489028">
+    <w:abstractNumId w:val="1"/>
+  </w:num>
+  <w:num w:numId="4" w16cid:durableId="1498956282">
+    <w:abstractNumId w:val="2"/>
   </w:num>
 </w:numbering>
 </file>
@@ -1205,7 +1997,6 @@
   <w:style w:type="character" w:default="1" w:styleId="DefaultParagraphFont">
     <w:name w:val="Default Paragraph Font"/>
     <w:uiPriority w:val="1"/>
-    <w:semiHidden/>
     <w:unhideWhenUsed/>
   </w:style>
   <w:style w:type="table" w:default="1" w:styleId="TableNormal">

</xml_diff>

<commit_message>
Update Design Document - Databases Project - Classics Library.docx
updated the interactions, current state of data, software, and additional information sections of the design document.
</commit_message>
<xml_diff>
--- a/Design Document - Databases Project - Classics Library.docx
+++ b/Design Document - Databases Project - Classics Library.docx
@@ -12,20 +12,56 @@
         <w:rPr>
           <w:color w:val="000000"/>
         </w:rPr>
-        <w:t>Ali Sbeih, Ahmad Ziada, Hamza Shemsu, Jason Nunez</w:t>
-      </w:r>
-    </w:p>
-    <w:p>
-      <w:pPr>
-        <w:pStyle w:val="NormalWeb"/>
-        <w:spacing w:before="0" w:beforeAutospacing="0" w:after="0" w:afterAutospacing="0" w:line="480" w:lineRule="auto"/>
-      </w:pPr>
-      <w:r>
-        <w:rPr>
-          <w:color w:val="000000"/>
-        </w:rPr>
-        <w:t>Professor Riondato</w:t>
-      </w:r>
+        <w:t xml:space="preserve">Ali </w:t>
+      </w:r>
+      <w:proofErr w:type="spellStart"/>
+      <w:r>
+        <w:rPr>
+          <w:color w:val="000000"/>
+        </w:rPr>
+        <w:t>Sbeih</w:t>
+      </w:r>
+      <w:proofErr w:type="spellEnd"/>
+      <w:r>
+        <w:rPr>
+          <w:color w:val="000000"/>
+        </w:rPr>
+        <w:t xml:space="preserve">, Ahmad Ziada, Hamza </w:t>
+      </w:r>
+      <w:proofErr w:type="spellStart"/>
+      <w:r>
+        <w:rPr>
+          <w:color w:val="000000"/>
+        </w:rPr>
+        <w:t>Shemsu</w:t>
+      </w:r>
+      <w:proofErr w:type="spellEnd"/>
+      <w:r>
+        <w:rPr>
+          <w:color w:val="000000"/>
+        </w:rPr>
+        <w:t>, Jason Nunez</w:t>
+      </w:r>
+    </w:p>
+    <w:p>
+      <w:pPr>
+        <w:pStyle w:val="NormalWeb"/>
+        <w:spacing w:before="0" w:beforeAutospacing="0" w:after="0" w:afterAutospacing="0" w:line="480" w:lineRule="auto"/>
+      </w:pPr>
+      <w:r>
+        <w:rPr>
+          <w:color w:val="000000"/>
+        </w:rPr>
+        <w:t xml:space="preserve">Professor </w:t>
+      </w:r>
+      <w:proofErr w:type="spellStart"/>
+      <w:r>
+        <w:rPr>
+          <w:color w:val="000000"/>
+        </w:rPr>
+        <w:t>Riondato</w:t>
+      </w:r>
+      <w:proofErr w:type="spellEnd"/>
     </w:p>
     <w:p>
       <w:pPr>
@@ -218,6 +254,20 @@
     <w:p>
       <w:pPr>
         <w:pStyle w:val="NormalWeb"/>
+        <w:spacing w:before="0" w:beforeAutospacing="0" w:after="0" w:afterAutospacing="0"/>
+        <w:ind w:left="720"/>
+        <w:textAlignment w:val="baseline"/>
+        <w:rPr>
+          <w:rFonts w:ascii="Arial" w:hAnsi="Arial" w:cs="Arial"/>
+          <w:color w:val="000000"/>
+          <w:sz w:val="26"/>
+          <w:szCs w:val="26"/>
+        </w:rPr>
+      </w:pPr>
+    </w:p>
+    <w:p>
+      <w:pPr>
+        <w:pStyle w:val="NormalWeb"/>
         <w:spacing w:before="0" w:beforeAutospacing="0" w:after="0" w:afterAutospacing="0" w:line="480" w:lineRule="auto"/>
         <w:rPr>
           <w:b/>
@@ -304,7 +354,25 @@
         <w:rPr>
           <w:color w:val="000000"/>
         </w:rPr>
-        <w:t>Viewing Catalog Information: Display detailed information about books including, title, author, editor, edition, translator, and publisher</w:t>
+        <w:t xml:space="preserve">Viewing Catalog Information: </w:t>
+      </w:r>
+      <w:r>
+        <w:rPr>
+          <w:color w:val="000000"/>
+        </w:rPr>
+        <w:t>d</w:t>
+      </w:r>
+      <w:r>
+        <w:rPr>
+          <w:color w:val="000000"/>
+        </w:rPr>
+        <w:t xml:space="preserve">isplay detailed information about books including, title, author, editor, edition, translator, and </w:t>
+      </w:r>
+      <w:r>
+        <w:rPr>
+          <w:color w:val="000000"/>
+        </w:rPr>
+        <w:t>publisher.</w:t>
       </w:r>
     </w:p>
     <w:p>
@@ -323,7 +391,19 @@
         <w:rPr>
           <w:color w:val="000000"/>
         </w:rPr>
-        <w:t>Access metadata:  cover images</w:t>
+        <w:t xml:space="preserve">Access metadata: </w:t>
+      </w:r>
+      <w:r>
+        <w:rPr>
+          <w:color w:val="000000"/>
+        </w:rPr>
+        <w:t>c</w:t>
+      </w:r>
+      <w:r>
+        <w:rPr>
+          <w:color w:val="000000"/>
+        </w:rPr>
+        <w:t>over images</w:t>
       </w:r>
     </w:p>
     <w:p>
@@ -342,7 +422,13 @@
         <w:rPr>
           <w:color w:val="000000"/>
         </w:rPr>
-        <w:t>Checking availability: check the status of a book and whether it is missing</w:t>
+        <w:t xml:space="preserve">Checking availability: check the status of a book and whether it is </w:t>
+      </w:r>
+      <w:r>
+        <w:rPr>
+          <w:color w:val="000000"/>
+        </w:rPr>
+        <w:t>missing.</w:t>
       </w:r>
     </w:p>
     <w:p>
@@ -361,7 +447,25 @@
         <w:rPr>
           <w:color w:val="000000"/>
         </w:rPr>
-        <w:t>Requesting borrowing or reservation</w:t>
+        <w:t>Requesting</w:t>
+      </w:r>
+      <w:r>
+        <w:rPr>
+          <w:color w:val="000000"/>
+        </w:rPr>
+        <w:t>,</w:t>
+      </w:r>
+      <w:r>
+        <w:rPr>
+          <w:color w:val="000000"/>
+        </w:rPr>
+        <w:t xml:space="preserve"> borrowing or reservation</w:t>
+      </w:r>
+      <w:r>
+        <w:rPr>
+          <w:color w:val="000000"/>
+        </w:rPr>
+        <w:t xml:space="preserve"> (the customer wants the name of the person using the book to be available to all users).</w:t>
       </w:r>
     </w:p>
     <w:p>
@@ -380,7 +484,20 @@
         <w:rPr>
           <w:color w:val="000000"/>
         </w:rPr>
-        <w:t>Renewing and returing books</w:t>
+        <w:lastRenderedPageBreak/>
+        <w:t xml:space="preserve">Renewing and </w:t>
+      </w:r>
+      <w:r>
+        <w:rPr>
+          <w:color w:val="000000"/>
+        </w:rPr>
+        <w:t>returning</w:t>
+      </w:r>
+      <w:r>
+        <w:rPr>
+          <w:color w:val="000000"/>
+        </w:rPr>
+        <w:t xml:space="preserve"> books</w:t>
       </w:r>
     </w:p>
     <w:p>
@@ -399,26 +516,6 @@
         <w:rPr>
           <w:color w:val="000000"/>
         </w:rPr>
-        <w:t>Rating: allow user to rate books</w:t>
-      </w:r>
-    </w:p>
-    <w:p>
-      <w:pPr>
-        <w:pStyle w:val="NormalWeb"/>
-        <w:numPr>
-          <w:ilvl w:val="0"/>
-          <w:numId w:val="4"/>
-        </w:numPr>
-        <w:spacing w:before="0" w:beforeAutospacing="0" w:after="0" w:afterAutospacing="0" w:line="480" w:lineRule="auto"/>
-        <w:rPr>
-          <w:color w:val="000000"/>
-        </w:rPr>
-      </w:pPr>
-      <w:r>
-        <w:rPr>
-          <w:color w:val="000000"/>
-        </w:rPr>
-        <w:lastRenderedPageBreak/>
         <w:t>Feedback: allow user to report issues, provide feedback, and contact responsible faculty</w:t>
       </w:r>
     </w:p>
@@ -473,7 +570,37 @@
         <w:rPr>
           <w:color w:val="000000"/>
         </w:rPr>
-        <w:t>Data Source: manually entered into google excel sheet</w:t>
+        <w:t xml:space="preserve">Data Source: manually </w:t>
+      </w:r>
+      <w:r>
+        <w:rPr>
+          <w:color w:val="000000"/>
+        </w:rPr>
+        <w:t>entered</w:t>
+      </w:r>
+      <w:r>
+        <w:rPr>
+          <w:color w:val="000000"/>
+        </w:rPr>
+        <w:t xml:space="preserve"> </w:t>
+      </w:r>
+      <w:r>
+        <w:rPr>
+          <w:color w:val="000000"/>
+        </w:rPr>
+        <w:t xml:space="preserve">into </w:t>
+      </w:r>
+      <w:r>
+        <w:rPr>
+          <w:color w:val="000000"/>
+        </w:rPr>
+        <w:t xml:space="preserve">google excel </w:t>
+      </w:r>
+      <w:r>
+        <w:rPr>
+          <w:color w:val="000000"/>
+        </w:rPr>
+        <w:t xml:space="preserve">sheet (current website does not offer search features and stopped working after Amherst College Website update). </w:t>
       </w:r>
     </w:p>
     <w:p>
@@ -492,7 +619,13 @@
         <w:rPr>
           <w:color w:val="000000"/>
         </w:rPr>
-        <w:t>Data Volume: Around 2500 rows</w:t>
+        <w:t xml:space="preserve">Data Volume: </w:t>
+      </w:r>
+      <w:r>
+        <w:rPr>
+          <w:color w:val="000000"/>
+        </w:rPr>
+        <w:t>2469 books</w:t>
       </w:r>
     </w:p>
     <w:p>
@@ -511,7 +644,13 @@
         <w:rPr>
           <w:color w:val="000000"/>
         </w:rPr>
-        <w:t>Data Structure: Each entry consists of title, category, donor, edition, editor, original author, publisher, and year of publication</w:t>
+        <w:t xml:space="preserve">Data Structure: Each entry consists of title, category, donor, edition, editor, original author, publisher, and year of </w:t>
+      </w:r>
+      <w:r>
+        <w:rPr>
+          <w:color w:val="000000"/>
+        </w:rPr>
+        <w:t>publication.</w:t>
       </w:r>
     </w:p>
     <w:p>
@@ -530,7 +669,13 @@
         <w:rPr>
           <w:color w:val="000000"/>
         </w:rPr>
-        <w:t>Data Quality: not all attributes are available for most books; titles contain unnecessary asterisks</w:t>
+        <w:t xml:space="preserve">Data Quality: not all attributes are available for most books; titles contain unnecessary </w:t>
+      </w:r>
+      <w:r>
+        <w:rPr>
+          <w:color w:val="000000"/>
+        </w:rPr>
+        <w:t>asterisks.</w:t>
       </w:r>
     </w:p>
     <w:p>
@@ -603,8 +748,16 @@
         <w:rPr>
           <w:color w:val="000000"/>
         </w:rPr>
-        <w:t>ER diagram</w:t>
-      </w:r>
+        <w:t xml:space="preserve">ER </w:t>
+      </w:r>
+      <w:proofErr w:type="gramStart"/>
+      <w:r>
+        <w:rPr>
+          <w:color w:val="000000"/>
+        </w:rPr>
+        <w:t>diagram</w:t>
+      </w:r>
+      <w:proofErr w:type="gramEnd"/>
     </w:p>
     <w:p>
       <w:pPr>
@@ -733,19 +886,7 @@
         <w:rPr>
           <w:color w:val="000000"/>
         </w:rPr>
-        <w:t>Programming Languages: SQL,</w:t>
-      </w:r>
-      <w:r>
-        <w:rPr>
-          <w:color w:val="000000"/>
-        </w:rPr>
-        <w:t xml:space="preserve"> </w:t>
-      </w:r>
-      <w:r>
-        <w:rPr>
-          <w:color w:val="000000"/>
-        </w:rPr>
-        <w:t>HTML, CSS, JS</w:t>
+        <w:t>IDE: IntelliJ IDEA and VSC</w:t>
       </w:r>
     </w:p>
     <w:p>
@@ -764,6 +905,37 @@
         <w:rPr>
           <w:color w:val="000000"/>
         </w:rPr>
+        <w:t>Programming Languages: SQL,</w:t>
+      </w:r>
+      <w:r>
+        <w:rPr>
+          <w:color w:val="000000"/>
+        </w:rPr>
+        <w:t xml:space="preserve"> </w:t>
+      </w:r>
+      <w:r>
+        <w:rPr>
+          <w:color w:val="000000"/>
+        </w:rPr>
+        <w:t>HTML, CSS, JS</w:t>
+      </w:r>
+    </w:p>
+    <w:p>
+      <w:pPr>
+        <w:pStyle w:val="NormalWeb"/>
+        <w:numPr>
+          <w:ilvl w:val="0"/>
+          <w:numId w:val="3"/>
+        </w:numPr>
+        <w:spacing w:before="0" w:beforeAutospacing="0" w:after="0" w:afterAutospacing="0" w:line="480" w:lineRule="auto"/>
+        <w:rPr>
+          <w:color w:val="000000"/>
+        </w:rPr>
+      </w:pPr>
+      <w:r>
+        <w:rPr>
+          <w:color w:val="000000"/>
+        </w:rPr>
         <w:t>Git and GitHub</w:t>
       </w:r>
     </w:p>
@@ -791,7 +963,23 @@
           <w:bCs/>
           <w:color w:val="000000"/>
         </w:rPr>
-        <w:t>ny other detail that will help you actually completing the project</w:t>
+        <w:t xml:space="preserve">ny other detail that will help you </w:t>
+      </w:r>
+      <w:r>
+        <w:rPr>
+          <w:b/>
+          <w:bCs/>
+          <w:color w:val="000000"/>
+        </w:rPr>
+        <w:t>completing</w:t>
+      </w:r>
+      <w:r>
+        <w:rPr>
+          <w:b/>
+          <w:bCs/>
+          <w:color w:val="000000"/>
+        </w:rPr>
+        <w:t xml:space="preserve"> the project</w:t>
       </w:r>
       <w:r>
         <w:rPr>
@@ -805,29 +993,41 @@
     <w:p>
       <w:pPr>
         <w:pStyle w:val="NormalWeb"/>
-        <w:spacing w:before="0" w:beforeAutospacing="0" w:after="0" w:afterAutospacing="0" w:line="480" w:lineRule="auto"/>
-        <w:rPr>
-          <w:color w:val="000000"/>
-        </w:rPr>
-      </w:pPr>
-    </w:p>
-    <w:p>
-      <w:pPr>
-        <w:pStyle w:val="NormalWeb"/>
-        <w:spacing w:before="0" w:beforeAutospacing="0" w:after="0" w:afterAutospacing="0" w:line="480" w:lineRule="auto"/>
-        <w:rPr>
-          <w:color w:val="000000"/>
-        </w:rPr>
-      </w:pPr>
-    </w:p>
-    <w:p>
-      <w:pPr>
-        <w:pStyle w:val="NormalWeb"/>
-        <w:spacing w:before="0" w:beforeAutospacing="0" w:after="0" w:afterAutospacing="0" w:line="480" w:lineRule="auto"/>
-        <w:rPr>
-          <w:color w:val="000000"/>
-        </w:rPr>
-      </w:pPr>
+        <w:numPr>
+          <w:ilvl w:val="0"/>
+          <w:numId w:val="6"/>
+        </w:numPr>
+        <w:spacing w:line="480" w:lineRule="auto"/>
+        <w:rPr>
+          <w:color w:val="000000"/>
+        </w:rPr>
+      </w:pPr>
+      <w:r>
+        <w:rPr>
+          <w:color w:val="000000"/>
+        </w:rPr>
+        <w:lastRenderedPageBreak/>
+        <w:t>The data needs to be cleaned before building the database. Some books are missing, but they still exist in the Google sheet.</w:t>
+      </w:r>
+    </w:p>
+    <w:p>
+      <w:pPr>
+        <w:pStyle w:val="NormalWeb"/>
+        <w:numPr>
+          <w:ilvl w:val="0"/>
+          <w:numId w:val="6"/>
+        </w:numPr>
+        <w:spacing w:line="480" w:lineRule="auto"/>
+        <w:rPr>
+          <w:color w:val="000000"/>
+        </w:rPr>
+      </w:pPr>
+      <w:r>
+        <w:rPr>
+          <w:color w:val="000000"/>
+        </w:rPr>
+        <w:t>The customer will need to provide us with the location information if they want us to integrate it into our project.</w:t>
+      </w:r>
     </w:p>
     <w:p>
       <w:pPr>
@@ -856,21 +1056,26 @@
           <w:color w:val="000000"/>
           <w:u w:val="single"/>
         </w:rPr>
-        <w:lastRenderedPageBreak/>
-        <w:t>ER diagram:</w:t>
-      </w:r>
-    </w:p>
-    <w:p>
-      <w:pPr>
-        <w:pStyle w:val="NormalWeb"/>
-        <w:spacing w:before="0" w:beforeAutospacing="0" w:after="0" w:afterAutospacing="0" w:line="480" w:lineRule="auto"/>
+        <w:t>E</w:t>
+      </w:r>
+      <w:r>
         <w:rPr>
           <w:b/>
           <w:bCs/>
           <w:color w:val="000000"/>
           <w:u w:val="single"/>
         </w:rPr>
-      </w:pPr>
+        <w:t>R</w:t>
+      </w:r>
+      <w:r>
+        <w:rPr>
+          <w:b/>
+          <w:bCs/>
+          <w:color w:val="000000"/>
+          <w:u w:val="single"/>
+        </w:rPr>
+        <w:t xml:space="preserve"> diagram:</w:t>
+      </w:r>
     </w:p>
     <w:p>
       <w:pPr>
@@ -882,9 +1087,9 @@
           <w:noProof/>
         </w:rPr>
         <w:drawing>
-          <wp:inline distT="0" distB="0" distL="0" distR="0" wp14:anchorId="478E0F16" wp14:editId="3E5D1AA5">
-            <wp:extent cx="5943600" cy="5271135"/>
-            <wp:effectExtent l="0" t="0" r="0" b="5715"/>
+          <wp:inline distT="0" distB="0" distL="0" distR="0" wp14:anchorId="478E0F16" wp14:editId="4F95B05A">
+            <wp:extent cx="4703674" cy="4171495"/>
+            <wp:effectExtent l="0" t="0" r="0" b="0"/>
             <wp:docPr id="323913782" name="Picture 2"/>
             <wp:cNvGraphicFramePr>
               <a:graphicFrameLocks xmlns:a="http://schemas.openxmlformats.org/drawingml/2006/main" noChangeAspect="1"/>
@@ -899,7 +1104,7 @@
                     </pic:cNvPicPr>
                   </pic:nvPicPr>
                   <pic:blipFill>
-                    <a:blip r:embed="rId5">
+                    <a:blip r:embed="rId7" cstate="print">
                       <a:extLst>
                         <a:ext uri="{28A0092B-C50C-407E-A947-70E740481C1C}">
                           <a14:useLocalDpi xmlns:a14="http://schemas.microsoft.com/office/drawing/2010/main" val="0"/>
@@ -914,7 +1119,7 @@
                   <pic:spPr bwMode="auto">
                     <a:xfrm>
                       <a:off x="0" y="0"/>
-                      <a:ext cx="5943600" cy="5271135"/>
+                      <a:ext cx="4716375" cy="4182759"/>
                     </a:xfrm>
                     <a:prstGeom prst="rect">
                       <a:avLst/>
@@ -932,6 +1137,12 @@
       </w:r>
     </w:p>
     <w:sectPr>
+      <w:headerReference w:type="even" r:id="rId8"/>
+      <w:headerReference w:type="default" r:id="rId9"/>
+      <w:footerReference w:type="even" r:id="rId10"/>
+      <w:footerReference w:type="default" r:id="rId11"/>
+      <w:headerReference w:type="first" r:id="rId12"/>
+      <w:footerReference w:type="first" r:id="rId13"/>
       <w:pgSz w:w="12240" w:h="15840"/>
       <w:pgMar w:top="1440" w:right="1440" w:bottom="1440" w:left="1440" w:header="720" w:footer="720" w:gutter="0"/>
       <w:pgNumType w:start="1"/>
@@ -941,6 +1152,116 @@
 </w:document>
 </file>
 
+<file path=word/endnotes.xml><?xml version="1.0" encoding="utf-8"?>
+<w:endnotes xmlns:wpc="http://schemas.microsoft.com/office/word/2010/wordprocessingCanvas" xmlns:cx="http://schemas.microsoft.com/office/drawing/2014/chartex" xmlns:cx1="http://schemas.microsoft.com/office/drawing/2015/9/8/chartex" xmlns:cx2="http://schemas.microsoft.com/office/drawing/2015/10/21/chartex" xmlns:cx3="http://schemas.microsoft.com/office/drawing/2016/5/9/chartex" xmlns:cx4="http://schemas.microsoft.com/office/drawing/2016/5/10/chartex" xmlns:cx5="http://schemas.microsoft.com/office/drawing/2016/5/11/chartex" xmlns:cx6="http://schemas.microsoft.com/office/drawing/2016/5/12/chartex" xmlns:cx7="http://schemas.microsoft.com/office/drawing/2016/5/13/chartex" xmlns:cx8="http://schemas.microsoft.com/office/drawing/2016/5/14/chartex" xmlns:mc="http://schemas.openxmlformats.org/markup-compatibility/2006" xmlns:aink="http://schemas.microsoft.com/office/drawing/2016/ink" xmlns:am3d="http://schemas.microsoft.com/office/drawing/2017/model3d" xmlns:o="urn:schemas-microsoft-com:office:office" xmlns:oel="http://schemas.microsoft.com/office/2019/extlst" xmlns:r="http://schemas.openxmlformats.org/officeDocument/2006/relationships" xmlns:m="http://schemas.openxmlformats.org/officeDocument/2006/math" xmlns:v="urn:schemas-microsoft-com:vml" xmlns:wp14="http://schemas.microsoft.com/office/word/2010/wordprocessingDrawing" xmlns:wp="http://schemas.openxmlformats.org/drawingml/2006/wordprocessingDrawing" xmlns:w10="urn:schemas-microsoft-com:office:word" xmlns:w="http://schemas.openxmlformats.org/wordprocessingml/2006/main" xmlns:w14="http://schemas.microsoft.com/office/word/2010/wordml" xmlns:w15="http://schemas.microsoft.com/office/word/2012/wordml" xmlns:w16cex="http://schemas.microsoft.com/office/word/2018/wordml/cex" xmlns:w16cid="http://schemas.microsoft.com/office/word/2016/wordml/cid" xmlns:w16="http://schemas.microsoft.com/office/word/2018/wordml" xmlns:w16sdtdh="http://schemas.microsoft.com/office/word/2020/wordml/sdtdatahash" xmlns:w16se="http://schemas.microsoft.com/office/word/2015/wordml/symex" xmlns:wpg="http://schemas.microsoft.com/office/word/2010/wordprocessingGroup" xmlns:wpi="http://schemas.microsoft.com/office/word/2010/wordprocessingInk" xmlns:wne="http://schemas.microsoft.com/office/word/2006/wordml" xmlns:wps="http://schemas.microsoft.com/office/word/2010/wordprocessingShape" mc:Ignorable="w14 w15 w16se w16cid w16 w16cex w16sdtdh wp14">
+  <w:endnote w:type="separator" w:id="-1">
+    <w:p>
+      <w:pPr>
+        <w:spacing w:line="240" w:lineRule="auto"/>
+      </w:pPr>
+      <w:r>
+        <w:separator/>
+      </w:r>
+    </w:p>
+  </w:endnote>
+  <w:endnote w:type="continuationSeparator" w:id="0">
+    <w:p>
+      <w:pPr>
+        <w:spacing w:line="240" w:lineRule="auto"/>
+      </w:pPr>
+      <w:r>
+        <w:continuationSeparator/>
+      </w:r>
+    </w:p>
+  </w:endnote>
+</w:endnotes>
+</file>
+
+<file path=word/footer1.xml><?xml version="1.0" encoding="utf-8"?>
+<w:ftr xmlns:wpc="http://schemas.microsoft.com/office/word/2010/wordprocessingCanvas" xmlns:cx="http://schemas.microsoft.com/office/drawing/2014/chartex" xmlns:cx1="http://schemas.microsoft.com/office/drawing/2015/9/8/chartex" xmlns:cx2="http://schemas.microsoft.com/office/drawing/2015/10/21/chartex" xmlns:cx3="http://schemas.microsoft.com/office/drawing/2016/5/9/chartex" xmlns:cx4="http://schemas.microsoft.com/office/drawing/2016/5/10/chartex" xmlns:cx5="http://schemas.microsoft.com/office/drawing/2016/5/11/chartex" xmlns:cx6="http://schemas.microsoft.com/office/drawing/2016/5/12/chartex" xmlns:cx7="http://schemas.microsoft.com/office/drawing/2016/5/13/chartex" xmlns:cx8="http://schemas.microsoft.com/office/drawing/2016/5/14/chartex" xmlns:mc="http://schemas.openxmlformats.org/markup-compatibility/2006" xmlns:aink="http://schemas.microsoft.com/office/drawing/2016/ink" xmlns:am3d="http://schemas.microsoft.com/office/drawing/2017/model3d" xmlns:o="urn:schemas-microsoft-com:office:office" xmlns:oel="http://schemas.microsoft.com/office/2019/extlst" xmlns:r="http://schemas.openxmlformats.org/officeDocument/2006/relationships" xmlns:m="http://schemas.openxmlformats.org/officeDocument/2006/math" xmlns:v="urn:schemas-microsoft-com:vml" xmlns:wp14="http://schemas.microsoft.com/office/word/2010/wordprocessingDrawing" xmlns:wp="http://schemas.openxmlformats.org/drawingml/2006/wordprocessingDrawing" xmlns:w10="urn:schemas-microsoft-com:office:word" xmlns:w="http://schemas.openxmlformats.org/wordprocessingml/2006/main" xmlns:w14="http://schemas.microsoft.com/office/word/2010/wordml" xmlns:w15="http://schemas.microsoft.com/office/word/2012/wordml" xmlns:w16cex="http://schemas.microsoft.com/office/word/2018/wordml/cex" xmlns:w16cid="http://schemas.microsoft.com/office/word/2016/wordml/cid" xmlns:w16="http://schemas.microsoft.com/office/word/2018/wordml" xmlns:w16sdtdh="http://schemas.microsoft.com/office/word/2020/wordml/sdtdatahash" xmlns:w16se="http://schemas.microsoft.com/office/word/2015/wordml/symex" xmlns:wpg="http://schemas.microsoft.com/office/word/2010/wordprocessingGroup" xmlns:wpi="http://schemas.microsoft.com/office/word/2010/wordprocessingInk" xmlns:wne="http://schemas.microsoft.com/office/word/2006/wordml" xmlns:wps="http://schemas.microsoft.com/office/word/2010/wordprocessingShape" mc:Ignorable="w14 w15 w16se w16cid w16 w16cex w16sdtdh wp14">
+  <w:p>
+    <w:pPr>
+      <w:pStyle w:val="Footer"/>
+    </w:pPr>
+  </w:p>
+</w:ftr>
+</file>
+
+<file path=word/footer2.xml><?xml version="1.0" encoding="utf-8"?>
+<w:ftr xmlns:wpc="http://schemas.microsoft.com/office/word/2010/wordprocessingCanvas" xmlns:cx="http://schemas.microsoft.com/office/drawing/2014/chartex" xmlns:cx1="http://schemas.microsoft.com/office/drawing/2015/9/8/chartex" xmlns:cx2="http://schemas.microsoft.com/office/drawing/2015/10/21/chartex" xmlns:cx3="http://schemas.microsoft.com/office/drawing/2016/5/9/chartex" xmlns:cx4="http://schemas.microsoft.com/office/drawing/2016/5/10/chartex" xmlns:cx5="http://schemas.microsoft.com/office/drawing/2016/5/11/chartex" xmlns:cx6="http://schemas.microsoft.com/office/drawing/2016/5/12/chartex" xmlns:cx7="http://schemas.microsoft.com/office/drawing/2016/5/13/chartex" xmlns:cx8="http://schemas.microsoft.com/office/drawing/2016/5/14/chartex" xmlns:mc="http://schemas.openxmlformats.org/markup-compatibility/2006" xmlns:aink="http://schemas.microsoft.com/office/drawing/2016/ink" xmlns:am3d="http://schemas.microsoft.com/office/drawing/2017/model3d" xmlns:o="urn:schemas-microsoft-com:office:office" xmlns:oel="http://schemas.microsoft.com/office/2019/extlst" xmlns:r="http://schemas.openxmlformats.org/officeDocument/2006/relationships" xmlns:m="http://schemas.openxmlformats.org/officeDocument/2006/math" xmlns:v="urn:schemas-microsoft-com:vml" xmlns:wp14="http://schemas.microsoft.com/office/word/2010/wordprocessingDrawing" xmlns:wp="http://schemas.openxmlformats.org/drawingml/2006/wordprocessingDrawing" xmlns:w10="urn:schemas-microsoft-com:office:word" xmlns:w="http://schemas.openxmlformats.org/wordprocessingml/2006/main" xmlns:w14="http://schemas.microsoft.com/office/word/2010/wordml" xmlns:w15="http://schemas.microsoft.com/office/word/2012/wordml" xmlns:w16cex="http://schemas.microsoft.com/office/word/2018/wordml/cex" xmlns:w16cid="http://schemas.microsoft.com/office/word/2016/wordml/cid" xmlns:w16="http://schemas.microsoft.com/office/word/2018/wordml" xmlns:w16sdtdh="http://schemas.microsoft.com/office/word/2020/wordml/sdtdatahash" xmlns:w16se="http://schemas.microsoft.com/office/word/2015/wordml/symex" xmlns:wpg="http://schemas.microsoft.com/office/word/2010/wordprocessingGroup" xmlns:wpi="http://schemas.microsoft.com/office/word/2010/wordprocessingInk" xmlns:wne="http://schemas.microsoft.com/office/word/2006/wordml" xmlns:wps="http://schemas.microsoft.com/office/word/2010/wordprocessingShape" mc:Ignorable="w14 w15 w16se w16cid w16 w16cex w16sdtdh wp14">
+  <w:p>
+    <w:pPr>
+      <w:pStyle w:val="Footer"/>
+    </w:pPr>
+  </w:p>
+</w:ftr>
+</file>
+
+<file path=word/footer3.xml><?xml version="1.0" encoding="utf-8"?>
+<w:ftr xmlns:wpc="http://schemas.microsoft.com/office/word/2010/wordprocessingCanvas" xmlns:cx="http://schemas.microsoft.com/office/drawing/2014/chartex" xmlns:cx1="http://schemas.microsoft.com/office/drawing/2015/9/8/chartex" xmlns:cx2="http://schemas.microsoft.com/office/drawing/2015/10/21/chartex" xmlns:cx3="http://schemas.microsoft.com/office/drawing/2016/5/9/chartex" xmlns:cx4="http://schemas.microsoft.com/office/drawing/2016/5/10/chartex" xmlns:cx5="http://schemas.microsoft.com/office/drawing/2016/5/11/chartex" xmlns:cx6="http://schemas.microsoft.com/office/drawing/2016/5/12/chartex" xmlns:cx7="http://schemas.microsoft.com/office/drawing/2016/5/13/chartex" xmlns:cx8="http://schemas.microsoft.com/office/drawing/2016/5/14/chartex" xmlns:mc="http://schemas.openxmlformats.org/markup-compatibility/2006" xmlns:aink="http://schemas.microsoft.com/office/drawing/2016/ink" xmlns:am3d="http://schemas.microsoft.com/office/drawing/2017/model3d" xmlns:o="urn:schemas-microsoft-com:office:office" xmlns:oel="http://schemas.microsoft.com/office/2019/extlst" xmlns:r="http://schemas.openxmlformats.org/officeDocument/2006/relationships" xmlns:m="http://schemas.openxmlformats.org/officeDocument/2006/math" xmlns:v="urn:schemas-microsoft-com:vml" xmlns:wp14="http://schemas.microsoft.com/office/word/2010/wordprocessingDrawing" xmlns:wp="http://schemas.openxmlformats.org/drawingml/2006/wordprocessingDrawing" xmlns:w10="urn:schemas-microsoft-com:office:word" xmlns:w="http://schemas.openxmlformats.org/wordprocessingml/2006/main" xmlns:w14="http://schemas.microsoft.com/office/word/2010/wordml" xmlns:w15="http://schemas.microsoft.com/office/word/2012/wordml" xmlns:w16cex="http://schemas.microsoft.com/office/word/2018/wordml/cex" xmlns:w16cid="http://schemas.microsoft.com/office/word/2016/wordml/cid" xmlns:w16="http://schemas.microsoft.com/office/word/2018/wordml" xmlns:w16sdtdh="http://schemas.microsoft.com/office/word/2020/wordml/sdtdatahash" xmlns:w16se="http://schemas.microsoft.com/office/word/2015/wordml/symex" xmlns:wpg="http://schemas.microsoft.com/office/word/2010/wordprocessingGroup" xmlns:wpi="http://schemas.microsoft.com/office/word/2010/wordprocessingInk" xmlns:wne="http://schemas.microsoft.com/office/word/2006/wordml" xmlns:wps="http://schemas.microsoft.com/office/word/2010/wordprocessingShape" mc:Ignorable="w14 w15 w16se w16cid w16 w16cex w16sdtdh wp14">
+  <w:p>
+    <w:pPr>
+      <w:pStyle w:val="Footer"/>
+    </w:pPr>
+  </w:p>
+</w:ftr>
+</file>
+
+<file path=word/footnotes.xml><?xml version="1.0" encoding="utf-8"?>
+<w:footnotes xmlns:wpc="http://schemas.microsoft.com/office/word/2010/wordprocessingCanvas" xmlns:cx="http://schemas.microsoft.com/office/drawing/2014/chartex" xmlns:cx1="http://schemas.microsoft.com/office/drawing/2015/9/8/chartex" xmlns:cx2="http://schemas.microsoft.com/office/drawing/2015/10/21/chartex" xmlns:cx3="http://schemas.microsoft.com/office/drawing/2016/5/9/chartex" xmlns:cx4="http://schemas.microsoft.com/office/drawing/2016/5/10/chartex" xmlns:cx5="http://schemas.microsoft.com/office/drawing/2016/5/11/chartex" xmlns:cx6="http://schemas.microsoft.com/office/drawing/2016/5/12/chartex" xmlns:cx7="http://schemas.microsoft.com/office/drawing/2016/5/13/chartex" xmlns:cx8="http://schemas.microsoft.com/office/drawing/2016/5/14/chartex" xmlns:mc="http://schemas.openxmlformats.org/markup-compatibility/2006" xmlns:aink="http://schemas.microsoft.com/office/drawing/2016/ink" xmlns:am3d="http://schemas.microsoft.com/office/drawing/2017/model3d" xmlns:o="urn:schemas-microsoft-com:office:office" xmlns:oel="http://schemas.microsoft.com/office/2019/extlst" xmlns:r="http://schemas.openxmlformats.org/officeDocument/2006/relationships" xmlns:m="http://schemas.openxmlformats.org/officeDocument/2006/math" xmlns:v="urn:schemas-microsoft-com:vml" xmlns:wp14="http://schemas.microsoft.com/office/word/2010/wordprocessingDrawing" xmlns:wp="http://schemas.openxmlformats.org/drawingml/2006/wordprocessingDrawing" xmlns:w10="urn:schemas-microsoft-com:office:word" xmlns:w="http://schemas.openxmlformats.org/wordprocessingml/2006/main" xmlns:w14="http://schemas.microsoft.com/office/word/2010/wordml" xmlns:w15="http://schemas.microsoft.com/office/word/2012/wordml" xmlns:w16cex="http://schemas.microsoft.com/office/word/2018/wordml/cex" xmlns:w16cid="http://schemas.microsoft.com/office/word/2016/wordml/cid" xmlns:w16="http://schemas.microsoft.com/office/word/2018/wordml" xmlns:w16sdtdh="http://schemas.microsoft.com/office/word/2020/wordml/sdtdatahash" xmlns:w16se="http://schemas.microsoft.com/office/word/2015/wordml/symex" xmlns:wpg="http://schemas.microsoft.com/office/word/2010/wordprocessingGroup" xmlns:wpi="http://schemas.microsoft.com/office/word/2010/wordprocessingInk" xmlns:wne="http://schemas.microsoft.com/office/word/2006/wordml" xmlns:wps="http://schemas.microsoft.com/office/word/2010/wordprocessingShape" mc:Ignorable="w14 w15 w16se w16cid w16 w16cex w16sdtdh wp14">
+  <w:footnote w:type="separator" w:id="-1">
+    <w:p>
+      <w:pPr>
+        <w:spacing w:line="240" w:lineRule="auto"/>
+      </w:pPr>
+      <w:r>
+        <w:separator/>
+      </w:r>
+    </w:p>
+  </w:footnote>
+  <w:footnote w:type="continuationSeparator" w:id="0">
+    <w:p>
+      <w:pPr>
+        <w:spacing w:line="240" w:lineRule="auto"/>
+      </w:pPr>
+      <w:r>
+        <w:continuationSeparator/>
+      </w:r>
+    </w:p>
+  </w:footnote>
+</w:footnotes>
+</file>
+
+<file path=word/header1.xml><?xml version="1.0" encoding="utf-8"?>
+<w:hdr xmlns:wpc="http://schemas.microsoft.com/office/word/2010/wordprocessingCanvas" xmlns:cx="http://schemas.microsoft.com/office/drawing/2014/chartex" xmlns:cx1="http://schemas.microsoft.com/office/drawing/2015/9/8/chartex" xmlns:cx2="http://schemas.microsoft.com/office/drawing/2015/10/21/chartex" xmlns:cx3="http://schemas.microsoft.com/office/drawing/2016/5/9/chartex" xmlns:cx4="http://schemas.microsoft.com/office/drawing/2016/5/10/chartex" xmlns:cx5="http://schemas.microsoft.com/office/drawing/2016/5/11/chartex" xmlns:cx6="http://schemas.microsoft.com/office/drawing/2016/5/12/chartex" xmlns:cx7="http://schemas.microsoft.com/office/drawing/2016/5/13/chartex" xmlns:cx8="http://schemas.microsoft.com/office/drawing/2016/5/14/chartex" xmlns:mc="http://schemas.openxmlformats.org/markup-compatibility/2006" xmlns:aink="http://schemas.microsoft.com/office/drawing/2016/ink" xmlns:am3d="http://schemas.microsoft.com/office/drawing/2017/model3d" xmlns:o="urn:schemas-microsoft-com:office:office" xmlns:oel="http://schemas.microsoft.com/office/2019/extlst" xmlns:r="http://schemas.openxmlformats.org/officeDocument/2006/relationships" xmlns:m="http://schemas.openxmlformats.org/officeDocument/2006/math" xmlns:v="urn:schemas-microsoft-com:vml" xmlns:wp14="http://schemas.microsoft.com/office/word/2010/wordprocessingDrawing" xmlns:wp="http://schemas.openxmlformats.org/drawingml/2006/wordprocessingDrawing" xmlns:w10="urn:schemas-microsoft-com:office:word" xmlns:w="http://schemas.openxmlformats.org/wordprocessingml/2006/main" xmlns:w14="http://schemas.microsoft.com/office/word/2010/wordml" xmlns:w15="http://schemas.microsoft.com/office/word/2012/wordml" xmlns:w16cex="http://schemas.microsoft.com/office/word/2018/wordml/cex" xmlns:w16cid="http://schemas.microsoft.com/office/word/2016/wordml/cid" xmlns:w16="http://schemas.microsoft.com/office/word/2018/wordml" xmlns:w16sdtdh="http://schemas.microsoft.com/office/word/2020/wordml/sdtdatahash" xmlns:w16se="http://schemas.microsoft.com/office/word/2015/wordml/symex" xmlns:wpg="http://schemas.microsoft.com/office/word/2010/wordprocessingGroup" xmlns:wpi="http://schemas.microsoft.com/office/word/2010/wordprocessingInk" xmlns:wne="http://schemas.microsoft.com/office/word/2006/wordml" xmlns:wps="http://schemas.microsoft.com/office/word/2010/wordprocessingShape" mc:Ignorable="w14 w15 w16se w16cid w16 w16cex w16sdtdh wp14">
+  <w:p>
+    <w:pPr>
+      <w:pStyle w:val="Header"/>
+    </w:pPr>
+  </w:p>
+</w:hdr>
+</file>
+
+<file path=word/header2.xml><?xml version="1.0" encoding="utf-8"?>
+<w:hdr xmlns:wpc="http://schemas.microsoft.com/office/word/2010/wordprocessingCanvas" xmlns:cx="http://schemas.microsoft.com/office/drawing/2014/chartex" xmlns:cx1="http://schemas.microsoft.com/office/drawing/2015/9/8/chartex" xmlns:cx2="http://schemas.microsoft.com/office/drawing/2015/10/21/chartex" xmlns:cx3="http://schemas.microsoft.com/office/drawing/2016/5/9/chartex" xmlns:cx4="http://schemas.microsoft.com/office/drawing/2016/5/10/chartex" xmlns:cx5="http://schemas.microsoft.com/office/drawing/2016/5/11/chartex" xmlns:cx6="http://schemas.microsoft.com/office/drawing/2016/5/12/chartex" xmlns:cx7="http://schemas.microsoft.com/office/drawing/2016/5/13/chartex" xmlns:cx8="http://schemas.microsoft.com/office/drawing/2016/5/14/chartex" xmlns:mc="http://schemas.openxmlformats.org/markup-compatibility/2006" xmlns:aink="http://schemas.microsoft.com/office/drawing/2016/ink" xmlns:am3d="http://schemas.microsoft.com/office/drawing/2017/model3d" xmlns:o="urn:schemas-microsoft-com:office:office" xmlns:oel="http://schemas.microsoft.com/office/2019/extlst" xmlns:r="http://schemas.openxmlformats.org/officeDocument/2006/relationships" xmlns:m="http://schemas.openxmlformats.org/officeDocument/2006/math" xmlns:v="urn:schemas-microsoft-com:vml" xmlns:wp14="http://schemas.microsoft.com/office/word/2010/wordprocessingDrawing" xmlns:wp="http://schemas.openxmlformats.org/drawingml/2006/wordprocessingDrawing" xmlns:w10="urn:schemas-microsoft-com:office:word" xmlns:w="http://schemas.openxmlformats.org/wordprocessingml/2006/main" xmlns:w14="http://schemas.microsoft.com/office/word/2010/wordml" xmlns:w15="http://schemas.microsoft.com/office/word/2012/wordml" xmlns:w16cex="http://schemas.microsoft.com/office/word/2018/wordml/cex" xmlns:w16cid="http://schemas.microsoft.com/office/word/2016/wordml/cid" xmlns:w16="http://schemas.microsoft.com/office/word/2018/wordml" xmlns:w16sdtdh="http://schemas.microsoft.com/office/word/2020/wordml/sdtdatahash" xmlns:w16se="http://schemas.microsoft.com/office/word/2015/wordml/symex" xmlns:wpg="http://schemas.microsoft.com/office/word/2010/wordprocessingGroup" xmlns:wpi="http://schemas.microsoft.com/office/word/2010/wordprocessingInk" xmlns:wne="http://schemas.microsoft.com/office/word/2006/wordml" xmlns:wps="http://schemas.microsoft.com/office/word/2010/wordprocessingShape" mc:Ignorable="w14 w15 w16se w16cid w16 w16cex w16sdtdh wp14">
+  <w:p>
+    <w:pPr>
+      <w:pStyle w:val="Header"/>
+    </w:pPr>
+  </w:p>
+</w:hdr>
+</file>
+
+<file path=word/header3.xml><?xml version="1.0" encoding="utf-8"?>
+<w:hdr xmlns:wpc="http://schemas.microsoft.com/office/word/2010/wordprocessingCanvas" xmlns:cx="http://schemas.microsoft.com/office/drawing/2014/chartex" xmlns:cx1="http://schemas.microsoft.com/office/drawing/2015/9/8/chartex" xmlns:cx2="http://schemas.microsoft.com/office/drawing/2015/10/21/chartex" xmlns:cx3="http://schemas.microsoft.com/office/drawing/2016/5/9/chartex" xmlns:cx4="http://schemas.microsoft.com/office/drawing/2016/5/10/chartex" xmlns:cx5="http://schemas.microsoft.com/office/drawing/2016/5/11/chartex" xmlns:cx6="http://schemas.microsoft.com/office/drawing/2016/5/12/chartex" xmlns:cx7="http://schemas.microsoft.com/office/drawing/2016/5/13/chartex" xmlns:cx8="http://schemas.microsoft.com/office/drawing/2016/5/14/chartex" xmlns:mc="http://schemas.openxmlformats.org/markup-compatibility/2006" xmlns:aink="http://schemas.microsoft.com/office/drawing/2016/ink" xmlns:am3d="http://schemas.microsoft.com/office/drawing/2017/model3d" xmlns:o="urn:schemas-microsoft-com:office:office" xmlns:oel="http://schemas.microsoft.com/office/2019/extlst" xmlns:r="http://schemas.openxmlformats.org/officeDocument/2006/relationships" xmlns:m="http://schemas.openxmlformats.org/officeDocument/2006/math" xmlns:v="urn:schemas-microsoft-com:vml" xmlns:wp14="http://schemas.microsoft.com/office/word/2010/wordprocessingDrawing" xmlns:wp="http://schemas.openxmlformats.org/drawingml/2006/wordprocessingDrawing" xmlns:w10="urn:schemas-microsoft-com:office:word" xmlns:w="http://schemas.openxmlformats.org/wordprocessingml/2006/main" xmlns:w14="http://schemas.microsoft.com/office/word/2010/wordml" xmlns:w15="http://schemas.microsoft.com/office/word/2012/wordml" xmlns:w16cex="http://schemas.microsoft.com/office/word/2018/wordml/cex" xmlns:w16cid="http://schemas.microsoft.com/office/word/2016/wordml/cid" xmlns:w16="http://schemas.microsoft.com/office/word/2018/wordml" xmlns:w16sdtdh="http://schemas.microsoft.com/office/word/2020/wordml/sdtdatahash" xmlns:w16se="http://schemas.microsoft.com/office/word/2015/wordml/symex" xmlns:wpg="http://schemas.microsoft.com/office/word/2010/wordprocessingGroup" xmlns:wpi="http://schemas.microsoft.com/office/word/2010/wordprocessingInk" xmlns:wne="http://schemas.microsoft.com/office/word/2006/wordml" xmlns:wps="http://schemas.microsoft.com/office/word/2010/wordprocessingShape" mc:Ignorable="w14 w15 w16se w16cid w16 w16cex w16sdtdh wp14">
+  <w:p>
+    <w:pPr>
+      <w:pStyle w:val="Header"/>
+    </w:pPr>
+  </w:p>
+</w:hdr>
+</file>
+
 <file path=word/numbering.xml><?xml version="1.0" encoding="utf-8"?>
 <w:numbering xmlns:wpc="http://schemas.microsoft.com/office/word/2010/wordprocessingCanvas" xmlns:cx="http://schemas.microsoft.com/office/drawing/2014/chartex" xmlns:cx1="http://schemas.microsoft.com/office/drawing/2015/9/8/chartex" xmlns:cx2="http://schemas.microsoft.com/office/drawing/2015/10/21/chartex" xmlns:cx3="http://schemas.microsoft.com/office/drawing/2016/5/9/chartex" xmlns:cx4="http://schemas.microsoft.com/office/drawing/2016/5/10/chartex" xmlns:cx5="http://schemas.microsoft.com/office/drawing/2016/5/11/chartex" xmlns:cx6="http://schemas.microsoft.com/office/drawing/2016/5/12/chartex" xmlns:cx7="http://schemas.microsoft.com/office/drawing/2016/5/13/chartex" xmlns:cx8="http://schemas.microsoft.com/office/drawing/2016/5/14/chartex" xmlns:mc="http://schemas.openxmlformats.org/markup-compatibility/2006" xmlns:aink="http://schemas.microsoft.com/office/drawing/2016/ink" xmlns:am3d="http://schemas.microsoft.com/office/drawing/2017/model3d" xmlns:o="urn:schemas-microsoft-com:office:office" xmlns:oel="http://schemas.microsoft.com/office/2019/extlst" xmlns:r="http://schemas.openxmlformats.org/officeDocument/2006/relationships" xmlns:m="http://schemas.openxmlformats.org/officeDocument/2006/math" xmlns:v="urn:schemas-microsoft-com:vml" xmlns:wp14="http://schemas.microsoft.com/office/word/2010/wordprocessingDrawing" xmlns:wp="http://schemas.openxmlformats.org/drawingml/2006/wordprocessingDrawing" xmlns:w10="urn:schemas-microsoft-com:office:word" xmlns:w="http://schemas.openxmlformats.org/wordprocessingml/2006/main" xmlns:w14="http://schemas.microsoft.com/office/word/2010/wordml" xmlns:w15="http://schemas.microsoft.com/office/word/2012/wordml" xmlns:w16cex="http://schemas.microsoft.com/office/word/2018/wordml/cex" xmlns:w16cid="http://schemas.microsoft.com/office/word/2016/wordml/cid" xmlns:w16="http://schemas.microsoft.com/office/word/2018/wordml" xmlns:w16sdtdh="http://schemas.microsoft.com/office/word/2020/wordml/sdtdatahash" xmlns:w16se="http://schemas.microsoft.com/office/word/2015/wordml/symex" xmlns:wpg="http://schemas.microsoft.com/office/word/2010/wordprocessingGroup" xmlns:wpi="http://schemas.microsoft.com/office/word/2010/wordprocessingInk" xmlns:wne="http://schemas.microsoft.com/office/word/2006/wordml" xmlns:wps="http://schemas.microsoft.com/office/word/2010/wordprocessingShape" mc:Ignorable="w14 w15 w16se w16cid w16 w16cex w16sdtdh wp14">
   <w:abstractNum w:abstractNumId="0" w15:restartNumberingAfterBreak="0">
@@ -1206,6 +1527,155 @@
     </w:lvl>
   </w:abstractNum>
   <w:abstractNum w:abstractNumId="2" w15:restartNumberingAfterBreak="0">
+    <w:nsid w:val="4B635A85"/>
+    <w:multiLevelType w:val="multilevel"/>
+    <w:tmpl w:val="DD6284E6"/>
+    <w:lvl w:ilvl="0">
+      <w:start w:val="1"/>
+      <w:numFmt w:val="bullet"/>
+      <w:lvlText w:val=""/>
+      <w:lvlJc w:val="left"/>
+      <w:pPr>
+        <w:tabs>
+          <w:tab w:val="num" w:pos="720"/>
+        </w:tabs>
+        <w:ind w:left="720" w:hanging="360"/>
+      </w:pPr>
+      <w:rPr>
+        <w:rFonts w:ascii="Symbol" w:hAnsi="Symbol" w:hint="default"/>
+        <w:sz w:val="20"/>
+      </w:rPr>
+    </w:lvl>
+    <w:lvl w:ilvl="1" w:tentative="1">
+      <w:start w:val="1"/>
+      <w:numFmt w:val="bullet"/>
+      <w:lvlText w:val="o"/>
+      <w:lvlJc w:val="left"/>
+      <w:pPr>
+        <w:tabs>
+          <w:tab w:val="num" w:pos="1440"/>
+        </w:tabs>
+        <w:ind w:left="1440" w:hanging="360"/>
+      </w:pPr>
+      <w:rPr>
+        <w:rFonts w:ascii="Courier New" w:hAnsi="Courier New" w:hint="default"/>
+        <w:sz w:val="20"/>
+      </w:rPr>
+    </w:lvl>
+    <w:lvl w:ilvl="2" w:tentative="1">
+      <w:start w:val="1"/>
+      <w:numFmt w:val="bullet"/>
+      <w:lvlText w:val=""/>
+      <w:lvlJc w:val="left"/>
+      <w:pPr>
+        <w:tabs>
+          <w:tab w:val="num" w:pos="2160"/>
+        </w:tabs>
+        <w:ind w:left="2160" w:hanging="360"/>
+      </w:pPr>
+      <w:rPr>
+        <w:rFonts w:ascii="Wingdings" w:hAnsi="Wingdings" w:hint="default"/>
+        <w:sz w:val="20"/>
+      </w:rPr>
+    </w:lvl>
+    <w:lvl w:ilvl="3" w:tentative="1">
+      <w:start w:val="1"/>
+      <w:numFmt w:val="bullet"/>
+      <w:lvlText w:val=""/>
+      <w:lvlJc w:val="left"/>
+      <w:pPr>
+        <w:tabs>
+          <w:tab w:val="num" w:pos="2880"/>
+        </w:tabs>
+        <w:ind w:left="2880" w:hanging="360"/>
+      </w:pPr>
+      <w:rPr>
+        <w:rFonts w:ascii="Wingdings" w:hAnsi="Wingdings" w:hint="default"/>
+        <w:sz w:val="20"/>
+      </w:rPr>
+    </w:lvl>
+    <w:lvl w:ilvl="4" w:tentative="1">
+      <w:start w:val="1"/>
+      <w:numFmt w:val="bullet"/>
+      <w:lvlText w:val=""/>
+      <w:lvlJc w:val="left"/>
+      <w:pPr>
+        <w:tabs>
+          <w:tab w:val="num" w:pos="3600"/>
+        </w:tabs>
+        <w:ind w:left="3600" w:hanging="360"/>
+      </w:pPr>
+      <w:rPr>
+        <w:rFonts w:ascii="Wingdings" w:hAnsi="Wingdings" w:hint="default"/>
+        <w:sz w:val="20"/>
+      </w:rPr>
+    </w:lvl>
+    <w:lvl w:ilvl="5" w:tentative="1">
+      <w:start w:val="1"/>
+      <w:numFmt w:val="bullet"/>
+      <w:lvlText w:val=""/>
+      <w:lvlJc w:val="left"/>
+      <w:pPr>
+        <w:tabs>
+          <w:tab w:val="num" w:pos="4320"/>
+        </w:tabs>
+        <w:ind w:left="4320" w:hanging="360"/>
+      </w:pPr>
+      <w:rPr>
+        <w:rFonts w:ascii="Wingdings" w:hAnsi="Wingdings" w:hint="default"/>
+        <w:sz w:val="20"/>
+      </w:rPr>
+    </w:lvl>
+    <w:lvl w:ilvl="6" w:tentative="1">
+      <w:start w:val="1"/>
+      <w:numFmt w:val="bullet"/>
+      <w:lvlText w:val=""/>
+      <w:lvlJc w:val="left"/>
+      <w:pPr>
+        <w:tabs>
+          <w:tab w:val="num" w:pos="5040"/>
+        </w:tabs>
+        <w:ind w:left="5040" w:hanging="360"/>
+      </w:pPr>
+      <w:rPr>
+        <w:rFonts w:ascii="Wingdings" w:hAnsi="Wingdings" w:hint="default"/>
+        <w:sz w:val="20"/>
+      </w:rPr>
+    </w:lvl>
+    <w:lvl w:ilvl="7" w:tentative="1">
+      <w:start w:val="1"/>
+      <w:numFmt w:val="bullet"/>
+      <w:lvlText w:val=""/>
+      <w:lvlJc w:val="left"/>
+      <w:pPr>
+        <w:tabs>
+          <w:tab w:val="num" w:pos="5760"/>
+        </w:tabs>
+        <w:ind w:left="5760" w:hanging="360"/>
+      </w:pPr>
+      <w:rPr>
+        <w:rFonts w:ascii="Wingdings" w:hAnsi="Wingdings" w:hint="default"/>
+        <w:sz w:val="20"/>
+      </w:rPr>
+    </w:lvl>
+    <w:lvl w:ilvl="8" w:tentative="1">
+      <w:start w:val="1"/>
+      <w:numFmt w:val="bullet"/>
+      <w:lvlText w:val=""/>
+      <w:lvlJc w:val="left"/>
+      <w:pPr>
+        <w:tabs>
+          <w:tab w:val="num" w:pos="6480"/>
+        </w:tabs>
+        <w:ind w:left="6480" w:hanging="360"/>
+      </w:pPr>
+      <w:rPr>
+        <w:rFonts w:ascii="Wingdings" w:hAnsi="Wingdings" w:hint="default"/>
+        <w:sz w:val="20"/>
+      </w:rPr>
+    </w:lvl>
+  </w:abstractNum>
+  <w:abstractNum w:abstractNumId="3" w15:restartNumberingAfterBreak="0">
     <w:nsid w:val="539541AC"/>
     <w:multiLevelType w:val="hybridMultilevel"/>
     <w:tmpl w:val="2D2E8ABA"/>
@@ -1318,10 +1788,159 @@
       </w:rPr>
     </w:lvl>
   </w:abstractNum>
-  <w:abstractNum w:abstractNumId="3" w15:restartNumberingAfterBreak="0">
+  <w:abstractNum w:abstractNumId="4" w15:restartNumberingAfterBreak="0">
     <w:nsid w:val="545B77D1"/>
     <w:multiLevelType w:val="multilevel"/>
     <w:tmpl w:val="C37E6FB0"/>
+    <w:lvl w:ilvl="0">
+      <w:start w:val="1"/>
+      <w:numFmt w:val="bullet"/>
+      <w:lvlText w:val=""/>
+      <w:lvlJc w:val="left"/>
+      <w:pPr>
+        <w:tabs>
+          <w:tab w:val="num" w:pos="720"/>
+        </w:tabs>
+        <w:ind w:left="720" w:hanging="360"/>
+      </w:pPr>
+      <w:rPr>
+        <w:rFonts w:ascii="Symbol" w:hAnsi="Symbol" w:hint="default"/>
+        <w:sz w:val="20"/>
+      </w:rPr>
+    </w:lvl>
+    <w:lvl w:ilvl="1" w:tentative="1">
+      <w:start w:val="1"/>
+      <w:numFmt w:val="bullet"/>
+      <w:lvlText w:val="o"/>
+      <w:lvlJc w:val="left"/>
+      <w:pPr>
+        <w:tabs>
+          <w:tab w:val="num" w:pos="1440"/>
+        </w:tabs>
+        <w:ind w:left="1440" w:hanging="360"/>
+      </w:pPr>
+      <w:rPr>
+        <w:rFonts w:ascii="Courier New" w:hAnsi="Courier New" w:hint="default"/>
+        <w:sz w:val="20"/>
+      </w:rPr>
+    </w:lvl>
+    <w:lvl w:ilvl="2" w:tentative="1">
+      <w:start w:val="1"/>
+      <w:numFmt w:val="bullet"/>
+      <w:lvlText w:val=""/>
+      <w:lvlJc w:val="left"/>
+      <w:pPr>
+        <w:tabs>
+          <w:tab w:val="num" w:pos="2160"/>
+        </w:tabs>
+        <w:ind w:left="2160" w:hanging="360"/>
+      </w:pPr>
+      <w:rPr>
+        <w:rFonts w:ascii="Wingdings" w:hAnsi="Wingdings" w:hint="default"/>
+        <w:sz w:val="20"/>
+      </w:rPr>
+    </w:lvl>
+    <w:lvl w:ilvl="3" w:tentative="1">
+      <w:start w:val="1"/>
+      <w:numFmt w:val="bullet"/>
+      <w:lvlText w:val=""/>
+      <w:lvlJc w:val="left"/>
+      <w:pPr>
+        <w:tabs>
+          <w:tab w:val="num" w:pos="2880"/>
+        </w:tabs>
+        <w:ind w:left="2880" w:hanging="360"/>
+      </w:pPr>
+      <w:rPr>
+        <w:rFonts w:ascii="Wingdings" w:hAnsi="Wingdings" w:hint="default"/>
+        <w:sz w:val="20"/>
+      </w:rPr>
+    </w:lvl>
+    <w:lvl w:ilvl="4" w:tentative="1">
+      <w:start w:val="1"/>
+      <w:numFmt w:val="bullet"/>
+      <w:lvlText w:val=""/>
+      <w:lvlJc w:val="left"/>
+      <w:pPr>
+        <w:tabs>
+          <w:tab w:val="num" w:pos="3600"/>
+        </w:tabs>
+        <w:ind w:left="3600" w:hanging="360"/>
+      </w:pPr>
+      <w:rPr>
+        <w:rFonts w:ascii="Wingdings" w:hAnsi="Wingdings" w:hint="default"/>
+        <w:sz w:val="20"/>
+      </w:rPr>
+    </w:lvl>
+    <w:lvl w:ilvl="5" w:tentative="1">
+      <w:start w:val="1"/>
+      <w:numFmt w:val="bullet"/>
+      <w:lvlText w:val=""/>
+      <w:lvlJc w:val="left"/>
+      <w:pPr>
+        <w:tabs>
+          <w:tab w:val="num" w:pos="4320"/>
+        </w:tabs>
+        <w:ind w:left="4320" w:hanging="360"/>
+      </w:pPr>
+      <w:rPr>
+        <w:rFonts w:ascii="Wingdings" w:hAnsi="Wingdings" w:hint="default"/>
+        <w:sz w:val="20"/>
+      </w:rPr>
+    </w:lvl>
+    <w:lvl w:ilvl="6" w:tentative="1">
+      <w:start w:val="1"/>
+      <w:numFmt w:val="bullet"/>
+      <w:lvlText w:val=""/>
+      <w:lvlJc w:val="left"/>
+      <w:pPr>
+        <w:tabs>
+          <w:tab w:val="num" w:pos="5040"/>
+        </w:tabs>
+        <w:ind w:left="5040" w:hanging="360"/>
+      </w:pPr>
+      <w:rPr>
+        <w:rFonts w:ascii="Wingdings" w:hAnsi="Wingdings" w:hint="default"/>
+        <w:sz w:val="20"/>
+      </w:rPr>
+    </w:lvl>
+    <w:lvl w:ilvl="7" w:tentative="1">
+      <w:start w:val="1"/>
+      <w:numFmt w:val="bullet"/>
+      <w:lvlText w:val=""/>
+      <w:lvlJc w:val="left"/>
+      <w:pPr>
+        <w:tabs>
+          <w:tab w:val="num" w:pos="5760"/>
+        </w:tabs>
+        <w:ind w:left="5760" w:hanging="360"/>
+      </w:pPr>
+      <w:rPr>
+        <w:rFonts w:ascii="Wingdings" w:hAnsi="Wingdings" w:hint="default"/>
+        <w:sz w:val="20"/>
+      </w:rPr>
+    </w:lvl>
+    <w:lvl w:ilvl="8" w:tentative="1">
+      <w:start w:val="1"/>
+      <w:numFmt w:val="bullet"/>
+      <w:lvlText w:val=""/>
+      <w:lvlJc w:val="left"/>
+      <w:pPr>
+        <w:tabs>
+          <w:tab w:val="num" w:pos="6480"/>
+        </w:tabs>
+        <w:ind w:left="6480" w:hanging="360"/>
+      </w:pPr>
+      <w:rPr>
+        <w:rFonts w:ascii="Wingdings" w:hAnsi="Wingdings" w:hint="default"/>
+        <w:sz w:val="20"/>
+      </w:rPr>
+    </w:lvl>
+  </w:abstractNum>
+  <w:abstractNum w:abstractNumId="5" w15:restartNumberingAfterBreak="0">
+    <w:nsid w:val="55B55B71"/>
+    <w:multiLevelType w:val="multilevel"/>
+    <w:tmpl w:val="A14C7A5C"/>
     <w:lvl w:ilvl="0">
       <w:start w:val="1"/>
       <w:numFmt w:val="bullet"/>
@@ -1471,13 +2090,19 @@
     <w:abstractNumId w:val="0"/>
   </w:num>
   <w:num w:numId="2" w16cid:durableId="1899970530">
-    <w:abstractNumId w:val="3"/>
+    <w:abstractNumId w:val="4"/>
   </w:num>
   <w:num w:numId="3" w16cid:durableId="278489028">
     <w:abstractNumId w:val="1"/>
   </w:num>
   <w:num w:numId="4" w16cid:durableId="1498956282">
+    <w:abstractNumId w:val="3"/>
+  </w:num>
+  <w:num w:numId="5" w16cid:durableId="1262452480">
     <w:abstractNumId w:val="2"/>
+  </w:num>
+  <w:num w:numId="6" w16cid:durableId="1751195257">
+    <w:abstractNumId w:val="5"/>
   </w:num>
 </w:numbering>
 </file>
@@ -2069,6 +2694,50 @@
       <w:lang w:val="en-US"/>
     </w:rPr>
   </w:style>
+  <w:style w:type="paragraph" w:styleId="Header">
+    <w:name w:val="header"/>
+    <w:basedOn w:val="Normal"/>
+    <w:link w:val="HeaderChar"/>
+    <w:uiPriority w:val="99"/>
+    <w:unhideWhenUsed/>
+    <w:rsid w:val="008942BB"/>
+    <w:pPr>
+      <w:tabs>
+        <w:tab w:val="center" w:pos="4680"/>
+        <w:tab w:val="right" w:pos="9360"/>
+      </w:tabs>
+      <w:spacing w:line="240" w:lineRule="auto"/>
+    </w:pPr>
+  </w:style>
+  <w:style w:type="character" w:customStyle="1" w:styleId="HeaderChar">
+    <w:name w:val="Header Char"/>
+    <w:basedOn w:val="DefaultParagraphFont"/>
+    <w:link w:val="Header"/>
+    <w:uiPriority w:val="99"/>
+    <w:rsid w:val="008942BB"/>
+  </w:style>
+  <w:style w:type="paragraph" w:styleId="Footer">
+    <w:name w:val="footer"/>
+    <w:basedOn w:val="Normal"/>
+    <w:link w:val="FooterChar"/>
+    <w:uiPriority w:val="99"/>
+    <w:unhideWhenUsed/>
+    <w:rsid w:val="008942BB"/>
+    <w:pPr>
+      <w:tabs>
+        <w:tab w:val="center" w:pos="4680"/>
+        <w:tab w:val="right" w:pos="9360"/>
+      </w:tabs>
+      <w:spacing w:line="240" w:lineRule="auto"/>
+    </w:pPr>
+  </w:style>
+  <w:style w:type="character" w:customStyle="1" w:styleId="FooterChar">
+    <w:name w:val="Footer Char"/>
+    <w:basedOn w:val="DefaultParagraphFont"/>
+    <w:link w:val="Footer"/>
+    <w:uiPriority w:val="99"/>
+    <w:rsid w:val="008942BB"/>
+  </w:style>
 </w:styles>
 </file>
 

</xml_diff>

<commit_message>
edited viewing information bullet and layout
</commit_message>
<xml_diff>
--- a/Design Document - Databases Project - Classics Library.docx
+++ b/Design Document - Databases Project - Classics Library.docx
@@ -1,6 +1,6 @@
 
 <file path=word/document.xml><?xml version="1.0" encoding="utf-8"?>
-<w:document xmlns:wpc="http://schemas.microsoft.com/office/word/2010/wordprocessingCanvas" xmlns:cx="http://schemas.microsoft.com/office/drawing/2014/chartex" xmlns:cx1="http://schemas.microsoft.com/office/drawing/2015/9/8/chartex" xmlns:cx2="http://schemas.microsoft.com/office/drawing/2015/10/21/chartex" xmlns:cx3="http://schemas.microsoft.com/office/drawing/2016/5/9/chartex" xmlns:cx4="http://schemas.microsoft.com/office/drawing/2016/5/10/chartex" xmlns:cx5="http://schemas.microsoft.com/office/drawing/2016/5/11/chartex" xmlns:cx6="http://schemas.microsoft.com/office/drawing/2016/5/12/chartex" xmlns:cx7="http://schemas.microsoft.com/office/drawing/2016/5/13/chartex" xmlns:cx8="http://schemas.microsoft.com/office/drawing/2016/5/14/chartex" xmlns:mc="http://schemas.openxmlformats.org/markup-compatibility/2006" xmlns:aink="http://schemas.microsoft.com/office/drawing/2016/ink" xmlns:am3d="http://schemas.microsoft.com/office/drawing/2017/model3d" xmlns:o="urn:schemas-microsoft-com:office:office" xmlns:oel="http://schemas.microsoft.com/office/2019/extlst" xmlns:r="http://schemas.openxmlformats.org/officeDocument/2006/relationships" xmlns:m="http://schemas.openxmlformats.org/officeDocument/2006/math" xmlns:v="urn:schemas-microsoft-com:vml" xmlns:wp14="http://schemas.microsoft.com/office/word/2010/wordprocessingDrawing" xmlns:wp="http://schemas.openxmlformats.org/drawingml/2006/wordprocessingDrawing" xmlns:w10="urn:schemas-microsoft-com:office:word" xmlns:w="http://schemas.openxmlformats.org/wordprocessingml/2006/main" xmlns:w14="http://schemas.microsoft.com/office/word/2010/wordml" xmlns:w15="http://schemas.microsoft.com/office/word/2012/wordml" xmlns:w16cex="http://schemas.microsoft.com/office/word/2018/wordml/cex" xmlns:w16cid="http://schemas.microsoft.com/office/word/2016/wordml/cid" xmlns:w16="http://schemas.microsoft.com/office/word/2018/wordml" xmlns:w16sdtdh="http://schemas.microsoft.com/office/word/2020/wordml/sdtdatahash" xmlns:w16se="http://schemas.microsoft.com/office/word/2015/wordml/symex" xmlns:wpg="http://schemas.microsoft.com/office/word/2010/wordprocessingGroup" xmlns:wpi="http://schemas.microsoft.com/office/word/2010/wordprocessingInk" xmlns:wne="http://schemas.microsoft.com/office/word/2006/wordml" xmlns:wps="http://schemas.microsoft.com/office/word/2010/wordprocessingShape" mc:Ignorable="w14 w15 w16se w16cid w16 w16cex w16sdtdh wp14">
+<w:document xmlns:wpc="http://schemas.microsoft.com/office/word/2010/wordprocessingCanvas" xmlns:cx="http://schemas.microsoft.com/office/drawing/2014/chartex" xmlns:cx1="http://schemas.microsoft.com/office/drawing/2015/9/8/chartex" xmlns:cx2="http://schemas.microsoft.com/office/drawing/2015/10/21/chartex" xmlns:cx3="http://schemas.microsoft.com/office/drawing/2016/5/9/chartex" xmlns:cx4="http://schemas.microsoft.com/office/drawing/2016/5/10/chartex" xmlns:cx5="http://schemas.microsoft.com/office/drawing/2016/5/11/chartex" xmlns:cx6="http://schemas.microsoft.com/office/drawing/2016/5/12/chartex" xmlns:cx7="http://schemas.microsoft.com/office/drawing/2016/5/13/chartex" xmlns:cx8="http://schemas.microsoft.com/office/drawing/2016/5/14/chartex" xmlns:mc="http://schemas.openxmlformats.org/markup-compatibility/2006" xmlns:aink="http://schemas.microsoft.com/office/drawing/2016/ink" xmlns:am3d="http://schemas.microsoft.com/office/drawing/2017/model3d" xmlns:o="urn:schemas-microsoft-com:office:office" xmlns:r="http://schemas.openxmlformats.org/officeDocument/2006/relationships" xmlns:m="http://schemas.openxmlformats.org/officeDocument/2006/math" xmlns:v="urn:schemas-microsoft-com:vml" xmlns:wp14="http://schemas.microsoft.com/office/word/2010/wordprocessingDrawing" xmlns:wp="http://schemas.openxmlformats.org/drawingml/2006/wordprocessingDrawing" xmlns:w10="urn:schemas-microsoft-com:office:word" xmlns:w="http://schemas.openxmlformats.org/wordprocessingml/2006/main" xmlns:w14="http://schemas.microsoft.com/office/word/2010/wordml" xmlns:w15="http://schemas.microsoft.com/office/word/2012/wordml" xmlns:w16cid="http://schemas.microsoft.com/office/word/2016/wordml/cid" xmlns:w16se="http://schemas.microsoft.com/office/word/2015/wordml/symex" xmlns:wpg="http://schemas.microsoft.com/office/word/2010/wordprocessingGroup" xmlns:wpi="http://schemas.microsoft.com/office/word/2010/wordprocessingInk" xmlns:wne="http://schemas.microsoft.com/office/word/2006/wordml" xmlns:wps="http://schemas.microsoft.com/office/word/2010/wordprocessingShape" mc:Ignorable="w14 w15 w16se w16cid wp14">
   <w:background w:color="FFFFFF"/>
   <w:body>
     <w:p>
@@ -26,21 +26,21 @@
         <w:rPr>
           <w:color w:val="000000"/>
         </w:rPr>
-        <w:t xml:space="preserve">, Ahmad Ziada, Hamza </w:t>
+        <w:t xml:space="preserve">, Ahmad </w:t>
       </w:r>
       <w:proofErr w:type="spellStart"/>
       <w:r>
         <w:rPr>
           <w:color w:val="000000"/>
         </w:rPr>
-        <w:t>Shemsu</w:t>
+        <w:t>Ziada</w:t>
       </w:r>
       <w:proofErr w:type="spellEnd"/>
       <w:r>
         <w:rPr>
           <w:color w:val="000000"/>
         </w:rPr>
-        <w:t>, Jason Nunez</w:t>
+        <w:t>, Hamza Shemsu, Jason Nunez</w:t>
       </w:r>
     </w:p>
     <w:p>
@@ -116,15 +116,6 @@
         <w:pStyle w:val="NormalWeb"/>
         <w:spacing w:before="0" w:beforeAutospacing="0" w:after="0" w:afterAutospacing="0" w:line="480" w:lineRule="auto"/>
         <w:rPr>
-          <w:color w:val="000000"/>
-        </w:rPr>
-      </w:pPr>
-    </w:p>
-    <w:p>
-      <w:pPr>
-        <w:pStyle w:val="NormalWeb"/>
-        <w:spacing w:before="0" w:beforeAutospacing="0" w:after="0" w:afterAutospacing="0" w:line="480" w:lineRule="auto"/>
-        <w:rPr>
           <w:b/>
           <w:bCs/>
           <w:color w:val="000000"/>
@@ -140,18 +131,6 @@
         </w:rPr>
         <w:t>Project Idea Details:</w:t>
       </w:r>
-    </w:p>
-    <w:p>
-      <w:pPr>
-        <w:pStyle w:val="NormalWeb"/>
-        <w:spacing w:before="0" w:beforeAutospacing="0" w:after="0" w:afterAutospacing="0" w:line="480" w:lineRule="auto"/>
-        <w:rPr>
-          <w:b/>
-          <w:bCs/>
-          <w:color w:val="000000"/>
-          <w:u w:val="single"/>
-        </w:rPr>
-      </w:pPr>
     </w:p>
     <w:p>
       <w:pPr>
@@ -366,13 +345,25 @@
         <w:rPr>
           <w:color w:val="000000"/>
         </w:rPr>
-        <w:t xml:space="preserve">isplay detailed information about books including, title, author, editor, edition, translator, and </w:t>
-      </w:r>
-      <w:r>
-        <w:rPr>
-          <w:color w:val="000000"/>
-        </w:rPr>
-        <w:t>publisher.</w:t>
+        <w:t xml:space="preserve">isplay detailed information about books including, title, author, editor, edition, translator, </w:t>
+      </w:r>
+      <w:r>
+        <w:rPr>
+          <w:color w:val="000000"/>
+        </w:rPr>
+        <w:t>publisher</w:t>
+      </w:r>
+      <w:r>
+        <w:rPr>
+          <w:color w:val="000000"/>
+        </w:rPr>
+        <w:t>, and additional information about donors if applicable</w:t>
+      </w:r>
+      <w:r>
+        <w:rPr>
+          <w:color w:val="000000"/>
+        </w:rPr>
+        <w:t>.</w:t>
       </w:r>
     </w:p>
     <w:p>
@@ -484,7 +475,6 @@
         <w:rPr>
           <w:color w:val="000000"/>
         </w:rPr>
-        <w:lastRenderedPageBreak/>
         <w:t xml:space="preserve">Renewing and </w:t>
       </w:r>
       <w:r>
@@ -516,6 +506,7 @@
         <w:rPr>
           <w:color w:val="000000"/>
         </w:rPr>
+        <w:lastRenderedPageBreak/>
         <w:t>Feedback: allow user to report issues, provide feedback, and contact responsible faculty</w:t>
       </w:r>
     </w:p>
@@ -748,16 +739,8 @@
         <w:rPr>
           <w:color w:val="000000"/>
         </w:rPr>
-        <w:t xml:space="preserve">ER </w:t>
-      </w:r>
-      <w:proofErr w:type="gramStart"/>
-      <w:r>
-        <w:rPr>
-          <w:color w:val="000000"/>
-        </w:rPr>
-        <w:t>diagram</w:t>
-      </w:r>
-      <w:proofErr w:type="gramEnd"/>
+        <w:t>ER diagram</w:t>
+      </w:r>
     </w:p>
     <w:p>
       <w:pPr>
@@ -814,6 +797,25 @@
           <w:color w:val="000000"/>
         </w:rPr>
         <w:t>Web User Interface implementation</w:t>
+      </w:r>
+    </w:p>
+    <w:p>
+      <w:pPr>
+        <w:pStyle w:val="NormalWeb"/>
+        <w:numPr>
+          <w:ilvl w:val="0"/>
+          <w:numId w:val="3"/>
+        </w:numPr>
+        <w:spacing w:before="0" w:beforeAutospacing="0" w:after="0" w:afterAutospacing="0" w:line="480" w:lineRule="auto"/>
+        <w:rPr>
+          <w:color w:val="000000"/>
+        </w:rPr>
+      </w:pPr>
+      <w:r>
+        <w:rPr>
+          <w:color w:val="000000"/>
+        </w:rPr>
+        <w:t>Working keyword and advanced search options.</w:t>
       </w:r>
     </w:p>
     <w:p>
@@ -1028,15 +1030,8 @@
         </w:rPr>
         <w:t>The customer will need to provide us with the location information if they want us to integrate it into our project.</w:t>
       </w:r>
-    </w:p>
-    <w:p>
-      <w:pPr>
-        <w:pStyle w:val="NormalWeb"/>
-        <w:spacing w:before="0" w:beforeAutospacing="0" w:after="0" w:afterAutospacing="0" w:line="480" w:lineRule="auto"/>
-        <w:rPr>
-          <w:color w:val="000000"/>
-        </w:rPr>
-      </w:pPr>
+      <w:bookmarkStart w:id="0" w:name="_GoBack"/>
+      <w:bookmarkEnd w:id="0"/>
     </w:p>
     <w:p>
       <w:pPr>
@@ -1153,7 +1148,7 @@
 </file>
 
 <file path=word/endnotes.xml><?xml version="1.0" encoding="utf-8"?>
-<w:endnotes xmlns:wpc="http://schemas.microsoft.com/office/word/2010/wordprocessingCanvas" xmlns:cx="http://schemas.microsoft.com/office/drawing/2014/chartex" xmlns:cx1="http://schemas.microsoft.com/office/drawing/2015/9/8/chartex" xmlns:cx2="http://schemas.microsoft.com/office/drawing/2015/10/21/chartex" xmlns:cx3="http://schemas.microsoft.com/office/drawing/2016/5/9/chartex" xmlns:cx4="http://schemas.microsoft.com/office/drawing/2016/5/10/chartex" xmlns:cx5="http://schemas.microsoft.com/office/drawing/2016/5/11/chartex" xmlns:cx6="http://schemas.microsoft.com/office/drawing/2016/5/12/chartex" xmlns:cx7="http://schemas.microsoft.com/office/drawing/2016/5/13/chartex" xmlns:cx8="http://schemas.microsoft.com/office/drawing/2016/5/14/chartex" xmlns:mc="http://schemas.openxmlformats.org/markup-compatibility/2006" xmlns:aink="http://schemas.microsoft.com/office/drawing/2016/ink" xmlns:am3d="http://schemas.microsoft.com/office/drawing/2017/model3d" xmlns:o="urn:schemas-microsoft-com:office:office" xmlns:oel="http://schemas.microsoft.com/office/2019/extlst" xmlns:r="http://schemas.openxmlformats.org/officeDocument/2006/relationships" xmlns:m="http://schemas.openxmlformats.org/officeDocument/2006/math" xmlns:v="urn:schemas-microsoft-com:vml" xmlns:wp14="http://schemas.microsoft.com/office/word/2010/wordprocessingDrawing" xmlns:wp="http://schemas.openxmlformats.org/drawingml/2006/wordprocessingDrawing" xmlns:w10="urn:schemas-microsoft-com:office:word" xmlns:w="http://schemas.openxmlformats.org/wordprocessingml/2006/main" xmlns:w14="http://schemas.microsoft.com/office/word/2010/wordml" xmlns:w15="http://schemas.microsoft.com/office/word/2012/wordml" xmlns:w16cex="http://schemas.microsoft.com/office/word/2018/wordml/cex" xmlns:w16cid="http://schemas.microsoft.com/office/word/2016/wordml/cid" xmlns:w16="http://schemas.microsoft.com/office/word/2018/wordml" xmlns:w16sdtdh="http://schemas.microsoft.com/office/word/2020/wordml/sdtdatahash" xmlns:w16se="http://schemas.microsoft.com/office/word/2015/wordml/symex" xmlns:wpg="http://schemas.microsoft.com/office/word/2010/wordprocessingGroup" xmlns:wpi="http://schemas.microsoft.com/office/word/2010/wordprocessingInk" xmlns:wne="http://schemas.microsoft.com/office/word/2006/wordml" xmlns:wps="http://schemas.microsoft.com/office/word/2010/wordprocessingShape" mc:Ignorable="w14 w15 w16se w16cid w16 w16cex w16sdtdh wp14">
+<w:endnotes xmlns:wpc="http://schemas.microsoft.com/office/word/2010/wordprocessingCanvas" xmlns:cx="http://schemas.microsoft.com/office/drawing/2014/chartex" xmlns:cx1="http://schemas.microsoft.com/office/drawing/2015/9/8/chartex" xmlns:cx2="http://schemas.microsoft.com/office/drawing/2015/10/21/chartex" xmlns:cx3="http://schemas.microsoft.com/office/drawing/2016/5/9/chartex" xmlns:cx4="http://schemas.microsoft.com/office/drawing/2016/5/10/chartex" xmlns:cx5="http://schemas.microsoft.com/office/drawing/2016/5/11/chartex" xmlns:cx6="http://schemas.microsoft.com/office/drawing/2016/5/12/chartex" xmlns:cx7="http://schemas.microsoft.com/office/drawing/2016/5/13/chartex" xmlns:cx8="http://schemas.microsoft.com/office/drawing/2016/5/14/chartex" xmlns:mc="http://schemas.openxmlformats.org/markup-compatibility/2006" xmlns:aink="http://schemas.microsoft.com/office/drawing/2016/ink" xmlns:am3d="http://schemas.microsoft.com/office/drawing/2017/model3d" xmlns:o="urn:schemas-microsoft-com:office:office" xmlns:r="http://schemas.openxmlformats.org/officeDocument/2006/relationships" xmlns:m="http://schemas.openxmlformats.org/officeDocument/2006/math" xmlns:v="urn:schemas-microsoft-com:vml" xmlns:wp14="http://schemas.microsoft.com/office/word/2010/wordprocessingDrawing" xmlns:wp="http://schemas.openxmlformats.org/drawingml/2006/wordprocessingDrawing" xmlns:w10="urn:schemas-microsoft-com:office:word" xmlns:w="http://schemas.openxmlformats.org/wordprocessingml/2006/main" xmlns:w14="http://schemas.microsoft.com/office/word/2010/wordml" xmlns:w15="http://schemas.microsoft.com/office/word/2012/wordml" xmlns:w16cid="http://schemas.microsoft.com/office/word/2016/wordml/cid" xmlns:w16se="http://schemas.microsoft.com/office/word/2015/wordml/symex" xmlns:wpg="http://schemas.microsoft.com/office/word/2010/wordprocessingGroup" xmlns:wpi="http://schemas.microsoft.com/office/word/2010/wordprocessingInk" xmlns:wne="http://schemas.microsoft.com/office/word/2006/wordml" xmlns:wps="http://schemas.microsoft.com/office/word/2010/wordprocessingShape" mc:Ignorable="w14 w15 w16se w16cid wp14">
   <w:endnote w:type="separator" w:id="-1">
     <w:p>
       <w:pPr>
@@ -1178,7 +1173,7 @@
 </file>
 
 <file path=word/footer1.xml><?xml version="1.0" encoding="utf-8"?>
-<w:ftr xmlns:wpc="http://schemas.microsoft.com/office/word/2010/wordprocessingCanvas" xmlns:cx="http://schemas.microsoft.com/office/drawing/2014/chartex" xmlns:cx1="http://schemas.microsoft.com/office/drawing/2015/9/8/chartex" xmlns:cx2="http://schemas.microsoft.com/office/drawing/2015/10/21/chartex" xmlns:cx3="http://schemas.microsoft.com/office/drawing/2016/5/9/chartex" xmlns:cx4="http://schemas.microsoft.com/office/drawing/2016/5/10/chartex" xmlns:cx5="http://schemas.microsoft.com/office/drawing/2016/5/11/chartex" xmlns:cx6="http://schemas.microsoft.com/office/drawing/2016/5/12/chartex" xmlns:cx7="http://schemas.microsoft.com/office/drawing/2016/5/13/chartex" xmlns:cx8="http://schemas.microsoft.com/office/drawing/2016/5/14/chartex" xmlns:mc="http://schemas.openxmlformats.org/markup-compatibility/2006" xmlns:aink="http://schemas.microsoft.com/office/drawing/2016/ink" xmlns:am3d="http://schemas.microsoft.com/office/drawing/2017/model3d" xmlns:o="urn:schemas-microsoft-com:office:office" xmlns:oel="http://schemas.microsoft.com/office/2019/extlst" xmlns:r="http://schemas.openxmlformats.org/officeDocument/2006/relationships" xmlns:m="http://schemas.openxmlformats.org/officeDocument/2006/math" xmlns:v="urn:schemas-microsoft-com:vml" xmlns:wp14="http://schemas.microsoft.com/office/word/2010/wordprocessingDrawing" xmlns:wp="http://schemas.openxmlformats.org/drawingml/2006/wordprocessingDrawing" xmlns:w10="urn:schemas-microsoft-com:office:word" xmlns:w="http://schemas.openxmlformats.org/wordprocessingml/2006/main" xmlns:w14="http://schemas.microsoft.com/office/word/2010/wordml" xmlns:w15="http://schemas.microsoft.com/office/word/2012/wordml" xmlns:w16cex="http://schemas.microsoft.com/office/word/2018/wordml/cex" xmlns:w16cid="http://schemas.microsoft.com/office/word/2016/wordml/cid" xmlns:w16="http://schemas.microsoft.com/office/word/2018/wordml" xmlns:w16sdtdh="http://schemas.microsoft.com/office/word/2020/wordml/sdtdatahash" xmlns:w16se="http://schemas.microsoft.com/office/word/2015/wordml/symex" xmlns:wpg="http://schemas.microsoft.com/office/word/2010/wordprocessingGroup" xmlns:wpi="http://schemas.microsoft.com/office/word/2010/wordprocessingInk" xmlns:wne="http://schemas.microsoft.com/office/word/2006/wordml" xmlns:wps="http://schemas.microsoft.com/office/word/2010/wordprocessingShape" mc:Ignorable="w14 w15 w16se w16cid w16 w16cex w16sdtdh wp14">
+<w:ftr xmlns:wpc="http://schemas.microsoft.com/office/word/2010/wordprocessingCanvas" xmlns:cx="http://schemas.microsoft.com/office/drawing/2014/chartex" xmlns:cx1="http://schemas.microsoft.com/office/drawing/2015/9/8/chartex" xmlns:cx2="http://schemas.microsoft.com/office/drawing/2015/10/21/chartex" xmlns:cx3="http://schemas.microsoft.com/office/drawing/2016/5/9/chartex" xmlns:cx4="http://schemas.microsoft.com/office/drawing/2016/5/10/chartex" xmlns:cx5="http://schemas.microsoft.com/office/drawing/2016/5/11/chartex" xmlns:cx6="http://schemas.microsoft.com/office/drawing/2016/5/12/chartex" xmlns:cx7="http://schemas.microsoft.com/office/drawing/2016/5/13/chartex" xmlns:cx8="http://schemas.microsoft.com/office/drawing/2016/5/14/chartex" xmlns:mc="http://schemas.openxmlformats.org/markup-compatibility/2006" xmlns:aink="http://schemas.microsoft.com/office/drawing/2016/ink" xmlns:am3d="http://schemas.microsoft.com/office/drawing/2017/model3d" xmlns:o="urn:schemas-microsoft-com:office:office" xmlns:r="http://schemas.openxmlformats.org/officeDocument/2006/relationships" xmlns:m="http://schemas.openxmlformats.org/officeDocument/2006/math" xmlns:v="urn:schemas-microsoft-com:vml" xmlns:wp14="http://schemas.microsoft.com/office/word/2010/wordprocessingDrawing" xmlns:wp="http://schemas.openxmlformats.org/drawingml/2006/wordprocessingDrawing" xmlns:w10="urn:schemas-microsoft-com:office:word" xmlns:w="http://schemas.openxmlformats.org/wordprocessingml/2006/main" xmlns:w14="http://schemas.microsoft.com/office/word/2010/wordml" xmlns:w15="http://schemas.microsoft.com/office/word/2012/wordml" xmlns:w16cid="http://schemas.microsoft.com/office/word/2016/wordml/cid" xmlns:w16se="http://schemas.microsoft.com/office/word/2015/wordml/symex" xmlns:wpg="http://schemas.microsoft.com/office/word/2010/wordprocessingGroup" xmlns:wpi="http://schemas.microsoft.com/office/word/2010/wordprocessingInk" xmlns:wne="http://schemas.microsoft.com/office/word/2006/wordml" xmlns:wps="http://schemas.microsoft.com/office/word/2010/wordprocessingShape" mc:Ignorable="w14 w15 w16se w16cid wp14">
   <w:p>
     <w:pPr>
       <w:pStyle w:val="Footer"/>
@@ -1188,7 +1183,7 @@
 </file>
 
 <file path=word/footer2.xml><?xml version="1.0" encoding="utf-8"?>
-<w:ftr xmlns:wpc="http://schemas.microsoft.com/office/word/2010/wordprocessingCanvas" xmlns:cx="http://schemas.microsoft.com/office/drawing/2014/chartex" xmlns:cx1="http://schemas.microsoft.com/office/drawing/2015/9/8/chartex" xmlns:cx2="http://schemas.microsoft.com/office/drawing/2015/10/21/chartex" xmlns:cx3="http://schemas.microsoft.com/office/drawing/2016/5/9/chartex" xmlns:cx4="http://schemas.microsoft.com/office/drawing/2016/5/10/chartex" xmlns:cx5="http://schemas.microsoft.com/office/drawing/2016/5/11/chartex" xmlns:cx6="http://schemas.microsoft.com/office/drawing/2016/5/12/chartex" xmlns:cx7="http://schemas.microsoft.com/office/drawing/2016/5/13/chartex" xmlns:cx8="http://schemas.microsoft.com/office/drawing/2016/5/14/chartex" xmlns:mc="http://schemas.openxmlformats.org/markup-compatibility/2006" xmlns:aink="http://schemas.microsoft.com/office/drawing/2016/ink" xmlns:am3d="http://schemas.microsoft.com/office/drawing/2017/model3d" xmlns:o="urn:schemas-microsoft-com:office:office" xmlns:oel="http://schemas.microsoft.com/office/2019/extlst" xmlns:r="http://schemas.openxmlformats.org/officeDocument/2006/relationships" xmlns:m="http://schemas.openxmlformats.org/officeDocument/2006/math" xmlns:v="urn:schemas-microsoft-com:vml" xmlns:wp14="http://schemas.microsoft.com/office/word/2010/wordprocessingDrawing" xmlns:wp="http://schemas.openxmlformats.org/drawingml/2006/wordprocessingDrawing" xmlns:w10="urn:schemas-microsoft-com:office:word" xmlns:w="http://schemas.openxmlformats.org/wordprocessingml/2006/main" xmlns:w14="http://schemas.microsoft.com/office/word/2010/wordml" xmlns:w15="http://schemas.microsoft.com/office/word/2012/wordml" xmlns:w16cex="http://schemas.microsoft.com/office/word/2018/wordml/cex" xmlns:w16cid="http://schemas.microsoft.com/office/word/2016/wordml/cid" xmlns:w16="http://schemas.microsoft.com/office/word/2018/wordml" xmlns:w16sdtdh="http://schemas.microsoft.com/office/word/2020/wordml/sdtdatahash" xmlns:w16se="http://schemas.microsoft.com/office/word/2015/wordml/symex" xmlns:wpg="http://schemas.microsoft.com/office/word/2010/wordprocessingGroup" xmlns:wpi="http://schemas.microsoft.com/office/word/2010/wordprocessingInk" xmlns:wne="http://schemas.microsoft.com/office/word/2006/wordml" xmlns:wps="http://schemas.microsoft.com/office/word/2010/wordprocessingShape" mc:Ignorable="w14 w15 w16se w16cid w16 w16cex w16sdtdh wp14">
+<w:ftr xmlns:wpc="http://schemas.microsoft.com/office/word/2010/wordprocessingCanvas" xmlns:cx="http://schemas.microsoft.com/office/drawing/2014/chartex" xmlns:cx1="http://schemas.microsoft.com/office/drawing/2015/9/8/chartex" xmlns:cx2="http://schemas.microsoft.com/office/drawing/2015/10/21/chartex" xmlns:cx3="http://schemas.microsoft.com/office/drawing/2016/5/9/chartex" xmlns:cx4="http://schemas.microsoft.com/office/drawing/2016/5/10/chartex" xmlns:cx5="http://schemas.microsoft.com/office/drawing/2016/5/11/chartex" xmlns:cx6="http://schemas.microsoft.com/office/drawing/2016/5/12/chartex" xmlns:cx7="http://schemas.microsoft.com/office/drawing/2016/5/13/chartex" xmlns:cx8="http://schemas.microsoft.com/office/drawing/2016/5/14/chartex" xmlns:mc="http://schemas.openxmlformats.org/markup-compatibility/2006" xmlns:aink="http://schemas.microsoft.com/office/drawing/2016/ink" xmlns:am3d="http://schemas.microsoft.com/office/drawing/2017/model3d" xmlns:o="urn:schemas-microsoft-com:office:office" xmlns:r="http://schemas.openxmlformats.org/officeDocument/2006/relationships" xmlns:m="http://schemas.openxmlformats.org/officeDocument/2006/math" xmlns:v="urn:schemas-microsoft-com:vml" xmlns:wp14="http://schemas.microsoft.com/office/word/2010/wordprocessingDrawing" xmlns:wp="http://schemas.openxmlformats.org/drawingml/2006/wordprocessingDrawing" xmlns:w10="urn:schemas-microsoft-com:office:word" xmlns:w="http://schemas.openxmlformats.org/wordprocessingml/2006/main" xmlns:w14="http://schemas.microsoft.com/office/word/2010/wordml" xmlns:w15="http://schemas.microsoft.com/office/word/2012/wordml" xmlns:w16cid="http://schemas.microsoft.com/office/word/2016/wordml/cid" xmlns:w16se="http://schemas.microsoft.com/office/word/2015/wordml/symex" xmlns:wpg="http://schemas.microsoft.com/office/word/2010/wordprocessingGroup" xmlns:wpi="http://schemas.microsoft.com/office/word/2010/wordprocessingInk" xmlns:wne="http://schemas.microsoft.com/office/word/2006/wordml" xmlns:wps="http://schemas.microsoft.com/office/word/2010/wordprocessingShape" mc:Ignorable="w14 w15 w16se w16cid wp14">
   <w:p>
     <w:pPr>
       <w:pStyle w:val="Footer"/>
@@ -1198,7 +1193,7 @@
 </file>
 
 <file path=word/footer3.xml><?xml version="1.0" encoding="utf-8"?>
-<w:ftr xmlns:wpc="http://schemas.microsoft.com/office/word/2010/wordprocessingCanvas" xmlns:cx="http://schemas.microsoft.com/office/drawing/2014/chartex" xmlns:cx1="http://schemas.microsoft.com/office/drawing/2015/9/8/chartex" xmlns:cx2="http://schemas.microsoft.com/office/drawing/2015/10/21/chartex" xmlns:cx3="http://schemas.microsoft.com/office/drawing/2016/5/9/chartex" xmlns:cx4="http://schemas.microsoft.com/office/drawing/2016/5/10/chartex" xmlns:cx5="http://schemas.microsoft.com/office/drawing/2016/5/11/chartex" xmlns:cx6="http://schemas.microsoft.com/office/drawing/2016/5/12/chartex" xmlns:cx7="http://schemas.microsoft.com/office/drawing/2016/5/13/chartex" xmlns:cx8="http://schemas.microsoft.com/office/drawing/2016/5/14/chartex" xmlns:mc="http://schemas.openxmlformats.org/markup-compatibility/2006" xmlns:aink="http://schemas.microsoft.com/office/drawing/2016/ink" xmlns:am3d="http://schemas.microsoft.com/office/drawing/2017/model3d" xmlns:o="urn:schemas-microsoft-com:office:office" xmlns:oel="http://schemas.microsoft.com/office/2019/extlst" xmlns:r="http://schemas.openxmlformats.org/officeDocument/2006/relationships" xmlns:m="http://schemas.openxmlformats.org/officeDocument/2006/math" xmlns:v="urn:schemas-microsoft-com:vml" xmlns:wp14="http://schemas.microsoft.com/office/word/2010/wordprocessingDrawing" xmlns:wp="http://schemas.openxmlformats.org/drawingml/2006/wordprocessingDrawing" xmlns:w10="urn:schemas-microsoft-com:office:word" xmlns:w="http://schemas.openxmlformats.org/wordprocessingml/2006/main" xmlns:w14="http://schemas.microsoft.com/office/word/2010/wordml" xmlns:w15="http://schemas.microsoft.com/office/word/2012/wordml" xmlns:w16cex="http://schemas.microsoft.com/office/word/2018/wordml/cex" xmlns:w16cid="http://schemas.microsoft.com/office/word/2016/wordml/cid" xmlns:w16="http://schemas.microsoft.com/office/word/2018/wordml" xmlns:w16sdtdh="http://schemas.microsoft.com/office/word/2020/wordml/sdtdatahash" xmlns:w16se="http://schemas.microsoft.com/office/word/2015/wordml/symex" xmlns:wpg="http://schemas.microsoft.com/office/word/2010/wordprocessingGroup" xmlns:wpi="http://schemas.microsoft.com/office/word/2010/wordprocessingInk" xmlns:wne="http://schemas.microsoft.com/office/word/2006/wordml" xmlns:wps="http://schemas.microsoft.com/office/word/2010/wordprocessingShape" mc:Ignorable="w14 w15 w16se w16cid w16 w16cex w16sdtdh wp14">
+<w:ftr xmlns:wpc="http://schemas.microsoft.com/office/word/2010/wordprocessingCanvas" xmlns:cx="http://schemas.microsoft.com/office/drawing/2014/chartex" xmlns:cx1="http://schemas.microsoft.com/office/drawing/2015/9/8/chartex" xmlns:cx2="http://schemas.microsoft.com/office/drawing/2015/10/21/chartex" xmlns:cx3="http://schemas.microsoft.com/office/drawing/2016/5/9/chartex" xmlns:cx4="http://schemas.microsoft.com/office/drawing/2016/5/10/chartex" xmlns:cx5="http://schemas.microsoft.com/office/drawing/2016/5/11/chartex" xmlns:cx6="http://schemas.microsoft.com/office/drawing/2016/5/12/chartex" xmlns:cx7="http://schemas.microsoft.com/office/drawing/2016/5/13/chartex" xmlns:cx8="http://schemas.microsoft.com/office/drawing/2016/5/14/chartex" xmlns:mc="http://schemas.openxmlformats.org/markup-compatibility/2006" xmlns:aink="http://schemas.microsoft.com/office/drawing/2016/ink" xmlns:am3d="http://schemas.microsoft.com/office/drawing/2017/model3d" xmlns:o="urn:schemas-microsoft-com:office:office" xmlns:r="http://schemas.openxmlformats.org/officeDocument/2006/relationships" xmlns:m="http://schemas.openxmlformats.org/officeDocument/2006/math" xmlns:v="urn:schemas-microsoft-com:vml" xmlns:wp14="http://schemas.microsoft.com/office/word/2010/wordprocessingDrawing" xmlns:wp="http://schemas.openxmlformats.org/drawingml/2006/wordprocessingDrawing" xmlns:w10="urn:schemas-microsoft-com:office:word" xmlns:w="http://schemas.openxmlformats.org/wordprocessingml/2006/main" xmlns:w14="http://schemas.microsoft.com/office/word/2010/wordml" xmlns:w15="http://schemas.microsoft.com/office/word/2012/wordml" xmlns:w16cid="http://schemas.microsoft.com/office/word/2016/wordml/cid" xmlns:w16se="http://schemas.microsoft.com/office/word/2015/wordml/symex" xmlns:wpg="http://schemas.microsoft.com/office/word/2010/wordprocessingGroup" xmlns:wpi="http://schemas.microsoft.com/office/word/2010/wordprocessingInk" xmlns:wne="http://schemas.microsoft.com/office/word/2006/wordml" xmlns:wps="http://schemas.microsoft.com/office/word/2010/wordprocessingShape" mc:Ignorable="w14 w15 w16se w16cid wp14">
   <w:p>
     <w:pPr>
       <w:pStyle w:val="Footer"/>
@@ -1208,7 +1203,7 @@
 </file>
 
 <file path=word/footnotes.xml><?xml version="1.0" encoding="utf-8"?>
-<w:footnotes xmlns:wpc="http://schemas.microsoft.com/office/word/2010/wordprocessingCanvas" xmlns:cx="http://schemas.microsoft.com/office/drawing/2014/chartex" xmlns:cx1="http://schemas.microsoft.com/office/drawing/2015/9/8/chartex" xmlns:cx2="http://schemas.microsoft.com/office/drawing/2015/10/21/chartex" xmlns:cx3="http://schemas.microsoft.com/office/drawing/2016/5/9/chartex" xmlns:cx4="http://schemas.microsoft.com/office/drawing/2016/5/10/chartex" xmlns:cx5="http://schemas.microsoft.com/office/drawing/2016/5/11/chartex" xmlns:cx6="http://schemas.microsoft.com/office/drawing/2016/5/12/chartex" xmlns:cx7="http://schemas.microsoft.com/office/drawing/2016/5/13/chartex" xmlns:cx8="http://schemas.microsoft.com/office/drawing/2016/5/14/chartex" xmlns:mc="http://schemas.openxmlformats.org/markup-compatibility/2006" xmlns:aink="http://schemas.microsoft.com/office/drawing/2016/ink" xmlns:am3d="http://schemas.microsoft.com/office/drawing/2017/model3d" xmlns:o="urn:schemas-microsoft-com:office:office" xmlns:oel="http://schemas.microsoft.com/office/2019/extlst" xmlns:r="http://schemas.openxmlformats.org/officeDocument/2006/relationships" xmlns:m="http://schemas.openxmlformats.org/officeDocument/2006/math" xmlns:v="urn:schemas-microsoft-com:vml" xmlns:wp14="http://schemas.microsoft.com/office/word/2010/wordprocessingDrawing" xmlns:wp="http://schemas.openxmlformats.org/drawingml/2006/wordprocessingDrawing" xmlns:w10="urn:schemas-microsoft-com:office:word" xmlns:w="http://schemas.openxmlformats.org/wordprocessingml/2006/main" xmlns:w14="http://schemas.microsoft.com/office/word/2010/wordml" xmlns:w15="http://schemas.microsoft.com/office/word/2012/wordml" xmlns:w16cex="http://schemas.microsoft.com/office/word/2018/wordml/cex" xmlns:w16cid="http://schemas.microsoft.com/office/word/2016/wordml/cid" xmlns:w16="http://schemas.microsoft.com/office/word/2018/wordml" xmlns:w16sdtdh="http://schemas.microsoft.com/office/word/2020/wordml/sdtdatahash" xmlns:w16se="http://schemas.microsoft.com/office/word/2015/wordml/symex" xmlns:wpg="http://schemas.microsoft.com/office/word/2010/wordprocessingGroup" xmlns:wpi="http://schemas.microsoft.com/office/word/2010/wordprocessingInk" xmlns:wne="http://schemas.microsoft.com/office/word/2006/wordml" xmlns:wps="http://schemas.microsoft.com/office/word/2010/wordprocessingShape" mc:Ignorable="w14 w15 w16se w16cid w16 w16cex w16sdtdh wp14">
+<w:footnotes xmlns:wpc="http://schemas.microsoft.com/office/word/2010/wordprocessingCanvas" xmlns:cx="http://schemas.microsoft.com/office/drawing/2014/chartex" xmlns:cx1="http://schemas.microsoft.com/office/drawing/2015/9/8/chartex" xmlns:cx2="http://schemas.microsoft.com/office/drawing/2015/10/21/chartex" xmlns:cx3="http://schemas.microsoft.com/office/drawing/2016/5/9/chartex" xmlns:cx4="http://schemas.microsoft.com/office/drawing/2016/5/10/chartex" xmlns:cx5="http://schemas.microsoft.com/office/drawing/2016/5/11/chartex" xmlns:cx6="http://schemas.microsoft.com/office/drawing/2016/5/12/chartex" xmlns:cx7="http://schemas.microsoft.com/office/drawing/2016/5/13/chartex" xmlns:cx8="http://schemas.microsoft.com/office/drawing/2016/5/14/chartex" xmlns:mc="http://schemas.openxmlformats.org/markup-compatibility/2006" xmlns:aink="http://schemas.microsoft.com/office/drawing/2016/ink" xmlns:am3d="http://schemas.microsoft.com/office/drawing/2017/model3d" xmlns:o="urn:schemas-microsoft-com:office:office" xmlns:r="http://schemas.openxmlformats.org/officeDocument/2006/relationships" xmlns:m="http://schemas.openxmlformats.org/officeDocument/2006/math" xmlns:v="urn:schemas-microsoft-com:vml" xmlns:wp14="http://schemas.microsoft.com/office/word/2010/wordprocessingDrawing" xmlns:wp="http://schemas.openxmlformats.org/drawingml/2006/wordprocessingDrawing" xmlns:w10="urn:schemas-microsoft-com:office:word" xmlns:w="http://schemas.openxmlformats.org/wordprocessingml/2006/main" xmlns:w14="http://schemas.microsoft.com/office/word/2010/wordml" xmlns:w15="http://schemas.microsoft.com/office/word/2012/wordml" xmlns:w16cid="http://schemas.microsoft.com/office/word/2016/wordml/cid" xmlns:w16se="http://schemas.microsoft.com/office/word/2015/wordml/symex" xmlns:wpg="http://schemas.microsoft.com/office/word/2010/wordprocessingGroup" xmlns:wpi="http://schemas.microsoft.com/office/word/2010/wordprocessingInk" xmlns:wne="http://schemas.microsoft.com/office/word/2006/wordml" xmlns:wps="http://schemas.microsoft.com/office/word/2010/wordprocessingShape" mc:Ignorable="w14 w15 w16se w16cid wp14">
   <w:footnote w:type="separator" w:id="-1">
     <w:p>
       <w:pPr>
@@ -1233,7 +1228,7 @@
 </file>
 
 <file path=word/header1.xml><?xml version="1.0" encoding="utf-8"?>
-<w:hdr xmlns:wpc="http://schemas.microsoft.com/office/word/2010/wordprocessingCanvas" xmlns:cx="http://schemas.microsoft.com/office/drawing/2014/chartex" xmlns:cx1="http://schemas.microsoft.com/office/drawing/2015/9/8/chartex" xmlns:cx2="http://schemas.microsoft.com/office/drawing/2015/10/21/chartex" xmlns:cx3="http://schemas.microsoft.com/office/drawing/2016/5/9/chartex" xmlns:cx4="http://schemas.microsoft.com/office/drawing/2016/5/10/chartex" xmlns:cx5="http://schemas.microsoft.com/office/drawing/2016/5/11/chartex" xmlns:cx6="http://schemas.microsoft.com/office/drawing/2016/5/12/chartex" xmlns:cx7="http://schemas.microsoft.com/office/drawing/2016/5/13/chartex" xmlns:cx8="http://schemas.microsoft.com/office/drawing/2016/5/14/chartex" xmlns:mc="http://schemas.openxmlformats.org/markup-compatibility/2006" xmlns:aink="http://schemas.microsoft.com/office/drawing/2016/ink" xmlns:am3d="http://schemas.microsoft.com/office/drawing/2017/model3d" xmlns:o="urn:schemas-microsoft-com:office:office" xmlns:oel="http://schemas.microsoft.com/office/2019/extlst" xmlns:r="http://schemas.openxmlformats.org/officeDocument/2006/relationships" xmlns:m="http://schemas.openxmlformats.org/officeDocument/2006/math" xmlns:v="urn:schemas-microsoft-com:vml" xmlns:wp14="http://schemas.microsoft.com/office/word/2010/wordprocessingDrawing" xmlns:wp="http://schemas.openxmlformats.org/drawingml/2006/wordprocessingDrawing" xmlns:w10="urn:schemas-microsoft-com:office:word" xmlns:w="http://schemas.openxmlformats.org/wordprocessingml/2006/main" xmlns:w14="http://schemas.microsoft.com/office/word/2010/wordml" xmlns:w15="http://schemas.microsoft.com/office/word/2012/wordml" xmlns:w16cex="http://schemas.microsoft.com/office/word/2018/wordml/cex" xmlns:w16cid="http://schemas.microsoft.com/office/word/2016/wordml/cid" xmlns:w16="http://schemas.microsoft.com/office/word/2018/wordml" xmlns:w16sdtdh="http://schemas.microsoft.com/office/word/2020/wordml/sdtdatahash" xmlns:w16se="http://schemas.microsoft.com/office/word/2015/wordml/symex" xmlns:wpg="http://schemas.microsoft.com/office/word/2010/wordprocessingGroup" xmlns:wpi="http://schemas.microsoft.com/office/word/2010/wordprocessingInk" xmlns:wne="http://schemas.microsoft.com/office/word/2006/wordml" xmlns:wps="http://schemas.microsoft.com/office/word/2010/wordprocessingShape" mc:Ignorable="w14 w15 w16se w16cid w16 w16cex w16sdtdh wp14">
+<w:hdr xmlns:wpc="http://schemas.microsoft.com/office/word/2010/wordprocessingCanvas" xmlns:cx="http://schemas.microsoft.com/office/drawing/2014/chartex" xmlns:cx1="http://schemas.microsoft.com/office/drawing/2015/9/8/chartex" xmlns:cx2="http://schemas.microsoft.com/office/drawing/2015/10/21/chartex" xmlns:cx3="http://schemas.microsoft.com/office/drawing/2016/5/9/chartex" xmlns:cx4="http://schemas.microsoft.com/office/drawing/2016/5/10/chartex" xmlns:cx5="http://schemas.microsoft.com/office/drawing/2016/5/11/chartex" xmlns:cx6="http://schemas.microsoft.com/office/drawing/2016/5/12/chartex" xmlns:cx7="http://schemas.microsoft.com/office/drawing/2016/5/13/chartex" xmlns:cx8="http://schemas.microsoft.com/office/drawing/2016/5/14/chartex" xmlns:mc="http://schemas.openxmlformats.org/markup-compatibility/2006" xmlns:aink="http://schemas.microsoft.com/office/drawing/2016/ink" xmlns:am3d="http://schemas.microsoft.com/office/drawing/2017/model3d" xmlns:o="urn:schemas-microsoft-com:office:office" xmlns:r="http://schemas.openxmlformats.org/officeDocument/2006/relationships" xmlns:m="http://schemas.openxmlformats.org/officeDocument/2006/math" xmlns:v="urn:schemas-microsoft-com:vml" xmlns:wp14="http://schemas.microsoft.com/office/word/2010/wordprocessingDrawing" xmlns:wp="http://schemas.openxmlformats.org/drawingml/2006/wordprocessingDrawing" xmlns:w10="urn:schemas-microsoft-com:office:word" xmlns:w="http://schemas.openxmlformats.org/wordprocessingml/2006/main" xmlns:w14="http://schemas.microsoft.com/office/word/2010/wordml" xmlns:w15="http://schemas.microsoft.com/office/word/2012/wordml" xmlns:w16cid="http://schemas.microsoft.com/office/word/2016/wordml/cid" xmlns:w16se="http://schemas.microsoft.com/office/word/2015/wordml/symex" xmlns:wpg="http://schemas.microsoft.com/office/word/2010/wordprocessingGroup" xmlns:wpi="http://schemas.microsoft.com/office/word/2010/wordprocessingInk" xmlns:wne="http://schemas.microsoft.com/office/word/2006/wordml" xmlns:wps="http://schemas.microsoft.com/office/word/2010/wordprocessingShape" mc:Ignorable="w14 w15 w16se w16cid wp14">
   <w:p>
     <w:pPr>
       <w:pStyle w:val="Header"/>
@@ -1243,7 +1238,7 @@
 </file>
 
 <file path=word/header2.xml><?xml version="1.0" encoding="utf-8"?>
-<w:hdr xmlns:wpc="http://schemas.microsoft.com/office/word/2010/wordprocessingCanvas" xmlns:cx="http://schemas.microsoft.com/office/drawing/2014/chartex" xmlns:cx1="http://schemas.microsoft.com/office/drawing/2015/9/8/chartex" xmlns:cx2="http://schemas.microsoft.com/office/drawing/2015/10/21/chartex" xmlns:cx3="http://schemas.microsoft.com/office/drawing/2016/5/9/chartex" xmlns:cx4="http://schemas.microsoft.com/office/drawing/2016/5/10/chartex" xmlns:cx5="http://schemas.microsoft.com/office/drawing/2016/5/11/chartex" xmlns:cx6="http://schemas.microsoft.com/office/drawing/2016/5/12/chartex" xmlns:cx7="http://schemas.microsoft.com/office/drawing/2016/5/13/chartex" xmlns:cx8="http://schemas.microsoft.com/office/drawing/2016/5/14/chartex" xmlns:mc="http://schemas.openxmlformats.org/markup-compatibility/2006" xmlns:aink="http://schemas.microsoft.com/office/drawing/2016/ink" xmlns:am3d="http://schemas.microsoft.com/office/drawing/2017/model3d" xmlns:o="urn:schemas-microsoft-com:office:office" xmlns:oel="http://schemas.microsoft.com/office/2019/extlst" xmlns:r="http://schemas.openxmlformats.org/officeDocument/2006/relationships" xmlns:m="http://schemas.openxmlformats.org/officeDocument/2006/math" xmlns:v="urn:schemas-microsoft-com:vml" xmlns:wp14="http://schemas.microsoft.com/office/word/2010/wordprocessingDrawing" xmlns:wp="http://schemas.openxmlformats.org/drawingml/2006/wordprocessingDrawing" xmlns:w10="urn:schemas-microsoft-com:office:word" xmlns:w="http://schemas.openxmlformats.org/wordprocessingml/2006/main" xmlns:w14="http://schemas.microsoft.com/office/word/2010/wordml" xmlns:w15="http://schemas.microsoft.com/office/word/2012/wordml" xmlns:w16cex="http://schemas.microsoft.com/office/word/2018/wordml/cex" xmlns:w16cid="http://schemas.microsoft.com/office/word/2016/wordml/cid" xmlns:w16="http://schemas.microsoft.com/office/word/2018/wordml" xmlns:w16sdtdh="http://schemas.microsoft.com/office/word/2020/wordml/sdtdatahash" xmlns:w16se="http://schemas.microsoft.com/office/word/2015/wordml/symex" xmlns:wpg="http://schemas.microsoft.com/office/word/2010/wordprocessingGroup" xmlns:wpi="http://schemas.microsoft.com/office/word/2010/wordprocessingInk" xmlns:wne="http://schemas.microsoft.com/office/word/2006/wordml" xmlns:wps="http://schemas.microsoft.com/office/word/2010/wordprocessingShape" mc:Ignorable="w14 w15 w16se w16cid w16 w16cex w16sdtdh wp14">
+<w:hdr xmlns:wpc="http://schemas.microsoft.com/office/word/2010/wordprocessingCanvas" xmlns:cx="http://schemas.microsoft.com/office/drawing/2014/chartex" xmlns:cx1="http://schemas.microsoft.com/office/drawing/2015/9/8/chartex" xmlns:cx2="http://schemas.microsoft.com/office/drawing/2015/10/21/chartex" xmlns:cx3="http://schemas.microsoft.com/office/drawing/2016/5/9/chartex" xmlns:cx4="http://schemas.microsoft.com/office/drawing/2016/5/10/chartex" xmlns:cx5="http://schemas.microsoft.com/office/drawing/2016/5/11/chartex" xmlns:cx6="http://schemas.microsoft.com/office/drawing/2016/5/12/chartex" xmlns:cx7="http://schemas.microsoft.com/office/drawing/2016/5/13/chartex" xmlns:cx8="http://schemas.microsoft.com/office/drawing/2016/5/14/chartex" xmlns:mc="http://schemas.openxmlformats.org/markup-compatibility/2006" xmlns:aink="http://schemas.microsoft.com/office/drawing/2016/ink" xmlns:am3d="http://schemas.microsoft.com/office/drawing/2017/model3d" xmlns:o="urn:schemas-microsoft-com:office:office" xmlns:r="http://schemas.openxmlformats.org/officeDocument/2006/relationships" xmlns:m="http://schemas.openxmlformats.org/officeDocument/2006/math" xmlns:v="urn:schemas-microsoft-com:vml" xmlns:wp14="http://schemas.microsoft.com/office/word/2010/wordprocessingDrawing" xmlns:wp="http://schemas.openxmlformats.org/drawingml/2006/wordprocessingDrawing" xmlns:w10="urn:schemas-microsoft-com:office:word" xmlns:w="http://schemas.openxmlformats.org/wordprocessingml/2006/main" xmlns:w14="http://schemas.microsoft.com/office/word/2010/wordml" xmlns:w15="http://schemas.microsoft.com/office/word/2012/wordml" xmlns:w16cid="http://schemas.microsoft.com/office/word/2016/wordml/cid" xmlns:w16se="http://schemas.microsoft.com/office/word/2015/wordml/symex" xmlns:wpg="http://schemas.microsoft.com/office/word/2010/wordprocessingGroup" xmlns:wpi="http://schemas.microsoft.com/office/word/2010/wordprocessingInk" xmlns:wne="http://schemas.microsoft.com/office/word/2006/wordml" xmlns:wps="http://schemas.microsoft.com/office/word/2010/wordprocessingShape" mc:Ignorable="w14 w15 w16se w16cid wp14">
   <w:p>
     <w:pPr>
       <w:pStyle w:val="Header"/>
@@ -1253,7 +1248,7 @@
 </file>
 
 <file path=word/header3.xml><?xml version="1.0" encoding="utf-8"?>
-<w:hdr xmlns:wpc="http://schemas.microsoft.com/office/word/2010/wordprocessingCanvas" xmlns:cx="http://schemas.microsoft.com/office/drawing/2014/chartex" xmlns:cx1="http://schemas.microsoft.com/office/drawing/2015/9/8/chartex" xmlns:cx2="http://schemas.microsoft.com/office/drawing/2015/10/21/chartex" xmlns:cx3="http://schemas.microsoft.com/office/drawing/2016/5/9/chartex" xmlns:cx4="http://schemas.microsoft.com/office/drawing/2016/5/10/chartex" xmlns:cx5="http://schemas.microsoft.com/office/drawing/2016/5/11/chartex" xmlns:cx6="http://schemas.microsoft.com/office/drawing/2016/5/12/chartex" xmlns:cx7="http://schemas.microsoft.com/office/drawing/2016/5/13/chartex" xmlns:cx8="http://schemas.microsoft.com/office/drawing/2016/5/14/chartex" xmlns:mc="http://schemas.openxmlformats.org/markup-compatibility/2006" xmlns:aink="http://schemas.microsoft.com/office/drawing/2016/ink" xmlns:am3d="http://schemas.microsoft.com/office/drawing/2017/model3d" xmlns:o="urn:schemas-microsoft-com:office:office" xmlns:oel="http://schemas.microsoft.com/office/2019/extlst" xmlns:r="http://schemas.openxmlformats.org/officeDocument/2006/relationships" xmlns:m="http://schemas.openxmlformats.org/officeDocument/2006/math" xmlns:v="urn:schemas-microsoft-com:vml" xmlns:wp14="http://schemas.microsoft.com/office/word/2010/wordprocessingDrawing" xmlns:wp="http://schemas.openxmlformats.org/drawingml/2006/wordprocessingDrawing" xmlns:w10="urn:schemas-microsoft-com:office:word" xmlns:w="http://schemas.openxmlformats.org/wordprocessingml/2006/main" xmlns:w14="http://schemas.microsoft.com/office/word/2010/wordml" xmlns:w15="http://schemas.microsoft.com/office/word/2012/wordml" xmlns:w16cex="http://schemas.microsoft.com/office/word/2018/wordml/cex" xmlns:w16cid="http://schemas.microsoft.com/office/word/2016/wordml/cid" xmlns:w16="http://schemas.microsoft.com/office/word/2018/wordml" xmlns:w16sdtdh="http://schemas.microsoft.com/office/word/2020/wordml/sdtdatahash" xmlns:w16se="http://schemas.microsoft.com/office/word/2015/wordml/symex" xmlns:wpg="http://schemas.microsoft.com/office/word/2010/wordprocessingGroup" xmlns:wpi="http://schemas.microsoft.com/office/word/2010/wordprocessingInk" xmlns:wne="http://schemas.microsoft.com/office/word/2006/wordml" xmlns:wps="http://schemas.microsoft.com/office/word/2010/wordprocessingShape" mc:Ignorable="w14 w15 w16se w16cid w16 w16cex w16sdtdh wp14">
+<w:hdr xmlns:wpc="http://schemas.microsoft.com/office/word/2010/wordprocessingCanvas" xmlns:cx="http://schemas.microsoft.com/office/drawing/2014/chartex" xmlns:cx1="http://schemas.microsoft.com/office/drawing/2015/9/8/chartex" xmlns:cx2="http://schemas.microsoft.com/office/drawing/2015/10/21/chartex" xmlns:cx3="http://schemas.microsoft.com/office/drawing/2016/5/9/chartex" xmlns:cx4="http://schemas.microsoft.com/office/drawing/2016/5/10/chartex" xmlns:cx5="http://schemas.microsoft.com/office/drawing/2016/5/11/chartex" xmlns:cx6="http://schemas.microsoft.com/office/drawing/2016/5/12/chartex" xmlns:cx7="http://schemas.microsoft.com/office/drawing/2016/5/13/chartex" xmlns:cx8="http://schemas.microsoft.com/office/drawing/2016/5/14/chartex" xmlns:mc="http://schemas.openxmlformats.org/markup-compatibility/2006" xmlns:aink="http://schemas.microsoft.com/office/drawing/2016/ink" xmlns:am3d="http://schemas.microsoft.com/office/drawing/2017/model3d" xmlns:o="urn:schemas-microsoft-com:office:office" xmlns:r="http://schemas.openxmlformats.org/officeDocument/2006/relationships" xmlns:m="http://schemas.openxmlformats.org/officeDocument/2006/math" xmlns:v="urn:schemas-microsoft-com:vml" xmlns:wp14="http://schemas.microsoft.com/office/word/2010/wordprocessingDrawing" xmlns:wp="http://schemas.openxmlformats.org/drawingml/2006/wordprocessingDrawing" xmlns:w10="urn:schemas-microsoft-com:office:word" xmlns:w="http://schemas.openxmlformats.org/wordprocessingml/2006/main" xmlns:w14="http://schemas.microsoft.com/office/word/2010/wordml" xmlns:w15="http://schemas.microsoft.com/office/word/2012/wordml" xmlns:w16cid="http://schemas.microsoft.com/office/word/2016/wordml/cid" xmlns:w16se="http://schemas.microsoft.com/office/word/2015/wordml/symex" xmlns:wpg="http://schemas.microsoft.com/office/word/2010/wordprocessingGroup" xmlns:wpi="http://schemas.microsoft.com/office/word/2010/wordprocessingInk" xmlns:wne="http://schemas.microsoft.com/office/word/2006/wordml" xmlns:wps="http://schemas.microsoft.com/office/word/2010/wordprocessingShape" mc:Ignorable="w14 w15 w16se w16cid wp14">
   <w:p>
     <w:pPr>
       <w:pStyle w:val="Header"/>
@@ -1263,7 +1258,7 @@
 </file>
 
 <file path=word/numbering.xml><?xml version="1.0" encoding="utf-8"?>
-<w:numbering xmlns:wpc="http://schemas.microsoft.com/office/word/2010/wordprocessingCanvas" xmlns:cx="http://schemas.microsoft.com/office/drawing/2014/chartex" xmlns:cx1="http://schemas.microsoft.com/office/drawing/2015/9/8/chartex" xmlns:cx2="http://schemas.microsoft.com/office/drawing/2015/10/21/chartex" xmlns:cx3="http://schemas.microsoft.com/office/drawing/2016/5/9/chartex" xmlns:cx4="http://schemas.microsoft.com/office/drawing/2016/5/10/chartex" xmlns:cx5="http://schemas.microsoft.com/office/drawing/2016/5/11/chartex" xmlns:cx6="http://schemas.microsoft.com/office/drawing/2016/5/12/chartex" xmlns:cx7="http://schemas.microsoft.com/office/drawing/2016/5/13/chartex" xmlns:cx8="http://schemas.microsoft.com/office/drawing/2016/5/14/chartex" xmlns:mc="http://schemas.openxmlformats.org/markup-compatibility/2006" xmlns:aink="http://schemas.microsoft.com/office/drawing/2016/ink" xmlns:am3d="http://schemas.microsoft.com/office/drawing/2017/model3d" xmlns:o="urn:schemas-microsoft-com:office:office" xmlns:oel="http://schemas.microsoft.com/office/2019/extlst" xmlns:r="http://schemas.openxmlformats.org/officeDocument/2006/relationships" xmlns:m="http://schemas.openxmlformats.org/officeDocument/2006/math" xmlns:v="urn:schemas-microsoft-com:vml" xmlns:wp14="http://schemas.microsoft.com/office/word/2010/wordprocessingDrawing" xmlns:wp="http://schemas.openxmlformats.org/drawingml/2006/wordprocessingDrawing" xmlns:w10="urn:schemas-microsoft-com:office:word" xmlns:w="http://schemas.openxmlformats.org/wordprocessingml/2006/main" xmlns:w14="http://schemas.microsoft.com/office/word/2010/wordml" xmlns:w15="http://schemas.microsoft.com/office/word/2012/wordml" xmlns:w16cex="http://schemas.microsoft.com/office/word/2018/wordml/cex" xmlns:w16cid="http://schemas.microsoft.com/office/word/2016/wordml/cid" xmlns:w16="http://schemas.microsoft.com/office/word/2018/wordml" xmlns:w16sdtdh="http://schemas.microsoft.com/office/word/2020/wordml/sdtdatahash" xmlns:w16se="http://schemas.microsoft.com/office/word/2015/wordml/symex" xmlns:wpg="http://schemas.microsoft.com/office/word/2010/wordprocessingGroup" xmlns:wpi="http://schemas.microsoft.com/office/word/2010/wordprocessingInk" xmlns:wne="http://schemas.microsoft.com/office/word/2006/wordml" xmlns:wps="http://schemas.microsoft.com/office/word/2010/wordprocessingShape" mc:Ignorable="w14 w15 w16se w16cid w16 w16cex w16sdtdh wp14">
+<w:numbering xmlns:wpc="http://schemas.microsoft.com/office/word/2010/wordprocessingCanvas" xmlns:cx="http://schemas.microsoft.com/office/drawing/2014/chartex" xmlns:cx1="http://schemas.microsoft.com/office/drawing/2015/9/8/chartex" xmlns:cx2="http://schemas.microsoft.com/office/drawing/2015/10/21/chartex" xmlns:cx3="http://schemas.microsoft.com/office/drawing/2016/5/9/chartex" xmlns:cx4="http://schemas.microsoft.com/office/drawing/2016/5/10/chartex" xmlns:cx5="http://schemas.microsoft.com/office/drawing/2016/5/11/chartex" xmlns:cx6="http://schemas.microsoft.com/office/drawing/2016/5/12/chartex" xmlns:cx7="http://schemas.microsoft.com/office/drawing/2016/5/13/chartex" xmlns:cx8="http://schemas.microsoft.com/office/drawing/2016/5/14/chartex" xmlns:mc="http://schemas.openxmlformats.org/markup-compatibility/2006" xmlns:aink="http://schemas.microsoft.com/office/drawing/2016/ink" xmlns:am3d="http://schemas.microsoft.com/office/drawing/2017/model3d" xmlns:o="urn:schemas-microsoft-com:office:office" xmlns:r="http://schemas.openxmlformats.org/officeDocument/2006/relationships" xmlns:m="http://schemas.openxmlformats.org/officeDocument/2006/math" xmlns:v="urn:schemas-microsoft-com:vml" xmlns:wp14="http://schemas.microsoft.com/office/word/2010/wordprocessingDrawing" xmlns:wp="http://schemas.openxmlformats.org/drawingml/2006/wordprocessingDrawing" xmlns:w10="urn:schemas-microsoft-com:office:word" xmlns:w="http://schemas.openxmlformats.org/wordprocessingml/2006/main" xmlns:w14="http://schemas.microsoft.com/office/word/2010/wordml" xmlns:w15="http://schemas.microsoft.com/office/word/2012/wordml" xmlns:w16cid="http://schemas.microsoft.com/office/word/2016/wordml/cid" xmlns:w16se="http://schemas.microsoft.com/office/word/2015/wordml/symex" xmlns:wpg="http://schemas.microsoft.com/office/word/2010/wordprocessingGroup" xmlns:wpi="http://schemas.microsoft.com/office/word/2010/wordprocessingInk" xmlns:wne="http://schemas.microsoft.com/office/word/2006/wordml" xmlns:wps="http://schemas.microsoft.com/office/word/2010/wordprocessingShape" mc:Ignorable="w14 w15 w16se w16cid wp14">
   <w:abstractNum w:abstractNumId="0" w15:restartNumberingAfterBreak="0">
     <w:nsid w:val="1E985B87"/>
     <w:multiLevelType w:val="multilevel"/>
@@ -2086,29 +2081,29 @@
       </w:rPr>
     </w:lvl>
   </w:abstractNum>
-  <w:num w:numId="1" w16cid:durableId="171143507">
+  <w:num w:numId="1">
     <w:abstractNumId w:val="0"/>
   </w:num>
-  <w:num w:numId="2" w16cid:durableId="1899970530">
+  <w:num w:numId="2">
     <w:abstractNumId w:val="4"/>
   </w:num>
-  <w:num w:numId="3" w16cid:durableId="278489028">
+  <w:num w:numId="3">
     <w:abstractNumId w:val="1"/>
   </w:num>
-  <w:num w:numId="4" w16cid:durableId="1498956282">
+  <w:num w:numId="4">
     <w:abstractNumId w:val="3"/>
   </w:num>
-  <w:num w:numId="5" w16cid:durableId="1262452480">
+  <w:num w:numId="5">
     <w:abstractNumId w:val="2"/>
   </w:num>
-  <w:num w:numId="6" w16cid:durableId="1751195257">
+  <w:num w:numId="6">
     <w:abstractNumId w:val="5"/>
   </w:num>
 </w:numbering>
 </file>
 
 <file path=word/styles.xml><?xml version="1.0" encoding="utf-8"?>
-<w:styles xmlns:mc="http://schemas.openxmlformats.org/markup-compatibility/2006" xmlns:r="http://schemas.openxmlformats.org/officeDocument/2006/relationships" xmlns:w="http://schemas.openxmlformats.org/wordprocessingml/2006/main" xmlns:w14="http://schemas.microsoft.com/office/word/2010/wordml" xmlns:w15="http://schemas.microsoft.com/office/word/2012/wordml" xmlns:w16cex="http://schemas.microsoft.com/office/word/2018/wordml/cex" xmlns:w16cid="http://schemas.microsoft.com/office/word/2016/wordml/cid" xmlns:w16="http://schemas.microsoft.com/office/word/2018/wordml" xmlns:w16sdtdh="http://schemas.microsoft.com/office/word/2020/wordml/sdtdatahash" xmlns:w16se="http://schemas.microsoft.com/office/word/2015/wordml/symex" mc:Ignorable="w14 w15 w16se w16cid w16 w16cex w16sdtdh">
+<w:styles xmlns:mc="http://schemas.openxmlformats.org/markup-compatibility/2006" xmlns:r="http://schemas.openxmlformats.org/officeDocument/2006/relationships" xmlns:w="http://schemas.openxmlformats.org/wordprocessingml/2006/main" xmlns:w14="http://schemas.microsoft.com/office/word/2010/wordml" xmlns:w15="http://schemas.microsoft.com/office/word/2012/wordml" xmlns:w16cid="http://schemas.microsoft.com/office/word/2016/wordml/cid" xmlns:w16se="http://schemas.microsoft.com/office/word/2015/wordml/symex" mc:Ignorable="w14 w15 w16se w16cid">
   <w:docDefaults>
     <w:rPrDefault>
       <w:rPr>
@@ -2124,7 +2119,7 @@
       </w:pPr>
     </w:pPrDefault>
   </w:docDefaults>
-  <w:latentStyles w:defLockedState="0" w:defUIPriority="99" w:defSemiHidden="0" w:defUnhideWhenUsed="0" w:defQFormat="0" w:count="376">
+  <w:latentStyles w:defLockedState="0" w:defUIPriority="99" w:defSemiHidden="0" w:defUnhideWhenUsed="0" w:defQFormat="0" w:count="375">
     <w:lsdException w:name="Normal" w:uiPriority="0" w:qFormat="1"/>
     <w:lsdException w:name="heading 1" w:uiPriority="9" w:qFormat="1"/>
     <w:lsdException w:name="heading 2" w:semiHidden="1" w:uiPriority="9" w:unhideWhenUsed="1" w:qFormat="1"/>
@@ -2500,7 +2495,6 @@
     <w:lsdException w:name="Smart Hyperlink" w:semiHidden="1" w:unhideWhenUsed="1"/>
     <w:lsdException w:name="Hashtag" w:semiHidden="1" w:unhideWhenUsed="1"/>
     <w:lsdException w:name="Unresolved Mention" w:semiHidden="1" w:unhideWhenUsed="1"/>
-    <w:lsdException w:name="Smart Link" w:semiHidden="1" w:unhideWhenUsed="1"/>
   </w:latentStyles>
   <w:style w:type="paragraph" w:default="1" w:styleId="Normal">
     <w:name w:val="Normal"/>
@@ -2622,6 +2616,7 @@
   <w:style w:type="character" w:default="1" w:styleId="DefaultParagraphFont">
     <w:name w:val="Default Paragraph Font"/>
     <w:uiPriority w:val="1"/>
+    <w:semiHidden/>
     <w:unhideWhenUsed/>
   </w:style>
   <w:style w:type="table" w:default="1" w:styleId="TableNormal">

</xml_diff>